<commit_message>
memoria con todo menos accesibilidad
</commit_message>
<xml_diff>
--- a/MEMORIA.docx
+++ b/MEMORIA.docx
@@ -1241,6 +1241,12 @@
             </w:rPr>
             <w:t>Aplicación de guías de usabilidad</w:t>
           </w:r>
+          <w:r>
+            <w:rPr>
+              <w:b/>
+            </w:rPr>
+            <w:t xml:space="preserve"> (pág. 7)</w:t>
+          </w:r>
         </w:p>
         <w:p>
           <w:pPr>
@@ -1260,6 +1266,12 @@
               <w:b/>
             </w:rPr>
             <w:t>Aplicación de guías de accesibilidad</w:t>
+          </w:r>
+          <w:r>
+            <w:rPr>
+              <w:b/>
+            </w:rPr>
+            <w:t xml:space="preserve"> (pág. 8)</w:t>
           </w:r>
         </w:p>
         <w:p>
@@ -1281,6 +1293,24 @@
             </w:rPr>
             <w:t>Obtención del prototipo de alta fidelidad</w:t>
           </w:r>
+          <w:r>
+            <w:rPr>
+              <w:b/>
+            </w:rPr>
+            <w:t xml:space="preserve"> (pág. 9</w:t>
+          </w:r>
+          <w:r>
+            <w:rPr>
+              <w:b/>
+            </w:rPr>
+            <w:t>-11</w:t>
+          </w:r>
+          <w:r>
+            <w:rPr>
+              <w:b/>
+            </w:rPr>
+            <w:t>)</w:t>
+          </w:r>
         </w:p>
         <w:p>
           <w:pPr>
@@ -1300,6 +1330,12 @@
               <w:b/>
             </w:rPr>
             <w:t>Conclusión</w:t>
+          </w:r>
+          <w:r>
+            <w:rPr>
+              <w:b/>
+            </w:rPr>
+            <w:t xml:space="preserve"> (pág. 12)</w:t>
           </w:r>
         </w:p>
         <w:p>
@@ -2337,18 +2373,340 @@
           <w:u w:val="single"/>
         </w:rPr>
         <w:lastRenderedPageBreak/>
-        <w:t>5. Aplicación de las guías</w:t>
-      </w:r>
-      <w:bookmarkStart w:id="0" w:name="_GoBack"/>
-      <w:bookmarkEnd w:id="0"/>
-      <w:r>
+        <w:t>5. Aplicación de las guías de accesibilidad</w:t>
+      </w:r>
+    </w:p>
+    <w:p>
+      <w:pPr>
         <w:rPr>
           <w:b/>
           <w:sz w:val="36"/>
           <w:szCs w:val="36"/>
           <w:u w:val="single"/>
         </w:rPr>
-        <w:t xml:space="preserve"> de accesibilidad</w:t>
+      </w:pPr>
+      <w:r>
+        <w:rPr>
+          <w:b/>
+          <w:sz w:val="36"/>
+          <w:szCs w:val="36"/>
+          <w:u w:val="single"/>
+        </w:rPr>
+        <w:br w:type="page"/>
+      </w:r>
+    </w:p>
+    <w:p>
+      <w:pPr>
+        <w:jc w:val="center"/>
+        <w:rPr>
+          <w:b/>
+          <w:sz w:val="36"/>
+          <w:szCs w:val="36"/>
+          <w:u w:val="single"/>
+        </w:rPr>
+      </w:pPr>
+      <w:r>
+        <w:rPr>
+          <w:b/>
+          <w:sz w:val="36"/>
+          <w:szCs w:val="36"/>
+          <w:u w:val="single"/>
+        </w:rPr>
+        <w:lastRenderedPageBreak/>
+        <w:t>6. Obtención del prototipo de alta fidelidad</w:t>
+      </w:r>
+    </w:p>
+    <w:p>
+      <w:pPr>
+        <w:jc w:val="both"/>
+        <w:rPr>
+          <w:sz w:val="36"/>
+          <w:szCs w:val="36"/>
+        </w:rPr>
+      </w:pPr>
+    </w:p>
+    <w:p>
+      <w:pPr>
+        <w:ind w:firstLine="708"/>
+        <w:jc w:val="both"/>
+      </w:pPr>
+      <w:r>
+        <w:t>La obtención del prototipo de alta fidelidad ha sido una tarea que se ha realizado en varios pasos una vez obtuvimos los requisitos. Primero como podemos encontrar en el apartado 2, realizamos un análisis de tareas y a continuación realizamos el primero prototipo de baja fidelidad (v</w:t>
+      </w:r>
+      <w:r>
+        <w:t>éase en la figura 6</w:t>
+      </w:r>
+      <w:r>
+        <w:t xml:space="preserve">), a continuación procedimos a aplicar los principios de usabilidad, las guías de usabilidad y las guías de accesibilidad, y en cada aplicación fuimos añadiendo o modificando distintas características del prototipo de baja fidelidad y </w:t>
+      </w:r>
+      <w:r>
+        <w:t>tras evaluarlo nosotros solos como con los usuarios,</w:t>
+      </w:r>
+      <w:r>
+        <w:t xml:space="preserve"> nos pusimos a implementar el prototipo de alta fidelidad de la interfaz en el lenguaje de programación JAVA. </w:t>
+      </w:r>
+      <w:bookmarkStart w:id="0" w:name="_GoBack"/>
+      <w:bookmarkEnd w:id="0"/>
+    </w:p>
+    <w:p>
+      <w:pPr>
+        <w:ind w:firstLine="708"/>
+        <w:jc w:val="both"/>
+        <w:rPr>
+          <w:b/>
+          <w:sz w:val="36"/>
+          <w:szCs w:val="36"/>
+          <w:u w:val="single"/>
+        </w:rPr>
+      </w:pPr>
+      <w:r>
+        <w:t>A continuación  podemos encontrar varias capturas de pantalla del prototipo de alta fidelidad (véase en las figuras 3,4, 5 y 6).</w:t>
+      </w:r>
+    </w:p>
+    <w:p>
+      <w:pPr>
+        <w:jc w:val="both"/>
+      </w:pPr>
+      <w:r>
+        <w:rPr>
+          <w:noProof/>
+          <w:lang w:eastAsia="es-ES"/>
+        </w:rPr>
+        <w:drawing>
+          <wp:anchor distT="0" distB="0" distL="114300" distR="114300" simplePos="0" relativeHeight="251668480" behindDoc="0" locked="0" layoutInCell="1" allowOverlap="1" wp14:anchorId="302F6F6E" wp14:editId="26D28A9B">
+            <wp:simplePos x="0" y="0"/>
+            <wp:positionH relativeFrom="margin">
+              <wp:align>center</wp:align>
+            </wp:positionH>
+            <wp:positionV relativeFrom="paragraph">
+              <wp:posOffset>2804160</wp:posOffset>
+            </wp:positionV>
+            <wp:extent cx="5397500" cy="2755900"/>
+            <wp:effectExtent l="19050" t="19050" r="12700" b="25400"/>
+            <wp:wrapSquare wrapText="bothSides"/>
+            <wp:docPr id="6" name="Imagen 6" descr="C:\Users\Pedro\AppData\Local\Microsoft\Windows\INetCache\Content.Word\Presentacion IPO.PNG"/>
+            <wp:cNvGraphicFramePr>
+              <a:graphicFrameLocks xmlns:a="http://schemas.openxmlformats.org/drawingml/2006/main" noChangeAspect="1"/>
+            </wp:cNvGraphicFramePr>
+            <a:graphic xmlns:a="http://schemas.openxmlformats.org/drawingml/2006/main">
+              <a:graphicData uri="http://schemas.openxmlformats.org/drawingml/2006/picture">
+                <pic:pic xmlns:pic="http://schemas.openxmlformats.org/drawingml/2006/picture">
+                  <pic:nvPicPr>
+                    <pic:cNvPr id="0" name="Picture 6" descr="C:\Users\Pedro\AppData\Local\Microsoft\Windows\INetCache\Content.Word\Presentacion IPO.PNG"/>
+                    <pic:cNvPicPr>
+                      <a:picLocks noChangeAspect="1" noChangeArrowheads="1"/>
+                    </pic:cNvPicPr>
+                  </pic:nvPicPr>
+                  <pic:blipFill>
+                    <a:blip r:embed="rId10">
+                      <a:extLst>
+                        <a:ext uri="{28A0092B-C50C-407E-A947-70E740481C1C}">
+                          <a14:useLocalDpi xmlns:a14="http://schemas.microsoft.com/office/drawing/2010/main" val="0"/>
+                        </a:ext>
+                      </a:extLst>
+                    </a:blip>
+                    <a:srcRect/>
+                    <a:stretch>
+                      <a:fillRect/>
+                    </a:stretch>
+                  </pic:blipFill>
+                  <pic:spPr bwMode="auto">
+                    <a:xfrm>
+                      <a:off x="0" y="0"/>
+                      <a:ext cx="5397500" cy="2755900"/>
+                    </a:xfrm>
+                    <a:prstGeom prst="rect">
+                      <a:avLst/>
+                    </a:prstGeom>
+                    <a:noFill/>
+                    <a:ln>
+                      <a:solidFill>
+                        <a:schemeClr val="tx1"/>
+                      </a:solidFill>
+                    </a:ln>
+                  </pic:spPr>
+                </pic:pic>
+              </a:graphicData>
+            </a:graphic>
+            <wp14:sizeRelH relativeFrom="page">
+              <wp14:pctWidth>0</wp14:pctWidth>
+            </wp14:sizeRelH>
+            <wp14:sizeRelV relativeFrom="page">
+              <wp14:pctHeight>0</wp14:pctHeight>
+            </wp14:sizeRelV>
+          </wp:anchor>
+        </w:drawing>
+      </w:r>
+      <w:r>
+        <w:rPr>
+          <w:noProof/>
+        </w:rPr>
+        <w:pict>
+          <v:shapetype id="_x0000_t75" coordsize="21600,21600" o:spt="75" o:preferrelative="t" path="m@4@5l@4@11@9@11@9@5xe" filled="f" stroked="f">
+            <v:stroke joinstyle="miter"/>
+            <v:formulas>
+              <v:f eqn="if lineDrawn pixelLineWidth 0"/>
+              <v:f eqn="sum @0 1 0"/>
+              <v:f eqn="sum 0 0 @1"/>
+              <v:f eqn="prod @2 1 2"/>
+              <v:f eqn="prod @3 21600 pixelWidth"/>
+              <v:f eqn="prod @3 21600 pixelHeight"/>
+              <v:f eqn="sum @0 0 1"/>
+              <v:f eqn="prod @6 1 2"/>
+              <v:f eqn="prod @7 21600 pixelWidth"/>
+              <v:f eqn="sum @8 21600 0"/>
+              <v:f eqn="prod @7 21600 pixelHeight"/>
+              <v:f eqn="sum @10 21600 0"/>
+            </v:formulas>
+            <v:path o:extrusionok="f" gradientshapeok="t" o:connecttype="rect"/>
+            <o:lock v:ext="edit" aspectratio="t"/>
+          </v:shapetype>
+          <v:shape id="_x0000_s1026" type="#_x0000_t75" style="position:absolute;left:0;text-align:left;margin-left:.3pt;margin-top:1.8pt;width:425pt;height:196pt;z-index:251667456;mso-position-horizontal-relative:text;mso-position-vertical-relative:text;mso-width-relative:page;mso-height-relative:page" stroked="t" strokecolor="black [3213]">
+            <v:imagedata r:id="rId11" o:title="Pantalla principal IPO"/>
+            <w10:wrap type="square"/>
+          </v:shape>
+        </w:pict>
+      </w:r>
+      <w:r>
+        <w:t>Fig. 3. Captura de la pantalla principal de la interfaz de alta fidelidad.</w:t>
+      </w:r>
+    </w:p>
+    <w:p>
+      <w:r>
+        <w:t>Fig. 4. Captura de la pantalla de presentación de la interfaz de alta fidelidad.</w:t>
+      </w:r>
+    </w:p>
+    <w:p/>
+    <w:p>
+      <w:r>
+        <w:rPr>
+          <w:noProof/>
+        </w:rPr>
+        <w:lastRenderedPageBreak/>
+        <w:pict>
+          <v:shape id="_x0000_s1031" type="#_x0000_t75" style="position:absolute;margin-left:1pt;margin-top:293pt;width:425pt;height:300pt;z-index:251678720;mso-position-horizontal-relative:text;mso-position-vertical-relative:text;mso-width-relative:page;mso-height-relative:page" stroked="t" strokecolor="black [3213]">
+            <v:imagedata r:id="rId12" o:title="Formato de texto IPO"/>
+            <w10:wrap type="square"/>
+          </v:shape>
+        </w:pict>
+      </w:r>
+      <w:r>
+        <w:rPr>
+          <w:noProof/>
+        </w:rPr>
+        <w:pict>
+          <v:shape id="_x0000_s1030" type="#_x0000_t75" style="position:absolute;margin-left:-1pt;margin-top:.85pt;width:425pt;height:268pt;z-index:251676672;mso-position-horizontal-relative:text;mso-position-vertical-relative:text;mso-width-relative:page;mso-height-relative:page" stroked="t" strokecolor="black [3213]">
+            <v:imagedata r:id="rId13" o:title="vista previa IPO"/>
+            <w10:wrap type="square"/>
+          </v:shape>
+        </w:pict>
+      </w:r>
+      <w:r>
+        <w:t>Fig. 5. Captura de la pantalla de vista previa de la interfaz de alta fidelidad.</w:t>
+      </w:r>
+    </w:p>
+    <w:p>
+      <w:pPr>
+        <w:rPr>
+          <w:b/>
+          <w:sz w:val="36"/>
+          <w:szCs w:val="36"/>
+          <w:u w:val="single"/>
+        </w:rPr>
+      </w:pPr>
+      <w:r>
+        <w:t>Fig. 6. Captura de pantalla del panel de edición de texto de la interfaz de alta fidelidad.</w:t>
+      </w:r>
+      <w:r>
+        <w:rPr>
+          <w:b/>
+          <w:sz w:val="36"/>
+          <w:szCs w:val="36"/>
+          <w:u w:val="single"/>
+        </w:rPr>
+        <w:br w:type="page"/>
+      </w:r>
+    </w:p>
+    <w:p>
+      <w:r>
+        <w:rPr>
+          <w:noProof/>
+        </w:rPr>
+        <w:lastRenderedPageBreak/>
+        <w:pict>
+          <v:shape id="_x0000_s1028" type="#_x0000_t75" style="position:absolute;margin-left:-1pt;margin-top:.95pt;width:425pt;height:584pt;z-index:251672576;mso-position-horizontal-relative:text;mso-position-vertical-relative:text;mso-width-relative:page;mso-height-relative:page" stroked="t" strokecolor="black [3213]">
+            <v:imagedata r:id="rId14" o:title="001"/>
+            <w10:wrap type="square"/>
+          </v:shape>
+        </w:pict>
+      </w:r>
+      <w:r>
+        <w:t>Fig. 7. Prototipo de baja fidelidad</w:t>
+      </w:r>
+      <w:r>
+        <w:t>.</w:t>
+      </w:r>
+    </w:p>
+    <w:p>
+      <w:pPr>
+        <w:rPr>
+          <w:b/>
+          <w:sz w:val="36"/>
+          <w:szCs w:val="36"/>
+          <w:u w:val="single"/>
+        </w:rPr>
+      </w:pPr>
+      <w:r>
+        <w:rPr>
+          <w:b/>
+          <w:sz w:val="36"/>
+          <w:szCs w:val="36"/>
+          <w:u w:val="single"/>
+        </w:rPr>
+        <w:br w:type="page"/>
+      </w:r>
+    </w:p>
+    <w:p>
+      <w:pPr>
+        <w:jc w:val="center"/>
+        <w:rPr>
+          <w:b/>
+          <w:sz w:val="36"/>
+          <w:szCs w:val="36"/>
+          <w:u w:val="single"/>
+        </w:rPr>
+      </w:pPr>
+      <w:r>
+        <w:rPr>
+          <w:b/>
+          <w:sz w:val="36"/>
+          <w:szCs w:val="36"/>
+          <w:u w:val="single"/>
+        </w:rPr>
+        <w:lastRenderedPageBreak/>
+        <w:t>7. Conclusiones</w:t>
+      </w:r>
+    </w:p>
+    <w:p/>
+    <w:p>
+      <w:pPr>
+        <w:jc w:val="both"/>
+      </w:pPr>
+      <w:r>
+        <w:tab/>
+        <w:t xml:space="preserve">Los aspectos destacables de esta segunda fase de la práctica han sido la interacción con los usuarios enseñando los prototipos de baja fidelidad, así como la misma implementación de la interfaz, esto último es lo que más problemas nos ha traído debido a que muchas cosas que nos pedían los usuarios no sabíamos hacerlas y en muchos casos ha sido más difícil la parte de informarse sobre ciertos widgets y su implementación que luego la codificación en sí. </w:t>
+      </w:r>
+    </w:p>
+    <w:p>
+      <w:pPr>
+        <w:jc w:val="both"/>
+      </w:pPr>
+      <w:r>
+        <w:tab/>
+        <w:t xml:space="preserve">Por otra parte, nos hemos percatado que si se crea un buen diseño al principio, </w:t>
+      </w:r>
+      <w:r>
+        <w:t>todo es mucho más fácil de hacer, modificar o arreglar; ya que, si se tienen unas ideas claras puedes observar con más claridad que no funciona como tu querías o que esta fallando.</w:t>
       </w:r>
     </w:p>
     <w:p>
@@ -2654,7 +3012,7 @@
       <w:proofErr w:type="spellEnd"/>
     </w:p>
     <w:sectPr>
-      <w:footerReference w:type="default" r:id="rId10"/>
+      <w:footerReference w:type="default" r:id="rId15"/>
       <w:pgSz w:w="11906" w:h="16838"/>
       <w:pgMar w:top="1417" w:right="1701" w:bottom="1417" w:left="1701" w:header="708" w:footer="708" w:gutter="0"/>
       <w:pgNumType w:start="0"/>
@@ -2834,7 +3192,7 @@
                                     <w:sz w:val="16"/>
                                     <w:szCs w:val="16"/>
                                   </w:rPr>
-                                  <w:t>6</w:t>
+                                  <w:t>12</w:t>
                                 </w:r>
                                 <w:r>
                                   <w:rPr>
@@ -2897,7 +3255,7 @@
                               <w:sz w:val="16"/>
                               <w:szCs w:val="16"/>
                             </w:rPr>
-                            <w:t>6</w:t>
+                            <w:t>12</w:t>
                           </w:r>
                           <w:r>
                             <w:rPr>

</xml_diff>

<commit_message>
Peter me saco los ojos
</commit_message>
<xml_diff>
--- a/MEMORIA.docx
+++ b/MEMORIA.docx
@@ -1,6 +1,6 @@
 
 <file path=word/document.xml><?xml version="1.0" encoding="utf-8"?>
-<w:document xmlns:wpc="http://schemas.microsoft.com/office/word/2010/wordprocessingCanvas" xmlns:mc="http://schemas.openxmlformats.org/markup-compatibility/2006" xmlns:o="urn:schemas-microsoft-com:office:office" xmlns:r="http://schemas.openxmlformats.org/officeDocument/2006/relationships" xmlns:m="http://schemas.openxmlformats.org/officeDocument/2006/math" xmlns:v="urn:schemas-microsoft-com:vml" xmlns:wp14="http://schemas.microsoft.com/office/word/2010/wordprocessingDrawing" xmlns:wp="http://schemas.openxmlformats.org/drawingml/2006/wordprocessingDrawing" xmlns:w10="urn:schemas-microsoft-com:office:word" xmlns:w="http://schemas.openxmlformats.org/wordprocessingml/2006/main" xmlns:w14="http://schemas.microsoft.com/office/word/2010/wordml" xmlns:w15="http://schemas.microsoft.com/office/word/2012/wordml" xmlns:wpg="http://schemas.microsoft.com/office/word/2010/wordprocessingGroup" xmlns:wpi="http://schemas.microsoft.com/office/word/2010/wordprocessingInk" xmlns:wne="http://schemas.microsoft.com/office/word/2006/wordml" xmlns:wps="http://schemas.microsoft.com/office/word/2010/wordprocessingShape" mc:Ignorable="w14 w15 wp14">
+<w:document xmlns:ve="http://schemas.openxmlformats.org/markup-compatibility/2006" xmlns:o="urn:schemas-microsoft-com:office:office" xmlns:r="http://schemas.openxmlformats.org/officeDocument/2006/relationships" xmlns:m="http://schemas.openxmlformats.org/officeDocument/2006/math" xmlns:v="urn:schemas-microsoft-com:vml" xmlns:wp="http://schemas.openxmlformats.org/drawingml/2006/wordprocessingDrawing" xmlns:w10="urn:schemas-microsoft-com:office:word" xmlns:w="http://schemas.openxmlformats.org/wordprocessingml/2006/main" xmlns:wne="http://schemas.microsoft.com/office/word/2006/wordml">
   <w:body>
     <w:sdt>
       <w:sdtPr>
@@ -10,7 +10,6 @@
           <w:docPartUnique/>
         </w:docPartObj>
       </w:sdtPr>
-      <w:sdtEndPr/>
       <w:sdtContent>
         <w:p/>
         <w:p>
@@ -19,222 +18,34 @@
               <w:noProof/>
               <w:lang w:eastAsia="es-ES"/>
             </w:rPr>
-            <mc:AlternateContent>
-              <mc:Choice Requires="wps">
-                <w:drawing>
-                  <wp:anchor distT="0" distB="0" distL="114300" distR="114300" simplePos="0" relativeHeight="251661312" behindDoc="0" locked="0" layoutInCell="1" allowOverlap="1" wp14:anchorId="36D860AB" wp14:editId="2601583D">
-                    <wp:simplePos x="0" y="0"/>
-                    <wp:positionH relativeFrom="page">
-                      <wp:posOffset>666750</wp:posOffset>
-                    </wp:positionH>
-                    <wp:positionV relativeFrom="page">
-                      <wp:posOffset>8039100</wp:posOffset>
-                    </wp:positionV>
-                    <wp:extent cx="5753100" cy="1495425"/>
-                    <wp:effectExtent l="0" t="0" r="0" b="9525"/>
-                    <wp:wrapSquare wrapText="bothSides"/>
-                    <wp:docPr id="129" name="Cuadro de texto 129"/>
-                    <wp:cNvGraphicFramePr/>
-                    <a:graphic xmlns:a="http://schemas.openxmlformats.org/drawingml/2006/main">
-                      <a:graphicData uri="http://schemas.microsoft.com/office/word/2010/wordprocessingShape">
-                        <wps:wsp>
-                          <wps:cNvSpPr txBox="1"/>
-                          <wps:spPr>
-                            <a:xfrm>
-                              <a:off x="0" y="0"/>
-                              <a:ext cx="5753100" cy="1495425"/>
-                            </a:xfrm>
-                            <a:prstGeom prst="rect">
-                              <a:avLst/>
-                            </a:prstGeom>
-                            <a:noFill/>
-                            <a:ln w="6350">
-                              <a:noFill/>
-                            </a:ln>
-                            <a:effectLst/>
-                          </wps:spPr>
-                          <wps:style>
-                            <a:lnRef idx="0">
-                              <a:schemeClr val="accent1"/>
-                            </a:lnRef>
-                            <a:fillRef idx="0">
-                              <a:schemeClr val="accent1"/>
-                            </a:fillRef>
-                            <a:effectRef idx="0">
-                              <a:schemeClr val="accent1"/>
-                            </a:effectRef>
-                            <a:fontRef idx="minor">
-                              <a:schemeClr val="dk1"/>
-                            </a:fontRef>
-                          </wps:style>
-                          <wps:txbx>
-                            <w:txbxContent>
-                              <w:sdt>
-                                <w:sdtPr>
-                                  <w:rPr>
-                                    <w:caps/>
-                                    <w:color w:val="5B9BD5" w:themeColor="accent1"/>
-                                    <w:sz w:val="28"/>
-                                    <w:szCs w:val="28"/>
-                                    <w:u w:val="single"/>
-                                  </w:rPr>
-                                  <w:alias w:val="Subtítulo"/>
-                                  <w:tag w:val=""/>
-                                  <w:id w:val="-1452929454"/>
-                                  <w:dataBinding w:prefixMappings="xmlns:ns0='http://purl.org/dc/elements/1.1/' xmlns:ns1='http://schemas.openxmlformats.org/package/2006/metadata/core-properties' " w:xpath="/ns1:coreProperties[1]/ns0:subject[1]" w:storeItemID="{6C3C8BC8-F283-45AE-878A-BAB7291924A1}"/>
-                                  <w:text/>
-                                </w:sdtPr>
-                                <w:sdtEndPr/>
-                                <w:sdtContent>
-                                  <w:p>
-                                    <w:pPr>
-                                      <w:pStyle w:val="Sinespaciado"/>
-                                      <w:spacing w:before="40" w:after="40"/>
-                                      <w:rPr>
-                                        <w:caps/>
-                                        <w:color w:val="5B9BD5" w:themeColor="accent1"/>
-                                        <w:sz w:val="28"/>
-                                        <w:szCs w:val="28"/>
-                                        <w:u w:val="single"/>
-                                      </w:rPr>
-                                    </w:pPr>
-                                    <w:r>
-                                      <w:rPr>
-                                        <w:caps/>
-                                        <w:color w:val="5B9BD5" w:themeColor="accent1"/>
-                                        <w:sz w:val="28"/>
-                                        <w:szCs w:val="28"/>
-                                        <w:u w:val="single"/>
-                                      </w:rPr>
-                                      <w:t>interacción persona ordenador</w:t>
-                                    </w:r>
-                                  </w:p>
-                                </w:sdtContent>
-                              </w:sdt>
-                              <w:p>
-                                <w:pPr>
-                                  <w:pStyle w:val="Sinespaciado"/>
-                                  <w:spacing w:before="40" w:after="40"/>
-                                  <w:rPr>
-                                    <w:caps/>
-                                    <w:color w:val="4472C4" w:themeColor="accent5"/>
-                                    <w:sz w:val="24"/>
-                                    <w:szCs w:val="24"/>
-                                  </w:rPr>
-                                </w:pPr>
-                              </w:p>
-                              <w:sdt>
-                                <w:sdtPr>
-                                  <w:rPr>
-                                    <w:caps/>
-                                    <w:color w:val="4472C4" w:themeColor="accent5"/>
-                                    <w:sz w:val="24"/>
-                                    <w:szCs w:val="24"/>
-                                  </w:rPr>
-                                  <w:alias w:val="Autor"/>
-                                  <w:tag w:val=""/>
-                                  <w:id w:val="-954487662"/>
-                                  <w:dataBinding w:prefixMappings="xmlns:ns0='http://purl.org/dc/elements/1.1/' xmlns:ns1='http://schemas.openxmlformats.org/package/2006/metadata/core-properties' " w:xpath="/ns1:coreProperties[1]/ns0:creator[1]" w:storeItemID="{6C3C8BC8-F283-45AE-878A-BAB7291924A1}"/>
-                                  <w:text/>
-                                </w:sdtPr>
-                                <w:sdtEndPr/>
-                                <w:sdtContent>
-                                  <w:p>
-                                    <w:pPr>
-                                      <w:pStyle w:val="Sinespaciado"/>
-                                      <w:spacing w:before="40" w:after="40"/>
-                                      <w:rPr>
-                                        <w:caps/>
-                                        <w:color w:val="4472C4" w:themeColor="accent5"/>
-                                        <w:sz w:val="24"/>
-                                        <w:szCs w:val="24"/>
-                                      </w:rPr>
-                                    </w:pPr>
-                                    <w:r>
-                                      <w:rPr>
-                                        <w:caps/>
-                                        <w:color w:val="4472C4" w:themeColor="accent5"/>
-                                        <w:sz w:val="24"/>
-                                        <w:szCs w:val="24"/>
-                                      </w:rPr>
-                                      <w:t>David Vacas miguel (GII+GIS)</w:t>
-                                    </w:r>
-                                  </w:p>
-                                </w:sdtContent>
-                              </w:sdt>
-                              <w:p>
-                                <w:pPr>
-                                  <w:pStyle w:val="Sinespaciado"/>
-                                  <w:spacing w:before="40" w:after="40"/>
-                                  <w:rPr>
-                                    <w:caps/>
-                                    <w:color w:val="4472C4" w:themeColor="accent5"/>
-                                    <w:sz w:val="24"/>
-                                    <w:szCs w:val="24"/>
-                                  </w:rPr>
-                                </w:pPr>
-                                <w:r>
-                                  <w:rPr>
-                                    <w:caps/>
-                                    <w:color w:val="4472C4" w:themeColor="accent5"/>
-                                    <w:sz w:val="24"/>
-                                    <w:szCs w:val="24"/>
-                                  </w:rPr>
-                                  <w:t>Diego jiménez fernández-pacheco (Gii+GIS)</w:t>
-                                </w:r>
-                              </w:p>
-                              <w:p>
-                                <w:pPr>
-                                  <w:pStyle w:val="Sinespaciado"/>
-                                  <w:spacing w:before="40" w:after="40"/>
-                                  <w:rPr>
-                                    <w:caps/>
-                                    <w:color w:val="4472C4" w:themeColor="accent5"/>
-                                    <w:sz w:val="24"/>
-                                    <w:szCs w:val="24"/>
-                                  </w:rPr>
-                                </w:pPr>
-                                <w:r>
-                                  <w:rPr>
-                                    <w:caps/>
-                                    <w:color w:val="4472C4" w:themeColor="accent5"/>
-                                    <w:sz w:val="24"/>
-                                    <w:szCs w:val="24"/>
-                                  </w:rPr>
-                                  <w:t>Pedro Redondo Rabanal (GII+GIS)</w:t>
-                                </w:r>
-                              </w:p>
-                            </w:txbxContent>
-                          </wps:txbx>
-                          <wps:bodyPr rot="0" spcFirstLastPara="0" vertOverflow="overflow" horzOverflow="overflow" vert="horz" wrap="square" lIns="914400" tIns="0" rIns="1097280" bIns="0" numCol="1" spcCol="0" rtlCol="0" fromWordArt="0" anchor="t" anchorCtr="0" forceAA="0" compatLnSpc="1">
-                            <a:prstTxWarp prst="textNoShape">
-                              <a:avLst/>
-                            </a:prstTxWarp>
-                            <a:noAutofit/>
-                          </wps:bodyPr>
-                        </wps:wsp>
-                      </a:graphicData>
-                    </a:graphic>
-                    <wp14:sizeRelH relativeFrom="margin">
-                      <wp14:pctWidth>115400</wp14:pctWidth>
-                    </wp14:sizeRelH>
-                    <wp14:sizeRelV relativeFrom="margin">
-                      <wp14:pctHeight>0</wp14:pctHeight>
-                    </wp14:sizeRelV>
-                  </wp:anchor>
-                </w:drawing>
-              </mc:Choice>
-              <mc:Fallback>
-                <w:pict>
-                  <v:shapetype w14:anchorId="36D860AB" id="_x0000_t202" coordsize="21600,21600" o:spt="202" path="m,l,21600r21600,l21600,xe">
-                    <v:stroke joinstyle="miter"/>
-                    <v:path gradientshapeok="t" o:connecttype="rect"/>
-                  </v:shapetype>
-                  <v:shape id="Cuadro de texto 129" o:spid="_x0000_s1026" type="#_x0000_t202" style="position:absolute;margin-left:52.5pt;margin-top:633pt;width:453pt;height:117.75pt;z-index:251661312;visibility:visible;mso-wrap-style:square;mso-width-percent:1154;mso-height-percent:0;mso-wrap-distance-left:9pt;mso-wrap-distance-top:0;mso-wrap-distance-right:9pt;mso-wrap-distance-bottom:0;mso-position-horizontal:absolute;mso-position-horizontal-relative:page;mso-position-vertical:absolute;mso-position-vertical-relative:page;mso-width-percent:1154;mso-height-percent:0;mso-width-relative:margin;mso-height-relative:margin;v-text-anchor:top" o:gfxdata="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" filled="f" stroked="f" strokeweight=".5pt">
-                    <v:textbox inset="1in,0,86.4pt,0">
-                      <w:txbxContent>
-                        <w:sdt>
-                          <w:sdtPr>
+            <w:pict>
+              <v:shapetype id="_x0000_t202" coordsize="21600,21600" o:spt="202" path="m,l,21600r21600,l21600,xe">
+                <v:stroke joinstyle="miter"/>
+                <v:path gradientshapeok="t" o:connecttype="rect"/>
+              </v:shapetype>
+              <v:shape id="Cuadro de texto 129" o:spid="_x0000_s1026" type="#_x0000_t202" style="position:absolute;margin-left:52.5pt;margin-top:633pt;width:453pt;height:117.75pt;z-index:251661312;visibility:visible;mso-width-percent:1154;mso-position-horizontal-relative:page;mso-position-vertical-relative:page;mso-width-percent:1154;mso-width-relative:margin;mso-height-relative:margin" o:gfxdata="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" filled="f" stroked="f" strokeweight=".5pt">
+                <v:textbox inset="1in,0,86.4pt,0">
+                  <w:txbxContent>
+                    <w:sdt>
+                      <w:sdtPr>
+                        <w:rPr>
+                          <w:caps/>
+                          <w:color w:val="5B9BD5" w:themeColor="accent1"/>
+                          <w:sz w:val="28"/>
+                          <w:szCs w:val="28"/>
+                          <w:u w:val="single"/>
+                        </w:rPr>
+                        <w:alias w:val="Subtítulo"/>
+                        <w:tag w:val=""/>
+                        <w:id w:val="-1452929454"/>
+                        <w:dataBinding w:prefixMappings="xmlns:ns0='http://purl.org/dc/elements/1.1/' xmlns:ns1='http://schemas.openxmlformats.org/package/2006/metadata/core-properties' " w:xpath="/ns1:coreProperties[1]/ns0:subject[1]" w:storeItemID="{6C3C8BC8-F283-45AE-878A-BAB7291924A1}"/>
+                        <w:text/>
+                      </w:sdtPr>
+                      <w:sdtContent>
+                        <w:p>
+                          <w:pPr>
+                            <w:pStyle w:val="Sinespaciado"/>
+                            <w:spacing w:before="40" w:after="40"/>
                             <w:rPr>
                               <w:caps/>
                               <w:color w:val="5B9BD5" w:themeColor="accent1"/>
@@ -242,90 +53,47 @@
                               <w:szCs w:val="28"/>
                               <w:u w:val="single"/>
                             </w:rPr>
-                            <w:alias w:val="Subtítulo"/>
-                            <w:tag w:val=""/>
-                            <w:id w:val="-1452929454"/>
-                            <w:dataBinding w:prefixMappings="xmlns:ns0='http://purl.org/dc/elements/1.1/' xmlns:ns1='http://schemas.openxmlformats.org/package/2006/metadata/core-properties' " w:xpath="/ns1:coreProperties[1]/ns0:subject[1]" w:storeItemID="{6C3C8BC8-F283-45AE-878A-BAB7291924A1}"/>
-                            <w:text/>
-                          </w:sdtPr>
-                          <w:sdtEndPr/>
-                          <w:sdtContent>
-                            <w:p>
-                              <w:pPr>
-                                <w:pStyle w:val="Sinespaciado"/>
-                                <w:spacing w:before="40" w:after="40"/>
-                                <w:rPr>
-                                  <w:caps/>
-                                  <w:color w:val="5B9BD5" w:themeColor="accent1"/>
-                                  <w:sz w:val="28"/>
-                                  <w:szCs w:val="28"/>
-                                  <w:u w:val="single"/>
-                                </w:rPr>
-                              </w:pPr>
-                              <w:r>
-                                <w:rPr>
-                                  <w:caps/>
-                                  <w:color w:val="5B9BD5" w:themeColor="accent1"/>
-                                  <w:sz w:val="28"/>
-                                  <w:szCs w:val="28"/>
-                                  <w:u w:val="single"/>
-                                </w:rPr>
-                                <w:t>interacción persona ordenador</w:t>
-                              </w:r>
-                            </w:p>
-                          </w:sdtContent>
-                        </w:sdt>
-                        <w:p>
-                          <w:pPr>
-                            <w:pStyle w:val="Sinespaciado"/>
-                            <w:spacing w:before="40" w:after="40"/>
+                          </w:pPr>
+                          <w:r>
                             <w:rPr>
                               <w:caps/>
-                              <w:color w:val="4472C4" w:themeColor="accent5"/>
-                              <w:sz w:val="24"/>
-                              <w:szCs w:val="24"/>
+                              <w:color w:val="5B9BD5" w:themeColor="accent1"/>
+                              <w:sz w:val="28"/>
+                              <w:szCs w:val="28"/>
+                              <w:u w:val="single"/>
                             </w:rPr>
-                          </w:pPr>
+                            <w:t>interacción persona ordenador</w:t>
+                          </w:r>
                         </w:p>
-                        <w:sdt>
-                          <w:sdtPr>
-                            <w:rPr>
-                              <w:caps/>
-                              <w:color w:val="4472C4" w:themeColor="accent5"/>
-                              <w:sz w:val="24"/>
-                              <w:szCs w:val="24"/>
-                            </w:rPr>
-                            <w:alias w:val="Autor"/>
-                            <w:tag w:val=""/>
-                            <w:id w:val="-954487662"/>
-                            <w:dataBinding w:prefixMappings="xmlns:ns0='http://purl.org/dc/elements/1.1/' xmlns:ns1='http://schemas.openxmlformats.org/package/2006/metadata/core-properties' " w:xpath="/ns1:coreProperties[1]/ns0:creator[1]" w:storeItemID="{6C3C8BC8-F283-45AE-878A-BAB7291924A1}"/>
-                            <w:text/>
-                          </w:sdtPr>
-                          <w:sdtEndPr/>
-                          <w:sdtContent>
-                            <w:p>
-                              <w:pPr>
-                                <w:pStyle w:val="Sinespaciado"/>
-                                <w:spacing w:before="40" w:after="40"/>
-                                <w:rPr>
-                                  <w:caps/>
-                                  <w:color w:val="4472C4" w:themeColor="accent5"/>
-                                  <w:sz w:val="24"/>
-                                  <w:szCs w:val="24"/>
-                                </w:rPr>
-                              </w:pPr>
-                              <w:r>
-                                <w:rPr>
-                                  <w:caps/>
-                                  <w:color w:val="4472C4" w:themeColor="accent5"/>
-                                  <w:sz w:val="24"/>
-                                  <w:szCs w:val="24"/>
-                                </w:rPr>
-                                <w:t>David Vacas miguel (GII+GIS)</w:t>
-                              </w:r>
-                            </w:p>
-                          </w:sdtContent>
-                        </w:sdt>
+                      </w:sdtContent>
+                    </w:sdt>
+                    <w:p>
+                      <w:pPr>
+                        <w:pStyle w:val="Sinespaciado"/>
+                        <w:spacing w:before="40" w:after="40"/>
+                        <w:rPr>
+                          <w:caps/>
+                          <w:color w:val="4472C4" w:themeColor="accent5"/>
+                          <w:sz w:val="24"/>
+                          <w:szCs w:val="24"/>
+                        </w:rPr>
+                      </w:pPr>
+                    </w:p>
+                    <w:sdt>
+                      <w:sdtPr>
+                        <w:rPr>
+                          <w:caps/>
+                          <w:color w:val="4472C4" w:themeColor="accent5"/>
+                          <w:sz w:val="24"/>
+                          <w:szCs w:val="24"/>
+                        </w:rPr>
+                        <w:alias w:val="Autor"/>
+                        <w:tag w:val=""/>
+                        <w:id w:val="-954487662"/>
+                        <w:dataBinding w:prefixMappings="xmlns:ns0='http://purl.org/dc/elements/1.1/' xmlns:ns1='http://schemas.openxmlformats.org/package/2006/metadata/core-properties' " w:xpath="/ns1:coreProperties[1]/ns0:creator[1]" w:storeItemID="{6C3C8BC8-F283-45AE-878A-BAB7291924A1}"/>
+                        <w:text/>
+                      </w:sdtPr>
+                      <w:sdtContent>
                         <w:p>
                           <w:pPr>
                             <w:pStyle w:val="Sinespaciado"/>
@@ -344,372 +112,103 @@
                               <w:sz w:val="24"/>
                               <w:szCs w:val="24"/>
                             </w:rPr>
-                            <w:t>Diego jiménez fernández-pacheco (Gii+GIS)</w:t>
+                            <w:t>David Vacas miguel (GII+GIS)</w:t>
                           </w:r>
                         </w:p>
-                        <w:p>
-                          <w:pPr>
-                            <w:pStyle w:val="Sinespaciado"/>
-                            <w:spacing w:before="40" w:after="40"/>
-                            <w:rPr>
-                              <w:caps/>
-                              <w:color w:val="4472C4" w:themeColor="accent5"/>
-                              <w:sz w:val="24"/>
-                              <w:szCs w:val="24"/>
-                            </w:rPr>
-                          </w:pPr>
-                          <w:r>
-                            <w:rPr>
-                              <w:caps/>
-                              <w:color w:val="4472C4" w:themeColor="accent5"/>
-                              <w:sz w:val="24"/>
-                              <w:szCs w:val="24"/>
-                            </w:rPr>
-                            <w:t>Pedro Redondo Rabanal (GII+GIS)</w:t>
-                          </w:r>
-                        </w:p>
-                      </w:txbxContent>
-                    </v:textbox>
-                    <w10:wrap type="square" anchorx="page" anchory="page"/>
-                  </v:shape>
-                </w:pict>
-              </mc:Fallback>
-            </mc:AlternateContent>
+                      </w:sdtContent>
+                    </w:sdt>
+                    <w:p>
+                      <w:pPr>
+                        <w:pStyle w:val="Sinespaciado"/>
+                        <w:spacing w:before="40" w:after="40"/>
+                        <w:rPr>
+                          <w:caps/>
+                          <w:color w:val="4472C4" w:themeColor="accent5"/>
+                          <w:sz w:val="24"/>
+                          <w:szCs w:val="24"/>
+                        </w:rPr>
+                      </w:pPr>
+                      <w:r>
+                        <w:rPr>
+                          <w:caps/>
+                          <w:color w:val="4472C4" w:themeColor="accent5"/>
+                          <w:sz w:val="24"/>
+                          <w:szCs w:val="24"/>
+                        </w:rPr>
+                        <w:t>Diego jiménez fernández-pacheco (Gii+GIS)</w:t>
+                      </w:r>
+                    </w:p>
+                    <w:p>
+                      <w:pPr>
+                        <w:pStyle w:val="Sinespaciado"/>
+                        <w:spacing w:before="40" w:after="40"/>
+                        <w:rPr>
+                          <w:caps/>
+                          <w:color w:val="4472C4" w:themeColor="accent5"/>
+                          <w:sz w:val="24"/>
+                          <w:szCs w:val="24"/>
+                        </w:rPr>
+                      </w:pPr>
+                      <w:r>
+                        <w:rPr>
+                          <w:caps/>
+                          <w:color w:val="4472C4" w:themeColor="accent5"/>
+                          <w:sz w:val="24"/>
+                          <w:szCs w:val="24"/>
+                        </w:rPr>
+                        <w:t>Pedro Redondo Rabanal (GII+GIS)</w:t>
+                      </w:r>
+                    </w:p>
+                  </w:txbxContent>
+                </v:textbox>
+                <w10:wrap type="square" anchorx="page" anchory="page"/>
+              </v:shape>
+            </w:pict>
           </w:r>
           <w:r>
             <w:rPr>
               <w:noProof/>
               <w:lang w:eastAsia="es-ES"/>
             </w:rPr>
-            <mc:AlternateContent>
-              <mc:Choice Requires="wpg">
-                <w:drawing>
-                  <wp:anchor distT="0" distB="0" distL="114300" distR="114300" simplePos="0" relativeHeight="251659264" behindDoc="1" locked="0" layoutInCell="1" allowOverlap="1" wp14:anchorId="4AC33AA4" wp14:editId="3EAD70A8">
-                    <wp:simplePos x="0" y="0"/>
-                    <wp:positionH relativeFrom="margin">
-                      <wp:align>center</wp:align>
-                    </wp:positionH>
-                    <mc:AlternateContent>
-                      <mc:Choice Requires="wp14">
-                        <wp:positionV relativeFrom="page">
-                          <wp14:pctPosVOffset>4500</wp14:pctPosVOffset>
-                        </wp:positionV>
-                      </mc:Choice>
-                      <mc:Fallback>
-                        <wp:positionV relativeFrom="page">
-                          <wp:posOffset>480695</wp:posOffset>
-                        </wp:positionV>
-                      </mc:Fallback>
-                    </mc:AlternateContent>
-                    <wp:extent cx="6858000" cy="7068185"/>
-                    <wp:effectExtent l="0" t="0" r="0" b="0"/>
-                    <wp:wrapNone/>
-                    <wp:docPr id="125" name="Grupo 125"/>
-                    <wp:cNvGraphicFramePr>
-                      <a:graphicFrameLocks xmlns:a="http://schemas.openxmlformats.org/drawingml/2006/main" noChangeAspect="1"/>
-                    </wp:cNvGraphicFramePr>
-                    <a:graphic xmlns:a="http://schemas.openxmlformats.org/drawingml/2006/main">
-                      <a:graphicData uri="http://schemas.microsoft.com/office/word/2010/wordprocessingGroup">
-                        <wpg:wgp>
-                          <wpg:cNvGrpSpPr>
-                            <a:grpSpLocks noChangeAspect="1"/>
-                          </wpg:cNvGrpSpPr>
-                          <wpg:grpSpPr>
-                            <a:xfrm>
-                              <a:off x="0" y="0"/>
-                              <a:ext cx="6858000" cy="7068312"/>
-                              <a:chOff x="0" y="0"/>
-                              <a:chExt cx="5561330" cy="5404485"/>
-                            </a:xfrm>
-                          </wpg:grpSpPr>
-                          <wps:wsp>
-                            <wps:cNvPr id="126" name="Forma libre 10"/>
-                            <wps:cNvSpPr>
-                              <a:spLocks/>
-                            </wps:cNvSpPr>
-                            <wps:spPr bwMode="auto">
-                              <a:xfrm>
-                                <a:off x="0" y="0"/>
-                                <a:ext cx="5557520" cy="5404485"/>
-                              </a:xfrm>
-                              <a:custGeom>
-                                <a:avLst/>
-                                <a:gdLst>
-                                  <a:gd name="T0" fmla="*/ 0 w 720"/>
-                                  <a:gd name="T1" fmla="*/ 0 h 700"/>
-                                  <a:gd name="T2" fmla="*/ 0 w 720"/>
-                                  <a:gd name="T3" fmla="*/ 644 h 700"/>
-                                  <a:gd name="T4" fmla="*/ 113 w 720"/>
-                                  <a:gd name="T5" fmla="*/ 665 h 700"/>
-                                  <a:gd name="T6" fmla="*/ 720 w 720"/>
-                                  <a:gd name="T7" fmla="*/ 644 h 700"/>
-                                  <a:gd name="T8" fmla="*/ 720 w 720"/>
-                                  <a:gd name="T9" fmla="*/ 617 h 700"/>
-                                  <a:gd name="T10" fmla="*/ 720 w 720"/>
-                                  <a:gd name="T11" fmla="*/ 0 h 700"/>
-                                  <a:gd name="T12" fmla="*/ 0 w 720"/>
-                                  <a:gd name="T13" fmla="*/ 0 h 700"/>
-                                </a:gdLst>
-                                <a:ahLst/>
-                                <a:cxnLst>
-                                  <a:cxn ang="0">
-                                    <a:pos x="T0" y="T1"/>
-                                  </a:cxn>
-                                  <a:cxn ang="0">
-                                    <a:pos x="T2" y="T3"/>
-                                  </a:cxn>
-                                  <a:cxn ang="0">
-                                    <a:pos x="T4" y="T5"/>
-                                  </a:cxn>
-                                  <a:cxn ang="0">
-                                    <a:pos x="T6" y="T7"/>
-                                  </a:cxn>
-                                  <a:cxn ang="0">
-                                    <a:pos x="T8" y="T9"/>
-                                  </a:cxn>
-                                  <a:cxn ang="0">
-                                    <a:pos x="T10" y="T11"/>
-                                  </a:cxn>
-                                  <a:cxn ang="0">
-                                    <a:pos x="T12" y="T13"/>
-                                  </a:cxn>
-                                </a:cxnLst>
-                                <a:rect l="0" t="0" r="r" b="b"/>
-                                <a:pathLst>
-                                  <a:path w="720" h="700">
-                                    <a:moveTo>
-                                      <a:pt x="0" y="0"/>
-                                    </a:moveTo>
-                                    <a:cubicBezTo>
-                                      <a:pt x="0" y="644"/>
-                                      <a:pt x="0" y="644"/>
-                                      <a:pt x="0" y="644"/>
-                                    </a:cubicBezTo>
-                                    <a:cubicBezTo>
-                                      <a:pt x="23" y="650"/>
-                                      <a:pt x="62" y="658"/>
-                                      <a:pt x="113" y="665"/>
-                                    </a:cubicBezTo>
-                                    <a:cubicBezTo>
-                                      <a:pt x="250" y="685"/>
-                                      <a:pt x="476" y="700"/>
-                                      <a:pt x="720" y="644"/>
-                                    </a:cubicBezTo>
-                                    <a:cubicBezTo>
-                                      <a:pt x="720" y="617"/>
-                                      <a:pt x="720" y="617"/>
-                                      <a:pt x="720" y="617"/>
-                                    </a:cubicBezTo>
-                                    <a:cubicBezTo>
-                                      <a:pt x="720" y="0"/>
-                                      <a:pt x="720" y="0"/>
-                                      <a:pt x="720" y="0"/>
-                                    </a:cubicBezTo>
-                                    <a:cubicBezTo>
-                                      <a:pt x="0" y="0"/>
-                                      <a:pt x="0" y="0"/>
-                                      <a:pt x="0" y="0"/>
-                                    </a:cubicBezTo>
-                                  </a:path>
-                                </a:pathLst>
-                              </a:custGeom>
-                              <a:ln>
-                                <a:noFill/>
-                              </a:ln>
-                            </wps:spPr>
-                            <wps:style>
-                              <a:lnRef idx="0">
-                                <a:scrgbClr r="0" g="0" b="0"/>
-                              </a:lnRef>
-                              <a:fillRef idx="1003">
-                                <a:schemeClr val="dk2"/>
-                              </a:fillRef>
-                              <a:effectRef idx="0">
-                                <a:scrgbClr r="0" g="0" b="0"/>
-                              </a:effectRef>
-                              <a:fontRef idx="major"/>
-                            </wps:style>
-                            <wps:txbx>
-                              <w:txbxContent>
-                                <w:p>
-                                  <w:pPr>
-                                    <w:rPr>
-                                      <w:rFonts w:ascii="Bodoni MT Black" w:hAnsi="Bodoni MT Black"/>
-                                      <w:b/>
-                                      <w:color w:val="FFFFFF" w:themeColor="background1"/>
-                                      <w:sz w:val="72"/>
-                                      <w:szCs w:val="72"/>
-                                    </w:rPr>
-                                  </w:pPr>
-                                  <w:sdt>
-                                    <w:sdtPr>
-                                      <w:rPr>
-                                        <w:rFonts w:ascii="Bodoni MT Black" w:hAnsi="Bodoni MT Black"/>
-                                        <w:b/>
-                                        <w:color w:val="FFFFFF" w:themeColor="background1"/>
-                                        <w:sz w:val="72"/>
-                                        <w:szCs w:val="72"/>
-                                      </w:rPr>
-                                      <w:alias w:val="Título"/>
-                                      <w:tag w:val=""/>
-                                      <w:id w:val="-554696155"/>
-                                      <w:dataBinding w:prefixMappings="xmlns:ns0='http://purl.org/dc/elements/1.1/' xmlns:ns1='http://schemas.openxmlformats.org/package/2006/metadata/core-properties' " w:xpath="/ns1:coreProperties[1]/ns0:title[1]" w:storeItemID="{6C3C8BC8-F283-45AE-878A-BAB7291924A1}"/>
-                                      <w:text/>
-                                    </w:sdtPr>
-                                    <w:sdtEndPr/>
-                                    <w:sdtContent>
-                                      <w:r>
-                                        <w:rPr>
-                                          <w:rFonts w:ascii="Bodoni MT Black" w:hAnsi="Bodoni MT Black"/>
-                                          <w:b/>
-                                          <w:color w:val="FFFFFF" w:themeColor="background1"/>
-                                          <w:sz w:val="72"/>
-                                          <w:szCs w:val="72"/>
-                                        </w:rPr>
-                                        <w:t>FASE DE DISEÑO</w:t>
-                                      </w:r>
-                                    </w:sdtContent>
-                                  </w:sdt>
-                                </w:p>
-                              </w:txbxContent>
-                            </wps:txbx>
-                            <wps:bodyPr rot="0" vert="horz" wrap="square" lIns="914400" tIns="1097280" rIns="1097280" bIns="1097280" anchor="b" anchorCtr="0" upright="1">
-                              <a:noAutofit/>
-                            </wps:bodyPr>
-                          </wps:wsp>
-                          <wps:wsp>
-                            <wps:cNvPr id="127" name="Forma libre 11"/>
-                            <wps:cNvSpPr>
-                              <a:spLocks/>
-                            </wps:cNvSpPr>
-                            <wps:spPr bwMode="auto">
-                              <a:xfrm>
-                                <a:off x="876300" y="4769783"/>
-                                <a:ext cx="4685030" cy="509905"/>
-                              </a:xfrm>
-                              <a:custGeom>
-                                <a:avLst/>
-                                <a:gdLst>
-                                  <a:gd name="T0" fmla="*/ 607 w 607"/>
-                                  <a:gd name="T1" fmla="*/ 0 h 66"/>
-                                  <a:gd name="T2" fmla="*/ 176 w 607"/>
-                                  <a:gd name="T3" fmla="*/ 57 h 66"/>
-                                  <a:gd name="T4" fmla="*/ 0 w 607"/>
-                                  <a:gd name="T5" fmla="*/ 48 h 66"/>
-                                  <a:gd name="T6" fmla="*/ 251 w 607"/>
-                                  <a:gd name="T7" fmla="*/ 66 h 66"/>
-                                  <a:gd name="T8" fmla="*/ 607 w 607"/>
-                                  <a:gd name="T9" fmla="*/ 27 h 66"/>
-                                  <a:gd name="T10" fmla="*/ 607 w 607"/>
-                                  <a:gd name="T11" fmla="*/ 0 h 66"/>
-                                </a:gdLst>
-                                <a:ahLst/>
-                                <a:cxnLst>
-                                  <a:cxn ang="0">
-                                    <a:pos x="T0" y="T1"/>
-                                  </a:cxn>
-                                  <a:cxn ang="0">
-                                    <a:pos x="T2" y="T3"/>
-                                  </a:cxn>
-                                  <a:cxn ang="0">
-                                    <a:pos x="T4" y="T5"/>
-                                  </a:cxn>
-                                  <a:cxn ang="0">
-                                    <a:pos x="T6" y="T7"/>
-                                  </a:cxn>
-                                  <a:cxn ang="0">
-                                    <a:pos x="T8" y="T9"/>
-                                  </a:cxn>
-                                  <a:cxn ang="0">
-                                    <a:pos x="T10" y="T11"/>
-                                  </a:cxn>
-                                </a:cxnLst>
-                                <a:rect l="0" t="0" r="r" b="b"/>
-                                <a:pathLst>
-                                  <a:path w="607" h="66">
-                                    <a:moveTo>
-                                      <a:pt x="607" y="0"/>
-                                    </a:moveTo>
-                                    <a:cubicBezTo>
-                                      <a:pt x="450" y="44"/>
-                                      <a:pt x="300" y="57"/>
-                                      <a:pt x="176" y="57"/>
-                                    </a:cubicBezTo>
-                                    <a:cubicBezTo>
-                                      <a:pt x="109" y="57"/>
-                                      <a:pt x="49" y="53"/>
-                                      <a:pt x="0" y="48"/>
-                                    </a:cubicBezTo>
-                                    <a:cubicBezTo>
-                                      <a:pt x="66" y="58"/>
-                                      <a:pt x="152" y="66"/>
-                                      <a:pt x="251" y="66"/>
-                                    </a:cubicBezTo>
-                                    <a:cubicBezTo>
-                                      <a:pt x="358" y="66"/>
-                                      <a:pt x="480" y="56"/>
-                                      <a:pt x="607" y="27"/>
-                                    </a:cubicBezTo>
-                                    <a:cubicBezTo>
-                                      <a:pt x="607" y="0"/>
-                                      <a:pt x="607" y="0"/>
-                                      <a:pt x="607" y="0"/>
-                                    </a:cubicBezTo>
-                                  </a:path>
-                                </a:pathLst>
-                              </a:custGeom>
-                              <a:solidFill>
-                                <a:schemeClr val="bg1">
-                                  <a:alpha val="30000"/>
-                                </a:schemeClr>
-                              </a:solidFill>
-                              <a:ln>
-                                <a:noFill/>
-                              </a:ln>
-                              <a:extLst>
-                                <a:ext uri="{91240B29-F687-4F45-9708-019B960494DF}">
-                                  <a14:hiddenLine xmlns:a14="http://schemas.microsoft.com/office/drawing/2010/main" w="9525">
-                                    <a:solidFill>
-                                      <a:srgbClr val="000000"/>
-                                    </a:solidFill>
-                                    <a:round/>
-                                    <a:headEnd/>
-                                    <a:tailEnd/>
-                                  </a14:hiddenLine>
-                                </a:ext>
-                              </a:extLst>
-                            </wps:spPr>
-                            <wps:bodyPr rot="0" vert="horz" wrap="square" lIns="91440" tIns="45720" rIns="91440" bIns="45720" anchor="b" anchorCtr="0" upright="1">
-                              <a:noAutofit/>
-                            </wps:bodyPr>
-                          </wps:wsp>
-                        </wpg:wgp>
-                      </a:graphicData>
-                    </a:graphic>
-                    <wp14:sizeRelH relativeFrom="margin">
-                      <wp14:pctWidth>115400</wp14:pctWidth>
-                    </wp14:sizeRelH>
-                    <wp14:sizeRelV relativeFrom="page">
-                      <wp14:pctHeight>67000</wp14:pctHeight>
-                    </wp14:sizeRelV>
-                  </wp:anchor>
-                </w:drawing>
-              </mc:Choice>
-              <mc:Fallback>
-                <w:pict>
-                  <v:group w14:anchorId="4AC33AA4" id="Grupo 125" o:spid="_x0000_s1027" style="position:absolute;margin-left:0;margin-top:0;width:540pt;height:556.55pt;z-index:-251657216;mso-width-percent:1154;mso-height-percent:670;mso-top-percent:45;mso-position-horizontal:center;mso-position-horizontal-relative:margin;mso-position-vertical-relative:page;mso-width-percent:1154;mso-height-percent:670;mso-top-percent:45;mso-width-relative:margin" coordsize="55613,54044" o:gfxdata="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">
-                    <o:lock v:ext="edit" aspectratio="t"/>
-                    <v:shape id="Forma libre 10" o:spid="_x0000_s1028" style="position:absolute;width:55575;height:54044;visibility:visible;mso-wrap-style:square;v-text-anchor:bottom" coordsize="720,700" o:spt="100" o:gfxdata="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" adj="-11796480,,5400" path="m,c,644,,644,,644v23,6,62,14,113,21c250,685,476,700,720,644v,-27,,-27,,-27c720,,720,,720,,,,,,,e" fillcolor="#4d5f78 [2994]" stroked="f">
-                      <v:fill color2="#2a3442 [2018]" rotate="t" colors="0 #5d6d85;.5 #485972;1 #334258" focus="100%" type="gradient">
-                        <o:fill v:ext="view" type="gradientUnscaled"/>
-                      </v:fill>
-                      <v:stroke joinstyle="miter"/>
-                      <v:formulas/>
-                      <v:path arrowok="t" o:connecttype="custom" o:connectlocs="0,0;0,4972126;872222,5134261;5557520,4972126;5557520,4763667;5557520,0;0,0" o:connectangles="0,0,0,0,0,0,0" textboxrect="0,0,720,700"/>
-                      <v:textbox inset="1in,86.4pt,86.4pt,86.4pt">
-                        <w:txbxContent>
-                          <w:p>
-                            <w:pPr>
+            <w:pict>
+              <v:group id="Grupo 125" o:spid="_x0000_s1027" style="position:absolute;margin-left:0;margin-top:0;width:540pt;height:556.55pt;z-index:-251657216;mso-width-percent:1154;mso-height-percent:670;mso-top-percent:45;mso-position-horizontal:center;mso-position-horizontal-relative:margin;mso-position-vertical-relative:page;mso-width-percent:1154;mso-height-percent:670;mso-top-percent:45;mso-width-relative:margin" coordsize="55613,54044" o:gfxdata="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">
+                <o:lock v:ext="edit" aspectratio="t"/>
+                <v:shape id="Forma libre 10" o:spid="_x0000_s1028" style="position:absolute;width:55575;height:54044;visibility:visible;v-text-anchor:bottom" coordsize="720,700" o:spt="100" o:gfxdata="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" adj="-11796480,,5400" path="m,c,644,,644,,644v23,6,62,14,113,21c250,685,476,700,720,644v,-27,,-27,,-27c720,,720,,720,,,,,,,e" fillcolor="#4d5f78 [2994]" stroked="f">
+                  <v:fill color2="#2a3442 [2018]" rotate="t" colors="0 #5d6d85;.5 #485972;1 #334258" focus="100%" type="gradient">
+                    <o:fill v:ext="view" type="gradientUnscaled"/>
+                  </v:fill>
+                  <v:stroke joinstyle="miter"/>
+                  <v:formulas/>
+                  <v:path arrowok="t" o:connecttype="custom" o:connectlocs="0,0;0,4972126;872222,5134261;5557520,4972126;5557520,4763667;5557520,0;0,0" o:connectangles="0,0,0,0,0,0,0" textboxrect="0,0,720,700"/>
+                  <v:textbox inset="1in,86.4pt,86.4pt,86.4pt">
+                    <w:txbxContent>
+                      <w:p>
+                        <w:pPr>
+                          <w:rPr>
+                            <w:rFonts w:ascii="Bodoni MT Black" w:hAnsi="Bodoni MT Black"/>
+                            <w:b/>
+                            <w:color w:val="FFFFFF" w:themeColor="background1"/>
+                            <w:sz w:val="72"/>
+                            <w:szCs w:val="72"/>
+                          </w:rPr>
+                        </w:pPr>
+                        <w:sdt>
+                          <w:sdtPr>
+                            <w:rPr>
+                              <w:rFonts w:ascii="Bodoni MT Black" w:hAnsi="Bodoni MT Black"/>
+                              <w:b/>
+                              <w:color w:val="FFFFFF" w:themeColor="background1"/>
+                              <w:sz w:val="72"/>
+                              <w:szCs w:val="72"/>
+                            </w:rPr>
+                            <w:alias w:val="Título"/>
+                            <w:tag w:val=""/>
+                            <w:id w:val="-554696155"/>
+                            <w:dataBinding w:prefixMappings="xmlns:ns0='http://purl.org/dc/elements/1.1/' xmlns:ns1='http://schemas.openxmlformats.org/package/2006/metadata/core-properties' " w:xpath="/ns1:coreProperties[1]/ns0:title[1]" w:storeItemID="{6C3C8BC8-F283-45AE-878A-BAB7291924A1}"/>
+                            <w:text/>
+                          </w:sdtPr>
+                          <w:sdtContent>
+                            <w:r>
                               <w:rPr>
                                 <w:rFonts w:ascii="Bodoni MT Black" w:hAnsi="Bodoni MT Black"/>
                                 <w:b/>
@@ -717,396 +216,129 @@
                                 <w:sz w:val="72"/>
                                 <w:szCs w:val="72"/>
                               </w:rPr>
-                            </w:pPr>
-                            <w:sdt>
-                              <w:sdtPr>
-                                <w:rPr>
-                                  <w:rFonts w:ascii="Bodoni MT Black" w:hAnsi="Bodoni MT Black"/>
-                                  <w:b/>
-                                  <w:color w:val="FFFFFF" w:themeColor="background1"/>
-                                  <w:sz w:val="72"/>
-                                  <w:szCs w:val="72"/>
-                                </w:rPr>
-                                <w:alias w:val="Título"/>
-                                <w:tag w:val=""/>
-                                <w:id w:val="-554696155"/>
-                                <w:dataBinding w:prefixMappings="xmlns:ns0='http://purl.org/dc/elements/1.1/' xmlns:ns1='http://schemas.openxmlformats.org/package/2006/metadata/core-properties' " w:xpath="/ns1:coreProperties[1]/ns0:title[1]" w:storeItemID="{6C3C8BC8-F283-45AE-878A-BAB7291924A1}"/>
-                                <w:text/>
-                              </w:sdtPr>
-                              <w:sdtEndPr/>
-                              <w:sdtContent>
-                                <w:r>
-                                  <w:rPr>
-                                    <w:rFonts w:ascii="Bodoni MT Black" w:hAnsi="Bodoni MT Black"/>
-                                    <w:b/>
-                                    <w:color w:val="FFFFFF" w:themeColor="background1"/>
-                                    <w:sz w:val="72"/>
-                                    <w:szCs w:val="72"/>
-                                  </w:rPr>
-                                  <w:t>FASE DE DISEÑO</w:t>
-                                </w:r>
-                              </w:sdtContent>
-                            </w:sdt>
-                          </w:p>
-                        </w:txbxContent>
-                      </v:textbox>
-                    </v:shape>
-                    <v:shape id="Forma libre 11" o:spid="_x0000_s1029" style="position:absolute;left:8763;top:47697;width:46850;height:5099;visibility:visible;mso-wrap-style:square;v-text-anchor:bottom" coordsize="607,66" o:gfxdata="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" path="m607,c450,44,300,57,176,57,109,57,49,53,,48,66,58,152,66,251,66,358,66,480,56,607,27,607,,607,,607,e" fillcolor="white [3212]" stroked="f">
-                      <v:fill opacity="19789f"/>
-                      <v:path arrowok="t" o:connecttype="custom" o:connectlocs="4685030,0;1358427,440373;0,370840;1937302,509905;4685030,208598;4685030,0" o:connectangles="0,0,0,0,0,0"/>
-                    </v:shape>
-                    <w10:wrap anchorx="margin" anchory="page"/>
-                  </v:group>
-                </w:pict>
-              </mc:Fallback>
-            </mc:AlternateContent>
+                              <w:t>FASE DE DISEÑO</w:t>
+                            </w:r>
+                          </w:sdtContent>
+                        </w:sdt>
+                      </w:p>
+                    </w:txbxContent>
+                  </v:textbox>
+                </v:shape>
+                <v:shape id="Forma libre 11" o:spid="_x0000_s1029" style="position:absolute;left:8763;top:47697;width:46850;height:5099;visibility:visible;mso-wrap-style:square;v-text-anchor:bottom" coordsize="607,66" o:gfxdata="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" path="m607,c450,44,300,57,176,57,109,57,49,53,,48,66,58,152,66,251,66,358,66,480,56,607,27,607,,607,,607,e" fillcolor="white [3212]" stroked="f">
+                  <v:fill opacity="19789f"/>
+                  <v:path arrowok="t" o:connecttype="custom" o:connectlocs="4685030,0;1358427,440373;0,370840;1937302,509905;4685030,208598;4685030,0" o:connectangles="0,0,0,0,0,0"/>
+                </v:shape>
+                <w10:wrap anchorx="margin" anchory="page"/>
+              </v:group>
+            </w:pict>
           </w:r>
           <w:r>
             <w:rPr>
               <w:noProof/>
               <w:lang w:eastAsia="es-ES"/>
             </w:rPr>
-            <mc:AlternateContent>
-              <mc:Choice Requires="wps">
-                <w:drawing>
-                  <wp:anchor distT="0" distB="0" distL="114300" distR="114300" simplePos="0" relativeHeight="251662336" behindDoc="0" locked="0" layoutInCell="1" allowOverlap="1" wp14:anchorId="1EC7B706" wp14:editId="6EC51A6C">
-                    <wp:simplePos x="0" y="0"/>
-                    <wp:positionH relativeFrom="page">
-                      <wp:align>center</wp:align>
-                    </wp:positionH>
-                    <wp:positionV relativeFrom="margin">
-                      <wp:align>bottom</wp:align>
-                    </wp:positionV>
-                    <wp:extent cx="5753100" cy="146304"/>
-                    <wp:effectExtent l="0" t="0" r="0" b="5715"/>
-                    <wp:wrapSquare wrapText="bothSides"/>
-                    <wp:docPr id="128" name="Cuadro de texto 128"/>
-                    <wp:cNvGraphicFramePr/>
-                    <a:graphic xmlns:a="http://schemas.openxmlformats.org/drawingml/2006/main">
-                      <a:graphicData uri="http://schemas.microsoft.com/office/word/2010/wordprocessingShape">
-                        <wps:wsp>
-                          <wps:cNvSpPr txBox="1"/>
-                          <wps:spPr>
-                            <a:xfrm>
-                              <a:off x="0" y="0"/>
-                              <a:ext cx="5753100" cy="146304"/>
-                            </a:xfrm>
-                            <a:prstGeom prst="rect">
-                              <a:avLst/>
-                            </a:prstGeom>
-                            <a:noFill/>
-                            <a:ln w="6350">
-                              <a:noFill/>
-                            </a:ln>
-                            <a:effectLst/>
-                          </wps:spPr>
-                          <wps:style>
-                            <a:lnRef idx="0">
-                              <a:schemeClr val="accent1"/>
-                            </a:lnRef>
-                            <a:fillRef idx="0">
-                              <a:schemeClr val="accent1"/>
-                            </a:fillRef>
-                            <a:effectRef idx="0">
-                              <a:schemeClr val="accent1"/>
-                            </a:effectRef>
-                            <a:fontRef idx="minor">
-                              <a:schemeClr val="dk1"/>
-                            </a:fontRef>
-                          </wps:style>
-                          <wps:txbx>
-                            <w:txbxContent>
-                              <w:p>
-                                <w:pPr>
-                                  <w:pStyle w:val="Sinespaciado"/>
-                                  <w:rPr>
-                                    <w:color w:val="7F7F7F" w:themeColor="text1" w:themeTint="80"/>
-                                    <w:sz w:val="18"/>
-                                    <w:szCs w:val="18"/>
-                                  </w:rPr>
-                                </w:pPr>
-                                <w:sdt>
-                                  <w:sdtPr>
-                                    <w:rPr>
-                                      <w:caps/>
-                                      <w:color w:val="7F7F7F" w:themeColor="text1" w:themeTint="80"/>
-                                      <w:sz w:val="18"/>
-                                      <w:szCs w:val="18"/>
-                                    </w:rPr>
-                                    <w:alias w:val="Compañía"/>
-                                    <w:tag w:val=""/>
-                                    <w:id w:val="-1880927279"/>
-                                    <w:dataBinding w:prefixMappings="xmlns:ns0='http://schemas.openxmlformats.org/officeDocument/2006/extended-properties' " w:xpath="/ns0:Properties[1]/ns0:Company[1]" w:storeItemID="{6668398D-A668-4E3E-A5EB-62B293D839F1}"/>
-                                    <w:text/>
-                                  </w:sdtPr>
-                                  <w:sdtEndPr/>
-                                  <w:sdtContent>
-                                    <w:r>
-                                      <w:rPr>
-                                        <w:caps/>
-                                        <w:color w:val="7F7F7F" w:themeColor="text1" w:themeTint="80"/>
-                                        <w:sz w:val="18"/>
-                                        <w:szCs w:val="18"/>
-                                      </w:rPr>
-                                      <w:t>Universidad rey juan carlos</w:t>
-                                    </w:r>
-                                  </w:sdtContent>
-                                </w:sdt>
-                              </w:p>
-                            </w:txbxContent>
-                          </wps:txbx>
-                          <wps:bodyPr rot="0" spcFirstLastPara="0" vertOverflow="overflow" horzOverflow="overflow" vert="horz" wrap="square" lIns="914400" tIns="0" rIns="1097280" bIns="0" numCol="1" spcCol="0" rtlCol="0" fromWordArt="0" anchor="b" anchorCtr="0" forceAA="0" compatLnSpc="1">
-                            <a:prstTxWarp prst="textNoShape">
-                              <a:avLst/>
-                            </a:prstTxWarp>
-                            <a:spAutoFit/>
-                          </wps:bodyPr>
-                        </wps:wsp>
-                      </a:graphicData>
-                    </a:graphic>
-                    <wp14:sizeRelH relativeFrom="margin">
-                      <wp14:pctWidth>115400</wp14:pctWidth>
-                    </wp14:sizeRelH>
-                    <wp14:sizeRelV relativeFrom="margin">
-                      <wp14:pctHeight>0</wp14:pctHeight>
-                    </wp14:sizeRelV>
-                  </wp:anchor>
-                </w:drawing>
-              </mc:Choice>
-              <mc:Fallback>
-                <w:pict>
-                  <v:shape w14:anchorId="1EC7B706" id="Cuadro de texto 128" o:spid="_x0000_s1030" type="#_x0000_t202" style="position:absolute;margin-left:0;margin-top:0;width:453pt;height:11.5pt;z-index:251662336;visibility:visible;mso-wrap-style:square;mso-width-percent:1154;mso-height-percent:0;mso-wrap-distance-left:9pt;mso-wrap-distance-top:0;mso-wrap-distance-right:9pt;mso-wrap-distance-bottom:0;mso-position-horizontal:center;mso-position-horizontal-relative:page;mso-position-vertical:bottom;mso-position-vertical-relative:margin;mso-width-percent:1154;mso-height-percent:0;mso-width-relative:margin;mso-height-relative:margin;v-text-anchor:bottom" o:gfxdata="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" filled="f" stroked="f" strokeweight=".5pt">
-                    <v:textbox style="mso-fit-shape-to-text:t" inset="1in,0,86.4pt,0">
-                      <w:txbxContent>
-                        <w:p>
-                          <w:pPr>
-                            <w:pStyle w:val="Sinespaciado"/>
+            <w:pict>
+              <v:shape id="Cuadro de texto 128" o:spid="_x0000_s1030" type="#_x0000_t202" style="position:absolute;margin-left:0;margin-top:0;width:453pt;height:11.5pt;z-index:251662336;visibility:visible;mso-width-percent:1154;mso-position-horizontal:center;mso-position-horizontal-relative:page;mso-position-vertical:bottom;mso-position-vertical-relative:margin;mso-width-percent:1154;mso-width-relative:margin;mso-height-relative:margin;v-text-anchor:bottom" o:gfxdata="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" filled="f" stroked="f" strokeweight=".5pt">
+                <v:textbox style="mso-fit-shape-to-text:t" inset="1in,0,86.4pt,0">
+                  <w:txbxContent>
+                    <w:p>
+                      <w:pPr>
+                        <w:pStyle w:val="Sinespaciado"/>
+                        <w:rPr>
+                          <w:color w:val="7F7F7F" w:themeColor="text1" w:themeTint="80"/>
+                          <w:sz w:val="18"/>
+                          <w:szCs w:val="18"/>
+                        </w:rPr>
+                      </w:pPr>
+                      <w:sdt>
+                        <w:sdtPr>
+                          <w:rPr>
+                            <w:caps/>
+                            <w:color w:val="7F7F7F" w:themeColor="text1" w:themeTint="80"/>
+                            <w:sz w:val="18"/>
+                            <w:szCs w:val="18"/>
+                          </w:rPr>
+                          <w:alias w:val="Compañía"/>
+                          <w:tag w:val=""/>
+                          <w:id w:val="-1880927279"/>
+                          <w:dataBinding w:prefixMappings="xmlns:ns0='http://schemas.openxmlformats.org/officeDocument/2006/extended-properties' " w:xpath="/ns0:Properties[1]/ns0:Company[1]" w:storeItemID="{6668398D-A668-4E3E-A5EB-62B293D839F1}"/>
+                          <w:text/>
+                        </w:sdtPr>
+                        <w:sdtContent>
+                          <w:r>
                             <w:rPr>
+                              <w:caps/>
                               <w:color w:val="7F7F7F" w:themeColor="text1" w:themeTint="80"/>
                               <w:sz w:val="18"/>
                               <w:szCs w:val="18"/>
                             </w:rPr>
-                          </w:pPr>
-                          <w:sdt>
-                            <w:sdtPr>
-                              <w:rPr>
-                                <w:caps/>
-                                <w:color w:val="7F7F7F" w:themeColor="text1" w:themeTint="80"/>
-                                <w:sz w:val="18"/>
-                                <w:szCs w:val="18"/>
-                              </w:rPr>
-                              <w:alias w:val="Compañía"/>
-                              <w:tag w:val=""/>
-                              <w:id w:val="-1880927279"/>
-                              <w:dataBinding w:prefixMappings="xmlns:ns0='http://schemas.openxmlformats.org/officeDocument/2006/extended-properties' " w:xpath="/ns0:Properties[1]/ns0:Company[1]" w:storeItemID="{6668398D-A668-4E3E-A5EB-62B293D839F1}"/>
-                              <w:text/>
-                            </w:sdtPr>
-                            <w:sdtEndPr/>
-                            <w:sdtContent>
-                              <w:r>
-                                <w:rPr>
-                                  <w:caps/>
-                                  <w:color w:val="7F7F7F" w:themeColor="text1" w:themeTint="80"/>
-                                  <w:sz w:val="18"/>
-                                  <w:szCs w:val="18"/>
-                                </w:rPr>
-                                <w:t>Universidad rey juan carlos</w:t>
-                              </w:r>
-                            </w:sdtContent>
-                          </w:sdt>
-                        </w:p>
-                      </w:txbxContent>
-                    </v:textbox>
-                    <w10:wrap type="square" anchorx="page" anchory="margin"/>
-                  </v:shape>
-                </w:pict>
-              </mc:Fallback>
-            </mc:AlternateContent>
+                            <w:t>Universidad rey juan carlos</w:t>
+                          </w:r>
+                        </w:sdtContent>
+                      </w:sdt>
+                    </w:p>
+                  </w:txbxContent>
+                </v:textbox>
+                <w10:wrap type="square" anchorx="page" anchory="margin"/>
+              </v:shape>
+            </w:pict>
           </w:r>
           <w:r>
             <w:rPr>
               <w:noProof/>
               <w:lang w:eastAsia="es-ES"/>
             </w:rPr>
-            <mc:AlternateContent>
-              <mc:Choice Requires="wps">
-                <w:drawing>
-                  <wp:anchor distT="0" distB="0" distL="114300" distR="114300" simplePos="0" relativeHeight="251660288" behindDoc="0" locked="0" layoutInCell="1" allowOverlap="1">
-                    <wp:simplePos x="0" y="0"/>
-                    <wp:positionH relativeFrom="margin">
-                      <wp:align>right</wp:align>
-                    </wp:positionH>
-                    <mc:AlternateContent>
-                      <mc:Choice Requires="wp14">
-                        <wp:positionV relativeFrom="page">
-                          <wp14:pctPosVOffset>2300</wp14:pctPosVOffset>
-                        </wp:positionV>
-                      </mc:Choice>
-                      <mc:Fallback>
-                        <wp:positionV relativeFrom="page">
-                          <wp:posOffset>245745</wp:posOffset>
-                        </wp:positionV>
-                      </mc:Fallback>
-                    </mc:AlternateContent>
-                    <wp:extent cx="594360" cy="987552"/>
-                    <wp:effectExtent l="0" t="0" r="0" b="5080"/>
-                    <wp:wrapNone/>
-                    <wp:docPr id="130" name="Rectángulo 130"/>
-                    <wp:cNvGraphicFramePr>
-                      <a:graphicFrameLocks xmlns:a="http://schemas.openxmlformats.org/drawingml/2006/main" noChangeAspect="1"/>
-                    </wp:cNvGraphicFramePr>
-                    <a:graphic xmlns:a="http://schemas.openxmlformats.org/drawingml/2006/main">
-                      <a:graphicData uri="http://schemas.microsoft.com/office/word/2010/wordprocessingShape">
-                        <wps:wsp>
-                          <wps:cNvSpPr>
-                            <a:spLocks noChangeAspect="1"/>
-                          </wps:cNvSpPr>
-                          <wps:spPr>
-                            <a:xfrm>
-                              <a:off x="0" y="0"/>
-                              <a:ext cx="594360" cy="987552"/>
-                            </a:xfrm>
-                            <a:prstGeom prst="rect">
-                              <a:avLst/>
-                            </a:prstGeom>
-                            <a:ln>
-                              <a:noFill/>
-                            </a:ln>
-                          </wps:spPr>
-                          <wps:style>
-                            <a:lnRef idx="2">
-                              <a:schemeClr val="accent1">
-                                <a:shade val="50000"/>
-                              </a:schemeClr>
-                            </a:lnRef>
-                            <a:fillRef idx="1">
-                              <a:schemeClr val="accent1"/>
-                            </a:fillRef>
-                            <a:effectRef idx="0">
-                              <a:schemeClr val="accent1"/>
-                            </a:effectRef>
-                            <a:fontRef idx="minor">
-                              <a:schemeClr val="lt1"/>
-                            </a:fontRef>
-                          </wps:style>
-                          <wps:txbx>
-                            <w:txbxContent>
-                              <w:sdt>
-                                <w:sdtPr>
-                                  <w:rPr>
-                                    <w:color w:val="FFFFFF" w:themeColor="background1"/>
-                                    <w:sz w:val="24"/>
-                                    <w:szCs w:val="24"/>
-                                  </w:rPr>
-                                  <w:alias w:val="Año"/>
-                                  <w:tag w:val=""/>
-                                  <w:id w:val="1595126926"/>
-                                  <w:dataBinding w:prefixMappings="xmlns:ns0='http://schemas.microsoft.com/office/2006/coverPageProps' " w:xpath="/ns0:CoverPageProperties[1]/ns0:PublishDate[1]" w:storeItemID="{55AF091B-3C7A-41E3-B477-F2FDAA23CFDA}"/>
-                                  <w:date w:fullDate="2015-01-01T00:00:00Z">
-                                    <w:dateFormat w:val="yyyy"/>
-                                    <w:lid w:val="es-ES"/>
-                                    <w:storeMappedDataAs w:val="dateTime"/>
-                                    <w:calendar w:val="gregorian"/>
-                                  </w:date>
-                                </w:sdtPr>
-                                <w:sdtEndPr/>
-                                <w:sdtContent>
-                                  <w:p>
-                                    <w:pPr>
-                                      <w:pStyle w:val="Sinespaciado"/>
-                                      <w:jc w:val="right"/>
-                                      <w:rPr>
-                                        <w:color w:val="FFFFFF" w:themeColor="background1"/>
-                                        <w:sz w:val="24"/>
-                                        <w:szCs w:val="24"/>
-                                      </w:rPr>
-                                    </w:pPr>
-                                    <w:r>
-                                      <w:rPr>
-                                        <w:color w:val="FFFFFF" w:themeColor="background1"/>
-                                        <w:sz w:val="24"/>
-                                        <w:szCs w:val="24"/>
-                                      </w:rPr>
-                                      <w:t>2015</w:t>
-                                    </w:r>
-                                  </w:p>
-                                </w:sdtContent>
-                              </w:sdt>
-                            </w:txbxContent>
-                          </wps:txbx>
-                          <wps:bodyPr rot="0" spcFirstLastPara="0" vertOverflow="overflow" horzOverflow="overflow" vert="horz" wrap="square" lIns="45720" tIns="45720" rIns="45720" bIns="45720" numCol="1" spcCol="0" rtlCol="0" fromWordArt="0" anchor="b" anchorCtr="0" forceAA="0" compatLnSpc="1">
-                            <a:prstTxWarp prst="textNoShape">
-                              <a:avLst/>
-                            </a:prstTxWarp>
-                            <a:noAutofit/>
-                          </wps:bodyPr>
-                        </wps:wsp>
-                      </a:graphicData>
-                    </a:graphic>
-                    <wp14:sizeRelH relativeFrom="page">
-                      <wp14:pctWidth>7600</wp14:pctWidth>
-                    </wp14:sizeRelH>
-                    <wp14:sizeRelV relativeFrom="page">
-                      <wp14:pctHeight>9800</wp14:pctHeight>
-                    </wp14:sizeRelV>
-                  </wp:anchor>
-                </w:drawing>
-              </mc:Choice>
-              <mc:Fallback>
-                <w:pict>
-                  <v:rect id="Rectángulo 130" o:spid="_x0000_s1031" style="position:absolute;margin-left:-4.4pt;margin-top:0;width:46.8pt;height:77.75pt;z-index:251660288;visibility:visible;mso-wrap-style:square;mso-width-percent:76;mso-height-percent:98;mso-top-percent:23;mso-wrap-distance-left:9pt;mso-wrap-distance-top:0;mso-wrap-distance-right:9pt;mso-wrap-distance-bottom:0;mso-position-horizontal:right;mso-position-horizontal-relative:margin;mso-position-vertical-relative:page;mso-width-percent:76;mso-height-percent:98;mso-top-percent:23;mso-width-relative:page;mso-height-relative:page;v-text-anchor:bottom" o:gfxdata="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" fillcolor="#5b9bd5 [3204]" stroked="f" strokeweight="1pt">
-                    <v:path arrowok="t"/>
-                    <o:lock v:ext="edit" aspectratio="t"/>
-                    <v:textbox inset="3.6pt,,3.6pt">
-                      <w:txbxContent>
-                        <w:sdt>
-                          <w:sdtPr>
+            <w:pict>
+              <v:rect id="Rectángulo 130" o:spid="_x0000_s1031" style="position:absolute;margin-left:2.4pt;margin-top:0;width:46.8pt;height:77.75pt;z-index:251660288;visibility:visible;mso-width-percent:76;mso-height-percent:98;mso-top-percent:23;mso-position-horizontal:right;mso-position-horizontal-relative:margin;mso-position-vertical-relative:page;mso-width-percent:76;mso-height-percent:98;mso-top-percent:23;v-text-anchor:bottom" o:gfxdata="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" fillcolor="#5b9bd5 [3204]" stroked="f" strokeweight="1pt">
+                <v:path arrowok="t"/>
+                <o:lock v:ext="edit" aspectratio="t"/>
+                <v:textbox inset="3.6pt,,3.6pt">
+                  <w:txbxContent>
+                    <w:sdt>
+                      <w:sdtPr>
+                        <w:rPr>
+                          <w:color w:val="FFFFFF" w:themeColor="background1"/>
+                          <w:sz w:val="24"/>
+                          <w:szCs w:val="24"/>
+                        </w:rPr>
+                        <w:alias w:val="Año"/>
+                        <w:tag w:val=""/>
+                        <w:id w:val="1595126926"/>
+                        <w:dataBinding w:prefixMappings="xmlns:ns0='http://schemas.microsoft.com/office/2006/coverPageProps' " w:xpath="/ns0:CoverPageProperties[1]/ns0:PublishDate[1]" w:storeItemID="{55AF091B-3C7A-41E3-B477-F2FDAA23CFDA}"/>
+                        <w:date w:fullDate="2015-01-01T00:00:00Z">
+                          <w:dateFormat w:val="yyyy"/>
+                          <w:lid w:val="es-ES"/>
+                          <w:storeMappedDataAs w:val="dateTime"/>
+                          <w:calendar w:val="gregorian"/>
+                        </w:date>
+                      </w:sdtPr>
+                      <w:sdtContent>
+                        <w:p>
+                          <w:pPr>
+                            <w:pStyle w:val="Sinespaciado"/>
+                            <w:jc w:val="right"/>
                             <w:rPr>
                               <w:color w:val="FFFFFF" w:themeColor="background1"/>
                               <w:sz w:val="24"/>
                               <w:szCs w:val="24"/>
                             </w:rPr>
-                            <w:alias w:val="Año"/>
-                            <w:tag w:val=""/>
-                            <w:id w:val="1595126926"/>
-                            <w:dataBinding w:prefixMappings="xmlns:ns0='http://schemas.microsoft.com/office/2006/coverPageProps' " w:xpath="/ns0:CoverPageProperties[1]/ns0:PublishDate[1]" w:storeItemID="{55AF091B-3C7A-41E3-B477-F2FDAA23CFDA}"/>
-                            <w:date w:fullDate="2015-01-01T00:00:00Z">
-                              <w:dateFormat w:val="yyyy"/>
-                              <w:lid w:val="es-ES"/>
-                              <w:storeMappedDataAs w:val="dateTime"/>
-                              <w:calendar w:val="gregorian"/>
-                            </w:date>
-                          </w:sdtPr>
-                          <w:sdtEndPr/>
-                          <w:sdtContent>
-                            <w:p>
-                              <w:pPr>
-                                <w:pStyle w:val="Sinespaciado"/>
-                                <w:jc w:val="right"/>
-                                <w:rPr>
-                                  <w:color w:val="FFFFFF" w:themeColor="background1"/>
-                                  <w:sz w:val="24"/>
-                                  <w:szCs w:val="24"/>
-                                </w:rPr>
-                              </w:pPr>
-                              <w:r>
-                                <w:rPr>
-                                  <w:color w:val="FFFFFF" w:themeColor="background1"/>
-                                  <w:sz w:val="24"/>
-                                  <w:szCs w:val="24"/>
-                                </w:rPr>
-                                <w:t>2015</w:t>
-                              </w:r>
-                            </w:p>
-                          </w:sdtContent>
-                        </w:sdt>
-                      </w:txbxContent>
-                    </v:textbox>
-                    <w10:wrap anchorx="margin" anchory="page"/>
-                  </v:rect>
-                </w:pict>
-              </mc:Fallback>
-            </mc:AlternateContent>
+                          </w:pPr>
+                          <w:r>
+                            <w:rPr>
+                              <w:color w:val="FFFFFF" w:themeColor="background1"/>
+                              <w:sz w:val="24"/>
+                              <w:szCs w:val="24"/>
+                            </w:rPr>
+                            <w:t>2015</w:t>
+                          </w:r>
+                        </w:p>
+                      </w:sdtContent>
+                    </w:sdt>
+                  </w:txbxContent>
+                </v:textbox>
+                <w10:wrap anchorx="margin" anchory="page"/>
+              </v:rect>
+            </w:pict>
           </w:r>
         </w:p>
         <w:p>
@@ -1493,9 +725,6 @@
         <w:jc w:val="both"/>
       </w:pPr>
       <w:r>
-        <w:t xml:space="preserve"> </w:t>
-      </w:r>
-      <w:r>
         <w:t>En el análisis de tareas, lo primero que hicimos fue realizarnos las siguientes preguntas:</w:t>
       </w:r>
     </w:p>
@@ -1728,7 +957,7 @@
         </w:rPr>
         <w:lastRenderedPageBreak/>
         <w:drawing>
-          <wp:anchor distT="0" distB="0" distL="114300" distR="114300" simplePos="0" relativeHeight="251664384" behindDoc="0" locked="0" layoutInCell="1" allowOverlap="1" wp14:anchorId="16C0A03B" wp14:editId="76CFC1AF">
+          <wp:anchor distT="0" distB="0" distL="114300" distR="114300" simplePos="0" relativeHeight="251664384" behindDoc="0" locked="0" layoutInCell="1" allowOverlap="1">
             <wp:simplePos x="0" y="0"/>
             <wp:positionH relativeFrom="margin">
               <wp:posOffset>85090</wp:posOffset>
@@ -1756,7 +985,7 @@
                     <a:blip r:embed="rId8">
                       <a:extLst>
                         <a:ext uri="{28A0092B-C50C-407E-A947-70E740481C1C}">
-                          <a14:useLocalDpi xmlns:a14="http://schemas.microsoft.com/office/drawing/2010/main" val="0"/>
+                          <a14:useLocalDpi xmlns:a14="http://schemas.microsoft.com/office/drawing/2010/main" xmlns:wps="http://schemas.microsoft.com/office/word/2010/wordprocessingShape" xmlns:wpi="http://schemas.microsoft.com/office/word/2010/wordprocessingInk" xmlns:wpg="http://schemas.microsoft.com/office/word/2010/wordprocessingGroup" xmlns:w15="http://schemas.microsoft.com/office/word/2012/wordml" xmlns:w14="http://schemas.microsoft.com/office/word/2010/wordml" xmlns:w="http://schemas.openxmlformats.org/wordprocessingml/2006/main" xmlns:w10="urn:schemas-microsoft-com:office:word" xmlns:wp14="http://schemas.microsoft.com/office/word/2010/wordprocessingDrawing" xmlns:v="urn:schemas-microsoft-com:vml" xmlns:o="urn:schemas-microsoft-com:office:office" xmlns:mc="http://schemas.openxmlformats.org/markup-compatibility/2006" xmlns:wpc="http://schemas.microsoft.com/office/word/2010/wordprocessingCanvas" xmlns="" val="0"/>
                         </a:ext>
                       </a:extLst>
                     </a:blip>
@@ -1783,12 +1012,6 @@
                 </pic:pic>
               </a:graphicData>
             </a:graphic>
-            <wp14:sizeRelH relativeFrom="page">
-              <wp14:pctWidth>0</wp14:pctWidth>
-            </wp14:sizeRelH>
-            <wp14:sizeRelV relativeFrom="page">
-              <wp14:pctHeight>0</wp14:pctHeight>
-            </wp14:sizeRelV>
           </wp:anchor>
         </w:drawing>
       </w:r>
@@ -1872,7 +1095,7 @@
                     <a:blip r:embed="rId9">
                       <a:extLst>
                         <a:ext uri="{28A0092B-C50C-407E-A947-70E740481C1C}">
-                          <a14:useLocalDpi xmlns:a14="http://schemas.microsoft.com/office/drawing/2010/main" val="0"/>
+                          <a14:useLocalDpi xmlns:a14="http://schemas.microsoft.com/office/drawing/2010/main" xmlns:wps="http://schemas.microsoft.com/office/word/2010/wordprocessingShape" xmlns:wpi="http://schemas.microsoft.com/office/word/2010/wordprocessingInk" xmlns:wpg="http://schemas.microsoft.com/office/word/2010/wordprocessingGroup" xmlns:w15="http://schemas.microsoft.com/office/word/2012/wordml" xmlns:w14="http://schemas.microsoft.com/office/word/2010/wordml" xmlns:w="http://schemas.openxmlformats.org/wordprocessingml/2006/main" xmlns:w10="urn:schemas-microsoft-com:office:word" xmlns:wp14="http://schemas.microsoft.com/office/word/2010/wordprocessingDrawing" xmlns:v="urn:schemas-microsoft-com:vml" xmlns:o="urn:schemas-microsoft-com:office:office" xmlns:mc="http://schemas.openxmlformats.org/markup-compatibility/2006" xmlns:wpc="http://schemas.microsoft.com/office/word/2010/wordprocessingCanvas" xmlns="" val="0"/>
                         </a:ext>
                       </a:extLst>
                     </a:blip>
@@ -1899,12 +1122,6 @@
                 </pic:pic>
               </a:graphicData>
             </a:graphic>
-            <wp14:sizeRelH relativeFrom="page">
-              <wp14:pctWidth>0</wp14:pctWidth>
-            </wp14:sizeRelH>
-            <wp14:sizeRelV relativeFrom="page">
-              <wp14:pctHeight>0</wp14:pctHeight>
-            </wp14:sizeRelV>
           </wp:anchor>
         </w:drawing>
       </w:r>
@@ -2092,9 +1309,6 @@
       <w:r>
         <w:t>El principio de robustez se basa en que el sistema debe tener capacidad de observación, recuperación, respuesta y adaptación a las tareas; es decir, el sistema debe ser estable y el usuario debe percibir una comunicación con el sistema, para ello decidimos añadir pequeñas ventanas de error en las que aparte de avisarte de que una acción no se puede realizar o se está realizando de manera incorrecta, añadimos como puede solucionar dicho problema de manera rápida y sencilla.</w:t>
       </w:r>
-      <w:r>
-        <w:t xml:space="preserve"> </w:t>
-      </w:r>
     </w:p>
     <w:p>
       <w:r>
@@ -2400,7 +1614,13 @@
         <w:jc w:val="both"/>
       </w:pPr>
       <w:r>
-        <w:t xml:space="preserve">Para la aplicación de las guías de accesibilidad nos hemos vasado en los principios de diseño universal, para así poder llegar a un mayor número de usuarios. Estos principios son los siguientes: </w:t>
+        <w:t xml:space="preserve">Para la aplicación de las guías de accesibilidad nos hemos </w:t>
+      </w:r>
+      <w:r>
+        <w:t>b</w:t>
+      </w:r>
+      <w:r>
+        <w:t xml:space="preserve">asado en los principios de diseño universal, para así poder llegar a un mayor número de usuarios. Estos principios son los siguientes: </w:t>
       </w:r>
     </w:p>
     <w:p>
@@ -2430,7 +1650,13 @@
         <w:t xml:space="preserve"> equitativo</w:t>
       </w:r>
       <w:r>
-        <w:t>: el diseño ha de ser usable, para ello hemos realizado varias evaluaciones junto a distintos usuarios y ellos mimos nos han confirmado que es una interfaz sencilla y simple de usar.</w:t>
+        <w:t>: el diseño ha de ser usable, para ello hemos realizado varias evaluaciones junto a distintos usuarios y ellos mi</w:t>
+      </w:r>
+      <w:r>
+        <w:t>s</w:t>
+      </w:r>
+      <w:r>
+        <w:t>mos nos han confirmado que es una interfaz sencilla y simple de usar.</w:t>
       </w:r>
     </w:p>
     <w:p>
@@ -2523,9 +1749,6 @@
       <w:r>
         <w:t>: los pasos para realizar cada acción son simples y en muchos casos idénticos a otras acciones lo cual produce que el error sea mínimo, pero en caso de error tenemos implementadas ciertas pantallas de aviso de error en las cual viene un pequeño texto explicativo para arreglar dicho error.</w:t>
       </w:r>
-      <w:r>
-        <w:t xml:space="preserve"> </w:t>
-      </w:r>
     </w:p>
     <w:p>
       <w:pPr>
@@ -2653,7 +1876,7 @@
           <w:lang w:eastAsia="es-ES"/>
         </w:rPr>
         <w:drawing>
-          <wp:anchor distT="0" distB="0" distL="114300" distR="114300" simplePos="0" relativeHeight="251668480" behindDoc="0" locked="0" layoutInCell="1" allowOverlap="1" wp14:anchorId="302F6F6E" wp14:editId="26D28A9B">
+          <wp:anchor distT="0" distB="0" distL="114300" distR="114300" simplePos="0" relativeHeight="251668480" behindDoc="0" locked="0" layoutInCell="1" allowOverlap="1">
             <wp:simplePos x="0" y="0"/>
             <wp:positionH relativeFrom="margin">
               <wp:align>center</wp:align>
@@ -2681,7 +1904,7 @@
                     <a:blip r:embed="rId10">
                       <a:extLst>
                         <a:ext uri="{28A0092B-C50C-407E-A947-70E740481C1C}">
-                          <a14:useLocalDpi xmlns:a14="http://schemas.microsoft.com/office/drawing/2010/main" val="0"/>
+                          <a14:useLocalDpi xmlns:a14="http://schemas.microsoft.com/office/drawing/2010/main" xmlns:wps="http://schemas.microsoft.com/office/word/2010/wordprocessingShape" xmlns:wpi="http://schemas.microsoft.com/office/word/2010/wordprocessingInk" xmlns:wpg="http://schemas.microsoft.com/office/word/2010/wordprocessingGroup" xmlns:w15="http://schemas.microsoft.com/office/word/2012/wordml" xmlns:w14="http://schemas.microsoft.com/office/word/2010/wordml" xmlns:w="http://schemas.openxmlformats.org/wordprocessingml/2006/main" xmlns:w10="urn:schemas-microsoft-com:office:word" xmlns:wp14="http://schemas.microsoft.com/office/word/2010/wordprocessingDrawing" xmlns:v="urn:schemas-microsoft-com:vml" xmlns:o="urn:schemas-microsoft-com:office:office" xmlns:mc="http://schemas.openxmlformats.org/markup-compatibility/2006" xmlns:wpc="http://schemas.microsoft.com/office/word/2010/wordprocessingCanvas" xmlns="" val="0"/>
                         </a:ext>
                       </a:extLst>
                     </a:blip>
@@ -2708,12 +1931,6 @@
                 </pic:pic>
               </a:graphicData>
             </a:graphic>
-            <wp14:sizeRelH relativeFrom="page">
-              <wp14:pctWidth>0</wp14:pctWidth>
-            </wp14:sizeRelH>
-            <wp14:sizeRelV relativeFrom="page">
-              <wp14:pctHeight>0</wp14:pctHeight>
-            </wp14:sizeRelV>
           </wp:anchor>
         </w:drawing>
       </w:r>
@@ -2741,7 +1958,7 @@
             <v:path o:extrusionok="f" gradientshapeok="t" o:connecttype="rect"/>
             <o:lock v:ext="edit" aspectratio="t"/>
           </v:shapetype>
-          <v:shape id="_x0000_s1026" type="#_x0000_t75" style="position:absolute;left:0;text-align:left;margin-left:.3pt;margin-top:1.8pt;width:425pt;height:196pt;z-index:251667456;mso-position-horizontal-relative:text;mso-position-vertical-relative:text;mso-width-relative:page;mso-height-relative:page" stroked="t" strokecolor="black [3213]">
+          <v:shape id="_x0000_s1035" type="#_x0000_t75" style="position:absolute;left:0;text-align:left;margin-left:.3pt;margin-top:1.8pt;width:425pt;height:196pt;z-index:251667456;mso-position-horizontal-relative:text;mso-position-vertical-relative:text" stroked="t" strokecolor="black [3213]">
             <v:imagedata r:id="rId11" o:title="Pantalla principal IPO"/>
             <w10:wrap type="square"/>
           </v:shape>
@@ -2753,6 +1970,7 @@
     </w:p>
     <w:p>
       <w:r>
+        <w:lastRenderedPageBreak/>
         <w:t>Fig. 4. Captura de la pantalla de presentación de la interfaz de alta fidelidad.</w:t>
       </w:r>
     </w:p>
@@ -2762,9 +1980,8 @@
         <w:rPr>
           <w:noProof/>
         </w:rPr>
-        <w:lastRenderedPageBreak/>
         <w:pict>
-          <v:shape id="_x0000_s1031" type="#_x0000_t75" style="position:absolute;margin-left:1pt;margin-top:293pt;width:425pt;height:300pt;z-index:251678720;mso-position-horizontal-relative:text;mso-position-vertical-relative:text;mso-width-relative:page;mso-height-relative:page" stroked="t" strokecolor="black [3213]">
+          <v:shape id="_x0000_s1034" type="#_x0000_t75" style="position:absolute;margin-left:1pt;margin-top:293pt;width:425pt;height:300pt;z-index:251678720" stroked="t" strokecolor="black [3213]">
             <v:imagedata r:id="rId12" o:title="Formato de texto IPO"/>
             <w10:wrap type="square"/>
           </v:shape>
@@ -2775,7 +1992,7 @@
           <w:noProof/>
         </w:rPr>
         <w:pict>
-          <v:shape id="_x0000_s1030" type="#_x0000_t75" style="position:absolute;margin-left:-1pt;margin-top:.85pt;width:425pt;height:268pt;z-index:251676672;mso-position-horizontal-relative:text;mso-position-vertical-relative:text;mso-width-relative:page;mso-height-relative:page" stroked="t" strokecolor="black [3213]">
+          <v:shape id="_x0000_s1033" type="#_x0000_t75" style="position:absolute;margin-left:-1pt;margin-top:.85pt;width:425pt;height:268pt;z-index:251676672" stroked="t" strokecolor="black [3213]">
             <v:imagedata r:id="rId13" o:title="vista previa IPO"/>
             <w10:wrap type="square"/>
           </v:shape>
@@ -2814,7 +2031,7 @@
         </w:rPr>
         <w:lastRenderedPageBreak/>
         <w:pict>
-          <v:shape id="_x0000_s1028" type="#_x0000_t75" style="position:absolute;margin-left:-1pt;margin-top:.95pt;width:425pt;height:584pt;z-index:251672576;mso-position-horizontal-relative:text;mso-position-vertical-relative:text;mso-width-relative:page;mso-height-relative:page" stroked="t" strokecolor="black [3213]">
+          <v:shape id="_x0000_s1032" type="#_x0000_t75" style="position:absolute;margin-left:-1pt;margin-top:.95pt;width:425pt;height:584pt;z-index:251672576" stroked="t" strokecolor="black [3213]">
             <v:imagedata r:id="rId14" o:title="001"/>
             <w10:wrap type="square"/>
           </v:shape>
@@ -2903,11 +2120,9 @@
           <w:u w:color="000000"/>
           <w:bdr w:val="none" w:sz="0" w:space="0" w:color="000000"/>
           <w:shd w:val="clear" w:color="000000" w:fill="000000"/>
-          <w:lang w:eastAsia="x-none" w:bidi="x-none"/>
-        </w:rPr>
-      </w:pPr>
-      <w:proofErr w:type="spellStart"/>
-      <w:proofErr w:type="gramStart"/>
+          <w:lang/>
+        </w:rPr>
+      </w:pPr>
       <w:r>
         <w:rPr>
           <w:rFonts w:ascii="Times New Roman" w:eastAsia="Times New Roman" w:hAnsi="Times New Roman" w:cs="Times New Roman"/>
@@ -2919,7 +2134,7 @@
           <w:u w:color="000000"/>
           <w:bdr w:val="none" w:sz="0" w:space="0" w:color="000000"/>
           <w:shd w:val="clear" w:color="000000" w:fill="000000"/>
-          <w:lang w:eastAsia="x-none" w:bidi="x-none"/>
+          <w:lang/>
         </w:rPr>
         <w:t>sdasdsa</w:t>
       </w:r>
@@ -2934,12 +2149,10 @@
           <w:u w:color="000000"/>
           <w:bdr w:val="none" w:sz="0" w:space="0" w:color="000000"/>
           <w:shd w:val="clear" w:color="000000" w:fill="000000"/>
-          <w:lang w:eastAsia="x-none" w:bidi="x-none"/>
+          <w:lang/>
         </w:rPr>
         <w:t>asd</w:t>
       </w:r>
-      <w:proofErr w:type="spellEnd"/>
-      <w:proofErr w:type="gramEnd"/>
     </w:p>
     <w:p>
       <w:pPr>
@@ -2955,7 +2168,7 @@
           <w:u w:color="000000"/>
           <w:bdr w:val="none" w:sz="0" w:space="0" w:color="000000"/>
           <w:shd w:val="clear" w:color="000000" w:fill="000000"/>
-          <w:lang w:eastAsia="x-none" w:bidi="x-none"/>
+          <w:lang/>
         </w:rPr>
       </w:pPr>
     </w:p>
@@ -2972,7 +2185,7 @@
           <w:u w:color="000000"/>
           <w:bdr w:val="none" w:sz="0" w:space="0" w:color="000000"/>
           <w:shd w:val="clear" w:color="000000" w:fill="000000"/>
-          <w:lang w:eastAsia="x-none" w:bidi="x-none"/>
+          <w:lang/>
         </w:rPr>
       </w:pPr>
     </w:p>
@@ -2990,7 +2203,7 @@
           <w:u w:color="000000"/>
           <w:bdr w:val="none" w:sz="0" w:space="0" w:color="000000"/>
           <w:shd w:val="clear" w:color="000000" w:fill="000000"/>
-          <w:lang w:eastAsia="x-none" w:bidi="x-none"/>
+          <w:lang/>
         </w:rPr>
       </w:pPr>
     </w:p>
@@ -3008,7 +2221,7 @@
           <w:u w:color="000000"/>
           <w:bdr w:val="none" w:sz="0" w:space="0" w:color="000000"/>
           <w:shd w:val="clear" w:color="000000" w:fill="000000"/>
-          <w:lang w:eastAsia="x-none" w:bidi="x-none"/>
+          <w:lang/>
         </w:rPr>
       </w:pPr>
     </w:p>
@@ -3026,7 +2239,7 @@
           <w:u w:color="000000"/>
           <w:bdr w:val="none" w:sz="0" w:space="0" w:color="000000"/>
           <w:shd w:val="clear" w:color="000000" w:fill="000000"/>
-          <w:lang w:eastAsia="x-none" w:bidi="x-none"/>
+          <w:lang/>
         </w:rPr>
       </w:pPr>
     </w:p>
@@ -3044,7 +2257,7 @@
           <w:u w:color="000000"/>
           <w:bdr w:val="none" w:sz="0" w:space="0" w:color="000000"/>
           <w:shd w:val="clear" w:color="000000" w:fill="000000"/>
-          <w:lang w:eastAsia="x-none" w:bidi="x-none"/>
+          <w:lang/>
         </w:rPr>
       </w:pPr>
     </w:p>
@@ -3062,7 +2275,7 @@
           <w:u w:color="000000"/>
           <w:bdr w:val="none" w:sz="0" w:space="0" w:color="000000"/>
           <w:shd w:val="clear" w:color="000000" w:fill="000000"/>
-          <w:lang w:eastAsia="x-none" w:bidi="x-none"/>
+          <w:lang/>
         </w:rPr>
       </w:pPr>
     </w:p>
@@ -3080,7 +2293,7 @@
           <w:u w:color="000000"/>
           <w:bdr w:val="none" w:sz="0" w:space="0" w:color="000000"/>
           <w:shd w:val="clear" w:color="000000" w:fill="000000"/>
-          <w:lang w:eastAsia="x-none" w:bidi="x-none"/>
+          <w:lang/>
         </w:rPr>
       </w:pPr>
     </w:p>
@@ -3098,7 +2311,7 @@
           <w:u w:color="000000"/>
           <w:bdr w:val="none" w:sz="0" w:space="0" w:color="000000"/>
           <w:shd w:val="clear" w:color="000000" w:fill="000000"/>
-          <w:lang w:eastAsia="x-none" w:bidi="x-none"/>
+          <w:lang/>
         </w:rPr>
       </w:pPr>
     </w:p>
@@ -3116,7 +2329,7 @@
           <w:u w:color="000000"/>
           <w:bdr w:val="none" w:sz="0" w:space="0" w:color="000000"/>
           <w:shd w:val="clear" w:color="000000" w:fill="000000"/>
-          <w:lang w:eastAsia="x-none" w:bidi="x-none"/>
+          <w:lang/>
         </w:rPr>
       </w:pPr>
     </w:p>
@@ -3134,7 +2347,7 @@
           <w:u w:color="000000"/>
           <w:bdr w:val="none" w:sz="0" w:space="0" w:color="000000"/>
           <w:shd w:val="clear" w:color="000000" w:fill="000000"/>
-          <w:lang w:eastAsia="x-none" w:bidi="x-none"/>
+          <w:lang/>
         </w:rPr>
       </w:pPr>
     </w:p>
@@ -3152,7 +2365,7 @@
           <w:u w:color="000000"/>
           <w:bdr w:val="none" w:sz="0" w:space="0" w:color="000000"/>
           <w:shd w:val="clear" w:color="000000" w:fill="000000"/>
-          <w:lang w:eastAsia="x-none" w:bidi="x-none"/>
+          <w:lang/>
         </w:rPr>
       </w:pPr>
     </w:p>
@@ -3170,10 +2383,9 @@
           <w:u w:color="000000"/>
           <w:bdr w:val="none" w:sz="0" w:space="0" w:color="000000"/>
           <w:shd w:val="clear" w:color="000000" w:fill="000000"/>
-          <w:lang w:eastAsia="x-none" w:bidi="x-none"/>
-        </w:rPr>
-      </w:pPr>
-      <w:proofErr w:type="spellStart"/>
+          <w:lang/>
+        </w:rPr>
+      </w:pPr>
       <w:r>
         <w:rPr>
           <w:rFonts w:ascii="Times New Roman" w:eastAsia="Times New Roman" w:hAnsi="Times New Roman" w:cs="Times New Roman"/>
@@ -3185,11 +2397,10 @@
           <w:u w:color="000000"/>
           <w:bdr w:val="none" w:sz="0" w:space="0" w:color="000000"/>
           <w:shd w:val="clear" w:color="000000" w:fill="000000"/>
-          <w:lang w:eastAsia="x-none" w:bidi="x-none"/>
+          <w:lang/>
         </w:rPr>
         <w:t>Aasd</w:t>
       </w:r>
-      <w:proofErr w:type="spellEnd"/>
     </w:p>
     <w:sectPr>
       <w:footerReference w:type="default" r:id="rId15"/>
@@ -3205,8 +2416,8 @@
 </file>
 
 <file path=word/endnotes.xml><?xml version="1.0" encoding="utf-8"?>
-<w:endnotes xmlns:wpc="http://schemas.microsoft.com/office/word/2010/wordprocessingCanvas" xmlns:mc="http://schemas.openxmlformats.org/markup-compatibility/2006" xmlns:o="urn:schemas-microsoft-com:office:office" xmlns:r="http://schemas.openxmlformats.org/officeDocument/2006/relationships" xmlns:m="http://schemas.openxmlformats.org/officeDocument/2006/math" xmlns:v="urn:schemas-microsoft-com:vml" xmlns:wp14="http://schemas.microsoft.com/office/word/2010/wordprocessingDrawing" xmlns:wp="http://schemas.openxmlformats.org/drawingml/2006/wordprocessingDrawing" xmlns:w10="urn:schemas-microsoft-com:office:word" xmlns:w="http://schemas.openxmlformats.org/wordprocessingml/2006/main" xmlns:w14="http://schemas.microsoft.com/office/word/2010/wordml" xmlns:w15="http://schemas.microsoft.com/office/word/2012/wordml" xmlns:wpg="http://schemas.microsoft.com/office/word/2010/wordprocessingGroup" xmlns:wpi="http://schemas.microsoft.com/office/word/2010/wordprocessingInk" xmlns:wne="http://schemas.microsoft.com/office/word/2006/wordml" xmlns:wps="http://schemas.microsoft.com/office/word/2010/wordprocessingShape" mc:Ignorable="w14 w15 wp14">
-  <w:endnote w:type="separator" w:id="-1">
+<w:endnotes xmlns:ve="http://schemas.openxmlformats.org/markup-compatibility/2006" xmlns:o="urn:schemas-microsoft-com:office:office" xmlns:r="http://schemas.openxmlformats.org/officeDocument/2006/relationships" xmlns:m="http://schemas.openxmlformats.org/officeDocument/2006/math" xmlns:v="urn:schemas-microsoft-com:vml" xmlns:wp="http://schemas.openxmlformats.org/drawingml/2006/wordprocessingDrawing" xmlns:w10="urn:schemas-microsoft-com:office:word" xmlns:w="http://schemas.openxmlformats.org/wordprocessingml/2006/main" xmlns:wne="http://schemas.microsoft.com/office/word/2006/wordml">
+  <w:endnote w:type="separator" w:id="0">
     <w:p>
       <w:pPr>
         <w:spacing w:after="0" w:line="240" w:lineRule="auto"/>
@@ -3216,7 +2427,7 @@
       </w:r>
     </w:p>
   </w:endnote>
-  <w:endnote w:type="continuationSeparator" w:id="0">
+  <w:endnote w:type="continuationSeparator" w:id="1">
     <w:p>
       <w:pPr>
         <w:spacing w:after="0" w:line="240" w:lineRule="auto"/>
@@ -3230,7 +2441,7 @@
 </file>
 
 <file path=word/footer1.xml><?xml version="1.0" encoding="utf-8"?>
-<w:ftr xmlns:wpc="http://schemas.microsoft.com/office/word/2010/wordprocessingCanvas" xmlns:mc="http://schemas.openxmlformats.org/markup-compatibility/2006" xmlns:o="urn:schemas-microsoft-com:office:office" xmlns:r="http://schemas.openxmlformats.org/officeDocument/2006/relationships" xmlns:m="http://schemas.openxmlformats.org/officeDocument/2006/math" xmlns:v="urn:schemas-microsoft-com:vml" xmlns:wp14="http://schemas.microsoft.com/office/word/2010/wordprocessingDrawing" xmlns:wp="http://schemas.openxmlformats.org/drawingml/2006/wordprocessingDrawing" xmlns:w10="urn:schemas-microsoft-com:office:word" xmlns:w="http://schemas.openxmlformats.org/wordprocessingml/2006/main" xmlns:w14="http://schemas.microsoft.com/office/word/2010/wordml" xmlns:w15="http://schemas.microsoft.com/office/word/2012/wordml" xmlns:wpg="http://schemas.microsoft.com/office/word/2010/wordprocessingGroup" xmlns:wpi="http://schemas.microsoft.com/office/word/2010/wordprocessingInk" xmlns:wne="http://schemas.microsoft.com/office/word/2006/wordml" xmlns:wps="http://schemas.microsoft.com/office/word/2010/wordprocessingShape" mc:Ignorable="w14 w15 wp14">
+<w:ftr xmlns:ve="http://schemas.openxmlformats.org/markup-compatibility/2006" xmlns:o="urn:schemas-microsoft-com:office:office" xmlns:r="http://schemas.openxmlformats.org/officeDocument/2006/relationships" xmlns:m="http://schemas.openxmlformats.org/officeDocument/2006/math" xmlns:v="urn:schemas-microsoft-com:vml" xmlns:wp="http://schemas.openxmlformats.org/drawingml/2006/wordprocessingDrawing" xmlns:w10="urn:schemas-microsoft-com:office:word" xmlns:w="http://schemas.openxmlformats.org/wordprocessingml/2006/main" xmlns:wne="http://schemas.microsoft.com/office/word/2006/wordml">
   <w:sdt>
     <w:sdtPr>
       <w:id w:val="-2021694175"/>
@@ -3239,7 +2450,6 @@
         <w:docPartUnique/>
       </w:docPartObj>
     </w:sdtPr>
-    <w:sdtEndPr/>
     <w:sdtContent>
       <w:p>
         <w:pPr>
@@ -3250,209 +2460,56 @@
             <w:noProof/>
             <w:lang w:eastAsia="es-ES"/>
           </w:rPr>
-          <mc:AlternateContent>
-            <mc:Choice Requires="wpg">
-              <w:drawing>
-                <wp:anchor distT="0" distB="0" distL="114300" distR="114300" simplePos="0" relativeHeight="251659264" behindDoc="0" locked="0" layoutInCell="1" allowOverlap="1">
-                  <wp:simplePos x="0" y="0"/>
-                  <wp:positionH relativeFrom="margin">
-                    <wp:align>right</wp:align>
-                  </wp:positionH>
-                  <wp:positionV relativeFrom="page">
-                    <wp:align>bottom</wp:align>
-                  </wp:positionV>
-                  <wp:extent cx="436880" cy="716915"/>
-                  <wp:effectExtent l="7620" t="9525" r="12700" b="6985"/>
-                  <wp:wrapNone/>
-                  <wp:docPr id="1" name="Grupo 1"/>
-                  <wp:cNvGraphicFramePr>
-                    <a:graphicFrameLocks xmlns:a="http://schemas.openxmlformats.org/drawingml/2006/main"/>
-                  </wp:cNvGraphicFramePr>
-                  <a:graphic xmlns:a="http://schemas.openxmlformats.org/drawingml/2006/main">
-                    <a:graphicData uri="http://schemas.microsoft.com/office/word/2010/wordprocessingGroup">
-                      <wpg:wgp>
-                        <wpg:cNvGrpSpPr>
-                          <a:grpSpLocks/>
-                        </wpg:cNvGrpSpPr>
-                        <wpg:grpSpPr bwMode="auto">
-                          <a:xfrm>
-                            <a:off x="0" y="0"/>
-                            <a:ext cx="436880" cy="716915"/>
-                            <a:chOff x="1743" y="14699"/>
-                            <a:chExt cx="688" cy="1129"/>
-                          </a:xfrm>
-                        </wpg:grpSpPr>
-                        <wps:wsp>
-                          <wps:cNvPr id="2" name="AutoShape 77"/>
-                          <wps:cNvCnPr>
-                            <a:cxnSpLocks noChangeShapeType="1"/>
-                          </wps:cNvCnPr>
-                          <wps:spPr bwMode="auto">
-                            <a:xfrm flipV="1">
-                              <a:off x="2111" y="15387"/>
-                              <a:ext cx="0" cy="441"/>
-                            </a:xfrm>
-                            <a:prstGeom prst="straightConnector1">
-                              <a:avLst/>
-                            </a:prstGeom>
-                            <a:noFill/>
-                            <a:ln w="9525">
-                              <a:solidFill>
-                                <a:srgbClr val="7F7F7F"/>
-                              </a:solidFill>
-                              <a:round/>
-                              <a:headEnd/>
-                              <a:tailEnd/>
-                            </a:ln>
-                            <a:extLst>
-                              <a:ext uri="{909E8E84-426E-40DD-AFC4-6F175D3DCCD1}">
-                                <a14:hiddenFill xmlns:a14="http://schemas.microsoft.com/office/drawing/2010/main">
-                                  <a:noFill/>
-                                </a14:hiddenFill>
-                              </a:ext>
-                            </a:extLst>
-                          </wps:spPr>
-                          <wps:bodyPr/>
-                        </wps:wsp>
-                        <wps:wsp>
-                          <wps:cNvPr id="3" name="Rectangle 78"/>
-                          <wps:cNvSpPr>
-                            <a:spLocks noChangeArrowheads="1"/>
-                          </wps:cNvSpPr>
-                          <wps:spPr bwMode="auto">
-                            <a:xfrm>
-                              <a:off x="1743" y="14699"/>
-                              <a:ext cx="688" cy="688"/>
-                            </a:xfrm>
-                            <a:prstGeom prst="rect">
-                              <a:avLst/>
-                            </a:prstGeom>
-                            <a:noFill/>
-                            <a:ln w="9525">
-                              <a:solidFill>
-                                <a:srgbClr val="7F7F7F"/>
-                              </a:solidFill>
-                              <a:miter lim="800000"/>
-                              <a:headEnd/>
-                              <a:tailEnd/>
-                            </a:ln>
-                            <a:extLst>
-                              <a:ext uri="{909E8E84-426E-40DD-AFC4-6F175D3DCCD1}">
-                                <a14:hiddenFill xmlns:a14="http://schemas.microsoft.com/office/drawing/2010/main">
-                                  <a:solidFill>
-                                    <a:srgbClr val="FFFFFF"/>
-                                  </a:solidFill>
-                                </a14:hiddenFill>
-                              </a:ext>
-                            </a:extLst>
-                          </wps:spPr>
-                          <wps:txbx>
-                            <w:txbxContent>
-                              <w:p>
-                                <w:pPr>
-                                  <w:pStyle w:val="Piedepgina"/>
-                                  <w:jc w:val="center"/>
-                                  <w:rPr>
-                                    <w:sz w:val="16"/>
-                                    <w:szCs w:val="16"/>
-                                  </w:rPr>
-                                </w:pPr>
-                                <w:r>
-                                  <w:fldChar w:fldCharType="begin"/>
-                                </w:r>
-                                <w:r>
-                                  <w:instrText>PAGE    \* MERGEFORMAT</w:instrText>
-                                </w:r>
-                                <w:r>
-                                  <w:fldChar w:fldCharType="separate"/>
-                                </w:r>
-                                <w:r>
-                                  <w:rPr>
-                                    <w:noProof/>
-                                    <w:sz w:val="16"/>
-                                    <w:szCs w:val="16"/>
-                                  </w:rPr>
-                                  <w:t>8</w:t>
-                                </w:r>
-                                <w:r>
-                                  <w:rPr>
-                                    <w:sz w:val="16"/>
-                                    <w:szCs w:val="16"/>
-                                  </w:rPr>
-                                  <w:fldChar w:fldCharType="end"/>
-                                </w:r>
-                              </w:p>
-                            </w:txbxContent>
-                          </wps:txbx>
-                          <wps:bodyPr rot="0" vert="horz" wrap="square" lIns="91440" tIns="45720" rIns="91440" bIns="45720" anchor="ctr" anchorCtr="0" upright="1">
-                            <a:noAutofit/>
-                          </wps:bodyPr>
-                        </wps:wsp>
-                      </wpg:wgp>
-                    </a:graphicData>
-                  </a:graphic>
-                  <wp14:sizeRelH relativeFrom="page">
-                    <wp14:pctWidth>0</wp14:pctWidth>
-                  </wp14:sizeRelH>
-                  <wp14:sizeRelV relativeFrom="page">
-                    <wp14:pctHeight>0</wp14:pctHeight>
-                  </wp14:sizeRelV>
-                </wp:anchor>
-              </w:drawing>
-            </mc:Choice>
-            <mc:Fallback>
-              <w:pict>
-                <v:group id="Grupo 1" o:spid="_x0000_s1032" style="position:absolute;margin-left:-16.8pt;margin-top:0;width:34.4pt;height:56.45pt;z-index:251659264;mso-position-horizontal:right;mso-position-horizontal-relative:margin;mso-position-vertical:bottom;mso-position-vertical-relative:page" coordorigin="1743,14699" coordsize="688,1129" o:gfxdata="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">
-                  <v:shapetype id="_x0000_t32" coordsize="21600,21600" o:spt="32" o:oned="t" path="m,l21600,21600e" filled="f">
-                    <v:path arrowok="t" fillok="f" o:connecttype="none"/>
-                    <o:lock v:ext="edit" shapetype="t"/>
-                  </v:shapetype>
-                  <v:shape id="AutoShape 77" o:spid="_x0000_s1033" type="#_x0000_t32" style="position:absolute;left:2111;top:15387;width:0;height:441;flip:y;visibility:visible;mso-wrap-style:square" o:connectortype="straight" o:gfxdata="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" strokecolor="#7f7f7f"/>
-                  <v:rect id="Rectangle 78" o:spid="_x0000_s1034" style="position:absolute;left:1743;top:14699;width:688;height:688;visibility:visible;mso-wrap-style:square;v-text-anchor:middle" o:gfxdata="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" filled="f" strokecolor="#7f7f7f">
-                    <v:textbox>
-                      <w:txbxContent>
-                        <w:p>
-                          <w:pPr>
-                            <w:pStyle w:val="Piedepgina"/>
-                            <w:jc w:val="center"/>
-                            <w:rPr>
-                              <w:sz w:val="16"/>
-                              <w:szCs w:val="16"/>
-                            </w:rPr>
-                          </w:pPr>
-                          <w:r>
-                            <w:fldChar w:fldCharType="begin"/>
-                          </w:r>
-                          <w:r>
-                            <w:instrText>PAGE    \* MERGEFORMAT</w:instrText>
-                          </w:r>
-                          <w:r>
-                            <w:fldChar w:fldCharType="separate"/>
-                          </w:r>
-                          <w:r>
-                            <w:rPr>
-                              <w:noProof/>
-                              <w:sz w:val="16"/>
-                              <w:szCs w:val="16"/>
-                            </w:rPr>
-                            <w:t>8</w:t>
-                          </w:r>
-                          <w:r>
-                            <w:rPr>
-                              <w:sz w:val="16"/>
-                              <w:szCs w:val="16"/>
-                            </w:rPr>
-                            <w:fldChar w:fldCharType="end"/>
-                          </w:r>
-                        </w:p>
-                      </w:txbxContent>
-                    </v:textbox>
-                  </v:rect>
-                  <w10:wrap anchorx="margin" anchory="page"/>
-                </v:group>
-              </w:pict>
-            </mc:Fallback>
-          </mc:AlternateContent>
+          <w:pict>
+            <v:group id="Grupo 1" o:spid="_x0000_s4097" style="position:absolute;margin-left:-22.4pt;margin-top:0;width:34.4pt;height:56.45pt;z-index:251659264;mso-position-horizontal:right;mso-position-horizontal-relative:margin;mso-position-vertical:bottom;mso-position-vertical-relative:page" coordorigin="1743,14699" coordsize="688,1129" o:gfxdata="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">
+              <v:shapetype id="_x0000_t32" coordsize="21600,21600" o:spt="32" o:oned="t" path="m,l21600,21600e" filled="f">
+                <v:path arrowok="t" fillok="f" o:connecttype="none"/>
+                <o:lock v:ext="edit" shapetype="t"/>
+              </v:shapetype>
+              <v:shape id="AutoShape 77" o:spid="_x0000_s4099" type="#_x0000_t32" style="position:absolute;left:2111;top:15387;width:0;height:441;flip:y;visibility:visible" o:connectortype="straight" o:gfxdata="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" strokecolor="#7f7f7f"/>
+              <v:rect id="Rectangle 78" o:spid="_x0000_s4098" style="position:absolute;left:1743;top:14699;width:688;height:688;visibility:visible;v-text-anchor:middle" o:gfxdata="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" filled="f" strokecolor="#7f7f7f">
+                <v:textbox>
+                  <w:txbxContent>
+                    <w:p>
+                      <w:pPr>
+                        <w:pStyle w:val="Piedepgina"/>
+                        <w:jc w:val="center"/>
+                        <w:rPr>
+                          <w:sz w:val="16"/>
+                          <w:szCs w:val="16"/>
+                        </w:rPr>
+                      </w:pPr>
+                      <w:r>
+                        <w:fldChar w:fldCharType="begin"/>
+                      </w:r>
+                      <w:r>
+                        <w:instrText>PAGE    \* MERGEFORMAT</w:instrText>
+                      </w:r>
+                      <w:r>
+                        <w:fldChar w:fldCharType="separate"/>
+                      </w:r>
+                      <w:r>
+                        <w:rPr>
+                          <w:noProof/>
+                          <w:sz w:val="16"/>
+                          <w:szCs w:val="16"/>
+                        </w:rPr>
+                        <w:t>8</w:t>
+                      </w:r>
+                      <w:r>
+                        <w:rPr>
+                          <w:sz w:val="16"/>
+                          <w:szCs w:val="16"/>
+                        </w:rPr>
+                        <w:fldChar w:fldCharType="end"/>
+                      </w:r>
+                    </w:p>
+                  </w:txbxContent>
+                </v:textbox>
+              </v:rect>
+              <w10:wrap anchorx="margin" anchory="page"/>
+            </v:group>
+          </w:pict>
         </w:r>
       </w:p>
     </w:sdtContent>
@@ -3461,8 +2518,8 @@
 </file>
 
 <file path=word/footnotes.xml><?xml version="1.0" encoding="utf-8"?>
-<w:footnotes xmlns:wpc="http://schemas.microsoft.com/office/word/2010/wordprocessingCanvas" xmlns:mc="http://schemas.openxmlformats.org/markup-compatibility/2006" xmlns:o="urn:schemas-microsoft-com:office:office" xmlns:r="http://schemas.openxmlformats.org/officeDocument/2006/relationships" xmlns:m="http://schemas.openxmlformats.org/officeDocument/2006/math" xmlns:v="urn:schemas-microsoft-com:vml" xmlns:wp14="http://schemas.microsoft.com/office/word/2010/wordprocessingDrawing" xmlns:wp="http://schemas.openxmlformats.org/drawingml/2006/wordprocessingDrawing" xmlns:w10="urn:schemas-microsoft-com:office:word" xmlns:w="http://schemas.openxmlformats.org/wordprocessingml/2006/main" xmlns:w14="http://schemas.microsoft.com/office/word/2010/wordml" xmlns:w15="http://schemas.microsoft.com/office/word/2012/wordml" xmlns:wpg="http://schemas.microsoft.com/office/word/2010/wordprocessingGroup" xmlns:wpi="http://schemas.microsoft.com/office/word/2010/wordprocessingInk" xmlns:wne="http://schemas.microsoft.com/office/word/2006/wordml" xmlns:wps="http://schemas.microsoft.com/office/word/2010/wordprocessingShape" mc:Ignorable="w14 w15 wp14">
-  <w:footnote w:type="separator" w:id="-1">
+<w:footnotes xmlns:ve="http://schemas.openxmlformats.org/markup-compatibility/2006" xmlns:o="urn:schemas-microsoft-com:office:office" xmlns:r="http://schemas.openxmlformats.org/officeDocument/2006/relationships" xmlns:m="http://schemas.openxmlformats.org/officeDocument/2006/math" xmlns:v="urn:schemas-microsoft-com:vml" xmlns:wp="http://schemas.openxmlformats.org/drawingml/2006/wordprocessingDrawing" xmlns:w10="urn:schemas-microsoft-com:office:word" xmlns:w="http://schemas.openxmlformats.org/wordprocessingml/2006/main" xmlns:wne="http://schemas.microsoft.com/office/word/2006/wordml">
+  <w:footnote w:type="separator" w:id="0">
     <w:p>
       <w:pPr>
         <w:spacing w:after="0" w:line="240" w:lineRule="auto"/>
@@ -3472,7 +2529,7 @@
       </w:r>
     </w:p>
   </w:footnote>
-  <w:footnote w:type="continuationSeparator" w:id="0">
+  <w:footnote w:type="continuationSeparator" w:id="1">
     <w:p>
       <w:pPr>
         <w:spacing w:after="0" w:line="240" w:lineRule="auto"/>
@@ -3486,8 +2543,8 @@
 </file>
 
 <file path=word/numbering.xml><?xml version="1.0" encoding="utf-8"?>
-<w:numbering xmlns:wpc="http://schemas.microsoft.com/office/word/2010/wordprocessingCanvas" xmlns:mc="http://schemas.openxmlformats.org/markup-compatibility/2006" xmlns:o="urn:schemas-microsoft-com:office:office" xmlns:r="http://schemas.openxmlformats.org/officeDocument/2006/relationships" xmlns:m="http://schemas.openxmlformats.org/officeDocument/2006/math" xmlns:v="urn:schemas-microsoft-com:vml" xmlns:wp14="http://schemas.microsoft.com/office/word/2010/wordprocessingDrawing" xmlns:wp="http://schemas.openxmlformats.org/drawingml/2006/wordprocessingDrawing" xmlns:w10="urn:schemas-microsoft-com:office:word" xmlns:w="http://schemas.openxmlformats.org/wordprocessingml/2006/main" xmlns:w14="http://schemas.microsoft.com/office/word/2010/wordml" xmlns:w15="http://schemas.microsoft.com/office/word/2012/wordml" xmlns:wpg="http://schemas.microsoft.com/office/word/2010/wordprocessingGroup" xmlns:wpi="http://schemas.microsoft.com/office/word/2010/wordprocessingInk" xmlns:wne="http://schemas.microsoft.com/office/word/2006/wordml" xmlns:wps="http://schemas.microsoft.com/office/word/2010/wordprocessingShape" mc:Ignorable="w14 w15 wp14">
-  <w:abstractNum w:abstractNumId="0" w15:restartNumberingAfterBreak="0">
+<w:numbering xmlns:ve="http://schemas.openxmlformats.org/markup-compatibility/2006" xmlns:o="urn:schemas-microsoft-com:office:office" xmlns:r="http://schemas.openxmlformats.org/officeDocument/2006/relationships" xmlns:m="http://schemas.openxmlformats.org/officeDocument/2006/math" xmlns:v="urn:schemas-microsoft-com:vml" xmlns:wp="http://schemas.openxmlformats.org/drawingml/2006/wordprocessingDrawing" xmlns:w10="urn:schemas-microsoft-com:office:word" xmlns:w="http://schemas.openxmlformats.org/wordprocessingml/2006/main" xmlns:wne="http://schemas.microsoft.com/office/word/2006/wordml">
+  <w:abstractNum w:abstractNumId="0">
     <w:nsid w:val="07CD7F2D"/>
     <w:multiLevelType w:val="hybridMultilevel"/>
     <w:tmpl w:val="4F420C36"/>
@@ -3600,7 +2657,7 @@
       </w:rPr>
     </w:lvl>
   </w:abstractNum>
-  <w:abstractNum w:abstractNumId="1" w15:restartNumberingAfterBreak="0">
+  <w:abstractNum w:abstractNumId="1">
     <w:nsid w:val="116E50B3"/>
     <w:multiLevelType w:val="hybridMultilevel"/>
     <w:tmpl w:val="7186B30E"/>
@@ -3713,7 +2770,7 @@
       </w:rPr>
     </w:lvl>
   </w:abstractNum>
-  <w:abstractNum w:abstractNumId="2" w15:restartNumberingAfterBreak="0">
+  <w:abstractNum w:abstractNumId="2">
     <w:nsid w:val="250D2940"/>
     <w:multiLevelType w:val="hybridMultilevel"/>
     <w:tmpl w:val="8AC41C4C"/>
@@ -3826,7 +2883,7 @@
       </w:rPr>
     </w:lvl>
   </w:abstractNum>
-  <w:abstractNum w:abstractNumId="3" w15:restartNumberingAfterBreak="0">
+  <w:abstractNum w:abstractNumId="3">
     <w:nsid w:val="2E390DD2"/>
     <w:multiLevelType w:val="hybridMultilevel"/>
     <w:tmpl w:val="CD0E1AF0"/>
@@ -3939,7 +2996,7 @@
       </w:rPr>
     </w:lvl>
   </w:abstractNum>
-  <w:abstractNum w:abstractNumId="4" w15:restartNumberingAfterBreak="0">
+  <w:abstractNum w:abstractNumId="4">
     <w:nsid w:val="35263090"/>
     <w:multiLevelType w:val="hybridMultilevel"/>
     <w:tmpl w:val="F8CAE5B8"/>
@@ -4052,7 +3109,7 @@
       </w:rPr>
     </w:lvl>
   </w:abstractNum>
-  <w:abstractNum w:abstractNumId="5" w15:restartNumberingAfterBreak="0">
+  <w:abstractNum w:abstractNumId="5">
     <w:nsid w:val="397D35F8"/>
     <w:multiLevelType w:val="hybridMultilevel"/>
     <w:tmpl w:val="41081AC0"/>
@@ -4165,7 +3222,7 @@
       </w:rPr>
     </w:lvl>
   </w:abstractNum>
-  <w:abstractNum w:abstractNumId="6" w15:restartNumberingAfterBreak="0">
+  <w:abstractNum w:abstractNumId="6">
     <w:nsid w:val="3CB36329"/>
     <w:multiLevelType w:val="hybridMultilevel"/>
     <w:tmpl w:val="CE88CF04"/>
@@ -4278,7 +3335,7 @@
       </w:rPr>
     </w:lvl>
   </w:abstractNum>
-  <w:abstractNum w:abstractNumId="7" w15:restartNumberingAfterBreak="0">
+  <w:abstractNum w:abstractNumId="7">
     <w:nsid w:val="439F72FB"/>
     <w:multiLevelType w:val="hybridMultilevel"/>
     <w:tmpl w:val="A3684954"/>
@@ -4391,7 +3448,7 @@
       </w:rPr>
     </w:lvl>
   </w:abstractNum>
-  <w:abstractNum w:abstractNumId="8" w15:restartNumberingAfterBreak="0">
+  <w:abstractNum w:abstractNumId="8">
     <w:nsid w:val="639B0768"/>
     <w:multiLevelType w:val="hybridMultilevel"/>
     <w:tmpl w:val="AA1C9A1A"/>
@@ -4504,7 +3561,7 @@
       </w:rPr>
     </w:lvl>
   </w:abstractNum>
-  <w:abstractNum w:abstractNumId="9" w15:restartNumberingAfterBreak="0">
+  <w:abstractNum w:abstractNumId="9">
     <w:nsid w:val="6B700326"/>
     <w:multiLevelType w:val="hybridMultilevel"/>
     <w:tmpl w:val="199E4008"/>
@@ -4593,7 +3650,7 @@
       </w:pPr>
     </w:lvl>
   </w:abstractNum>
-  <w:abstractNum w:abstractNumId="10" w15:restartNumberingAfterBreak="0">
+  <w:abstractNum w:abstractNumId="10">
     <w:nsid w:val="6E3664C6"/>
     <w:multiLevelType w:val="hybridMultilevel"/>
     <w:tmpl w:val="76344108"/>
@@ -4743,7 +3800,7 @@
 </file>
 
 <file path=word/styles.xml><?xml version="1.0" encoding="utf-8"?>
-<w:styles xmlns:mc="http://schemas.openxmlformats.org/markup-compatibility/2006" xmlns:r="http://schemas.openxmlformats.org/officeDocument/2006/relationships" xmlns:w="http://schemas.openxmlformats.org/wordprocessingml/2006/main" xmlns:w14="http://schemas.microsoft.com/office/word/2010/wordml" xmlns:w15="http://schemas.microsoft.com/office/word/2012/wordml" mc:Ignorable="w14 w15">
+<w:styles xmlns:r="http://schemas.openxmlformats.org/officeDocument/2006/relationships" xmlns:w="http://schemas.openxmlformats.org/wordprocessingml/2006/main">
   <w:docDefaults>
     <w:rPrDefault>
       <w:rPr>
@@ -4759,382 +3816,149 @@
       </w:pPr>
     </w:pPrDefault>
   </w:docDefaults>
-  <w:latentStyles w:defLockedState="0" w:defUIPriority="99" w:defSemiHidden="0" w:defUnhideWhenUsed="0" w:defQFormat="0" w:count="371">
-    <w:lsdException w:name="Normal" w:uiPriority="0" w:qFormat="1"/>
-    <w:lsdException w:name="heading 1" w:uiPriority="9" w:qFormat="1"/>
-    <w:lsdException w:name="heading 2" w:semiHidden="1" w:uiPriority="9" w:unhideWhenUsed="1" w:qFormat="1"/>
-    <w:lsdException w:name="heading 3" w:semiHidden="1" w:uiPriority="9" w:unhideWhenUsed="1" w:qFormat="1"/>
-    <w:lsdException w:name="heading 4" w:semiHidden="1" w:uiPriority="9" w:unhideWhenUsed="1" w:qFormat="1"/>
-    <w:lsdException w:name="heading 5" w:semiHidden="1" w:uiPriority="9" w:unhideWhenUsed="1" w:qFormat="1"/>
-    <w:lsdException w:name="heading 6" w:semiHidden="1" w:uiPriority="9" w:unhideWhenUsed="1" w:qFormat="1"/>
-    <w:lsdException w:name="heading 7" w:semiHidden="1" w:uiPriority="9" w:unhideWhenUsed="1" w:qFormat="1"/>
-    <w:lsdException w:name="heading 8" w:semiHidden="1" w:uiPriority="9" w:unhideWhenUsed="1" w:qFormat="1"/>
-    <w:lsdException w:name="heading 9" w:semiHidden="1" w:uiPriority="9" w:unhideWhenUsed="1" w:qFormat="1"/>
-    <w:lsdException w:name="index 1" w:semiHidden="1" w:unhideWhenUsed="1"/>
-    <w:lsdException w:name="index 2" w:semiHidden="1" w:unhideWhenUsed="1"/>
-    <w:lsdException w:name="index 3" w:semiHidden="1" w:unhideWhenUsed="1"/>
-    <w:lsdException w:name="index 4" w:semiHidden="1" w:unhideWhenUsed="1"/>
-    <w:lsdException w:name="index 5" w:semiHidden="1" w:unhideWhenUsed="1"/>
-    <w:lsdException w:name="index 6" w:semiHidden="1" w:unhideWhenUsed="1"/>
-    <w:lsdException w:name="index 7" w:semiHidden="1" w:unhideWhenUsed="1"/>
-    <w:lsdException w:name="index 8" w:semiHidden="1" w:unhideWhenUsed="1"/>
-    <w:lsdException w:name="index 9" w:semiHidden="1" w:unhideWhenUsed="1"/>
-    <w:lsdException w:name="toc 1" w:semiHidden="1" w:uiPriority="39" w:unhideWhenUsed="1"/>
-    <w:lsdException w:name="toc 2" w:semiHidden="1" w:uiPriority="39" w:unhideWhenUsed="1"/>
-    <w:lsdException w:name="toc 3" w:semiHidden="1" w:uiPriority="39" w:unhideWhenUsed="1"/>
-    <w:lsdException w:name="toc 4" w:semiHidden="1" w:uiPriority="39" w:unhideWhenUsed="1"/>
-    <w:lsdException w:name="toc 5" w:semiHidden="1" w:uiPriority="39" w:unhideWhenUsed="1"/>
-    <w:lsdException w:name="toc 6" w:semiHidden="1" w:uiPriority="39" w:unhideWhenUsed="1"/>
-    <w:lsdException w:name="toc 7" w:semiHidden="1" w:uiPriority="39" w:unhideWhenUsed="1"/>
-    <w:lsdException w:name="toc 8" w:semiHidden="1" w:uiPriority="39" w:unhideWhenUsed="1"/>
-    <w:lsdException w:name="toc 9" w:semiHidden="1" w:uiPriority="39" w:unhideWhenUsed="1"/>
-    <w:lsdException w:name="Normal Indent" w:semiHidden="1" w:unhideWhenUsed="1"/>
-    <w:lsdException w:name="footnote text" w:semiHidden="1" w:unhideWhenUsed="1"/>
-    <w:lsdException w:name="annotation text" w:semiHidden="1" w:unhideWhenUsed="1"/>
-    <w:lsdException w:name="header" w:semiHidden="1" w:unhideWhenUsed="1"/>
-    <w:lsdException w:name="footer" w:semiHidden="1" w:unhideWhenUsed="1"/>
-    <w:lsdException w:name="index heading" w:semiHidden="1" w:unhideWhenUsed="1"/>
-    <w:lsdException w:name="caption" w:semiHidden="1" w:uiPriority="35" w:unhideWhenUsed="1" w:qFormat="1"/>
-    <w:lsdException w:name="table of figures" w:semiHidden="1" w:unhideWhenUsed="1"/>
-    <w:lsdException w:name="envelope address" w:semiHidden="1" w:unhideWhenUsed="1"/>
-    <w:lsdException w:name="envelope return" w:semiHidden="1" w:unhideWhenUsed="1"/>
-    <w:lsdException w:name="footnote reference" w:semiHidden="1" w:unhideWhenUsed="1"/>
-    <w:lsdException w:name="annotation reference" w:semiHidden="1" w:unhideWhenUsed="1"/>
-    <w:lsdException w:name="line number" w:semiHidden="1" w:unhideWhenUsed="1"/>
-    <w:lsdException w:name="page number" w:semiHidden="1" w:unhideWhenUsed="1"/>
-    <w:lsdException w:name="endnote reference" w:semiHidden="1" w:unhideWhenUsed="1"/>
-    <w:lsdException w:name="endnote text" w:semiHidden="1" w:unhideWhenUsed="1"/>
-    <w:lsdException w:name="table of authorities" w:semiHidden="1" w:unhideWhenUsed="1"/>
-    <w:lsdException w:name="macro" w:semiHidden="1" w:unhideWhenUsed="1"/>
-    <w:lsdException w:name="toa heading" w:semiHidden="1" w:unhideWhenUsed="1"/>
-    <w:lsdException w:name="List" w:semiHidden="1" w:unhideWhenUsed="1"/>
-    <w:lsdException w:name="List Bullet" w:semiHidden="1" w:unhideWhenUsed="1"/>
-    <w:lsdException w:name="List Number" w:semiHidden="1" w:unhideWhenUsed="1"/>
-    <w:lsdException w:name="List 2" w:semiHidden="1" w:unhideWhenUsed="1"/>
-    <w:lsdException w:name="List 3" w:semiHidden="1" w:unhideWhenUsed="1"/>
-    <w:lsdException w:name="List 4" w:semiHidden="1" w:unhideWhenUsed="1"/>
-    <w:lsdException w:name="List 5" w:semiHidden="1" w:unhideWhenUsed="1"/>
-    <w:lsdException w:name="List Bullet 2" w:semiHidden="1" w:unhideWhenUsed="1"/>
-    <w:lsdException w:name="List Bullet 3" w:semiHidden="1" w:unhideWhenUsed="1"/>
-    <w:lsdException w:name="List Bullet 4" w:semiHidden="1" w:unhideWhenUsed="1"/>
-    <w:lsdException w:name="List Bullet 5" w:semiHidden="1" w:unhideWhenUsed="1"/>
-    <w:lsdException w:name="List Number 2" w:semiHidden="1" w:unhideWhenUsed="1"/>
-    <w:lsdException w:name="List Number 3" w:semiHidden="1" w:unhideWhenUsed="1"/>
-    <w:lsdException w:name="List Number 4" w:semiHidden="1" w:unhideWhenUsed="1"/>
-    <w:lsdException w:name="List Number 5" w:semiHidden="1" w:unhideWhenUsed="1"/>
-    <w:lsdException w:name="Title" w:uiPriority="10" w:qFormat="1"/>
-    <w:lsdException w:name="Closing" w:semiHidden="1" w:unhideWhenUsed="1"/>
-    <w:lsdException w:name="Signature" w:semiHidden="1" w:unhideWhenUsed="1"/>
-    <w:lsdException w:name="Default Paragraph Font" w:semiHidden="1" w:uiPriority="1" w:unhideWhenUsed="1"/>
-    <w:lsdException w:name="Body Text" w:semiHidden="1" w:unhideWhenUsed="1"/>
-    <w:lsdException w:name="Body Text Indent" w:semiHidden="1" w:unhideWhenUsed="1"/>
-    <w:lsdException w:name="List Continue" w:semiHidden="1" w:unhideWhenUsed="1"/>
-    <w:lsdException w:name="List Continue 2" w:semiHidden="1" w:unhideWhenUsed="1"/>
-    <w:lsdException w:name="List Continue 3" w:semiHidden="1" w:unhideWhenUsed="1"/>
-    <w:lsdException w:name="List Continue 4" w:semiHidden="1" w:unhideWhenUsed="1"/>
-    <w:lsdException w:name="List Continue 5" w:semiHidden="1" w:unhideWhenUsed="1"/>
-    <w:lsdException w:name="Message Header" w:semiHidden="1" w:unhideWhenUsed="1"/>
-    <w:lsdException w:name="Subtitle" w:uiPriority="11" w:qFormat="1"/>
-    <w:lsdException w:name="Salutation" w:semiHidden="1" w:unhideWhenUsed="1"/>
-    <w:lsdException w:name="Date" w:semiHidden="1" w:unhideWhenUsed="1"/>
-    <w:lsdException w:name="Body Text First Indent" w:semiHidden="1" w:unhideWhenUsed="1"/>
-    <w:lsdException w:name="Body Text First Indent 2" w:semiHidden="1" w:unhideWhenUsed="1"/>
-    <w:lsdException w:name="Note Heading" w:semiHidden="1" w:unhideWhenUsed="1"/>
-    <w:lsdException w:name="Body Text 2" w:semiHidden="1" w:unhideWhenUsed="1"/>
-    <w:lsdException w:name="Body Text 3" w:semiHidden="1" w:unhideWhenUsed="1"/>
-    <w:lsdException w:name="Body Text Indent 2" w:semiHidden="1" w:unhideWhenUsed="1"/>
-    <w:lsdException w:name="Body Text Indent 3" w:semiHidden="1" w:unhideWhenUsed="1"/>
-    <w:lsdException w:name="Block Text" w:semiHidden="1" w:unhideWhenUsed="1"/>
-    <w:lsdException w:name="Hyperlink" w:semiHidden="1" w:unhideWhenUsed="1"/>
-    <w:lsdException w:name="FollowedHyperlink" w:semiHidden="1" w:unhideWhenUsed="1"/>
-    <w:lsdException w:name="Strong" w:uiPriority="22" w:qFormat="1"/>
-    <w:lsdException w:name="Emphasis" w:uiPriority="20" w:qFormat="1"/>
-    <w:lsdException w:name="Document Map" w:semiHidden="1" w:unhideWhenUsed="1"/>
-    <w:lsdException w:name="Plain Text" w:semiHidden="1" w:unhideWhenUsed="1"/>
-    <w:lsdException w:name="E-mail Signature" w:semiHidden="1" w:unhideWhenUsed="1"/>
-    <w:lsdException w:name="HTML Top of Form" w:semiHidden="1" w:unhideWhenUsed="1"/>
-    <w:lsdException w:name="HTML Bottom of Form" w:semiHidden="1" w:unhideWhenUsed="1"/>
-    <w:lsdException w:name="Normal (Web)" w:semiHidden="1" w:unhideWhenUsed="1"/>
-    <w:lsdException w:name="HTML Acronym" w:semiHidden="1" w:unhideWhenUsed="1"/>
-    <w:lsdException w:name="HTML Address" w:semiHidden="1" w:unhideWhenUsed="1"/>
-    <w:lsdException w:name="HTML Cite" w:semiHidden="1" w:unhideWhenUsed="1"/>
-    <w:lsdException w:name="HTML Code" w:semiHidden="1" w:unhideWhenUsed="1"/>
-    <w:lsdException w:name="HTML Definition" w:semiHidden="1" w:unhideWhenUsed="1"/>
-    <w:lsdException w:name="HTML Keyboard" w:semiHidden="1" w:unhideWhenUsed="1"/>
-    <w:lsdException w:name="HTML Preformatted" w:semiHidden="1" w:unhideWhenUsed="1"/>
-    <w:lsdException w:name="HTML Sample" w:semiHidden="1" w:unhideWhenUsed="1"/>
-    <w:lsdException w:name="HTML Typewriter" w:semiHidden="1" w:unhideWhenUsed="1"/>
-    <w:lsdException w:name="HTML Variable" w:semiHidden="1" w:unhideWhenUsed="1"/>
-    <w:lsdException w:name="Normal Table" w:semiHidden="1" w:unhideWhenUsed="1"/>
-    <w:lsdException w:name="annotation subject" w:semiHidden="1" w:unhideWhenUsed="1"/>
-    <w:lsdException w:name="No List" w:semiHidden="1" w:unhideWhenUsed="1"/>
-    <w:lsdException w:name="Outline List 1" w:semiHidden="1" w:unhideWhenUsed="1"/>
-    <w:lsdException w:name="Outline List 2" w:semiHidden="1" w:unhideWhenUsed="1"/>
-    <w:lsdException w:name="Outline List 3" w:semiHidden="1" w:unhideWhenUsed="1"/>
-    <w:lsdException w:name="Table Simple 1" w:semiHidden="1" w:unhideWhenUsed="1"/>
-    <w:lsdException w:name="Table Simple 2" w:semiHidden="1" w:unhideWhenUsed="1"/>
-    <w:lsdException w:name="Table Simple 3" w:semiHidden="1" w:unhideWhenUsed="1"/>
-    <w:lsdException w:name="Table Classic 1" w:semiHidden="1" w:unhideWhenUsed="1"/>
-    <w:lsdException w:name="Table Classic 2" w:semiHidden="1" w:unhideWhenUsed="1"/>
-    <w:lsdException w:name="Table Classic 3" w:semiHidden="1" w:unhideWhenUsed="1"/>
-    <w:lsdException w:name="Table Classic 4" w:semiHidden="1" w:unhideWhenUsed="1"/>
-    <w:lsdException w:name="Table Colorful 1" w:semiHidden="1" w:unhideWhenUsed="1"/>
-    <w:lsdException w:name="Table Colorful 2" w:semiHidden="1" w:unhideWhenUsed="1"/>
-    <w:lsdException w:name="Table Colorful 3" w:semiHidden="1" w:unhideWhenUsed="1"/>
-    <w:lsdException w:name="Table Columns 1" w:semiHidden="1" w:unhideWhenUsed="1"/>
-    <w:lsdException w:name="Table Columns 2" w:semiHidden="1" w:unhideWhenUsed="1"/>
-    <w:lsdException w:name="Table Columns 3" w:semiHidden="1" w:unhideWhenUsed="1"/>
-    <w:lsdException w:name="Table Columns 4" w:semiHidden="1" w:unhideWhenUsed="1"/>
-    <w:lsdException w:name="Table Columns 5" w:semiHidden="1" w:unhideWhenUsed="1"/>
-    <w:lsdException w:name="Table Grid 1" w:semiHidden="1" w:unhideWhenUsed="1"/>
-    <w:lsdException w:name="Table Grid 2" w:semiHidden="1" w:unhideWhenUsed="1"/>
-    <w:lsdException w:name="Table Grid 3" w:semiHidden="1" w:unhideWhenUsed="1"/>
-    <w:lsdException w:name="Table Grid 4" w:semiHidden="1" w:unhideWhenUsed="1"/>
-    <w:lsdException w:name="Table Grid 5" w:semiHidden="1" w:unhideWhenUsed="1"/>
-    <w:lsdException w:name="Table Grid 6" w:semiHidden="1" w:unhideWhenUsed="1"/>
-    <w:lsdException w:name="Table Grid 7" w:semiHidden="1" w:unhideWhenUsed="1"/>
-    <w:lsdException w:name="Table Grid 8" w:semiHidden="1" w:unhideWhenUsed="1"/>
-    <w:lsdException w:name="Table List 1" w:semiHidden="1" w:unhideWhenUsed="1"/>
-    <w:lsdException w:name="Table List 2" w:semiHidden="1" w:unhideWhenUsed="1"/>
-    <w:lsdException w:name="Table List 3" w:semiHidden="1" w:unhideWhenUsed="1"/>
-    <w:lsdException w:name="Table List 4" w:semiHidden="1" w:unhideWhenUsed="1"/>
-    <w:lsdException w:name="Table List 5" w:semiHidden="1" w:unhideWhenUsed="1"/>
-    <w:lsdException w:name="Table List 6" w:semiHidden="1" w:unhideWhenUsed="1"/>
-    <w:lsdException w:name="Table List 7" w:semiHidden="1" w:unhideWhenUsed="1"/>
-    <w:lsdException w:name="Table List 8" w:semiHidden="1" w:unhideWhenUsed="1"/>
-    <w:lsdException w:name="Table 3D effects 1" w:semiHidden="1" w:unhideWhenUsed="1"/>
-    <w:lsdException w:name="Table 3D effects 2" w:semiHidden="1" w:unhideWhenUsed="1"/>
-    <w:lsdException w:name="Table 3D effects 3" w:semiHidden="1" w:unhideWhenUsed="1"/>
-    <w:lsdException w:name="Table Contemporary" w:semiHidden="1" w:unhideWhenUsed="1"/>
-    <w:lsdException w:name="Table Elegant" w:semiHidden="1" w:unhideWhenUsed="1"/>
-    <w:lsdException w:name="Table Professional" w:semiHidden="1" w:unhideWhenUsed="1"/>
-    <w:lsdException w:name="Table Subtle 1" w:semiHidden="1" w:unhideWhenUsed="1"/>
-    <w:lsdException w:name="Table Subtle 2" w:semiHidden="1" w:unhideWhenUsed="1"/>
-    <w:lsdException w:name="Table Web 1" w:semiHidden="1" w:unhideWhenUsed="1"/>
-    <w:lsdException w:name="Table Web 2" w:semiHidden="1" w:unhideWhenUsed="1"/>
-    <w:lsdException w:name="Table Web 3" w:semiHidden="1" w:unhideWhenUsed="1"/>
-    <w:lsdException w:name="Balloon Text" w:semiHidden="1" w:unhideWhenUsed="1"/>
-    <w:lsdException w:name="Table Grid" w:uiPriority="39"/>
-    <w:lsdException w:name="Table Theme" w:semiHidden="1" w:unhideWhenUsed="1"/>
-    <w:lsdException w:name="Placeholder Text" w:semiHidden="1"/>
-    <w:lsdException w:name="No Spacing" w:uiPriority="1" w:qFormat="1"/>
-    <w:lsdException w:name="Light Shading" w:uiPriority="60"/>
-    <w:lsdException w:name="Light List" w:uiPriority="61"/>
-    <w:lsdException w:name="Light Grid" w:uiPriority="62"/>
-    <w:lsdException w:name="Medium Shading 1" w:uiPriority="63"/>
-    <w:lsdException w:name="Medium Shading 2" w:uiPriority="64"/>
-    <w:lsdException w:name="Medium List 1" w:uiPriority="65"/>
-    <w:lsdException w:name="Medium List 2" w:uiPriority="66"/>
-    <w:lsdException w:name="Medium Grid 1" w:uiPriority="67"/>
-    <w:lsdException w:name="Medium Grid 2" w:uiPriority="68"/>
-    <w:lsdException w:name="Medium Grid 3" w:uiPriority="69"/>
-    <w:lsdException w:name="Dark List" w:uiPriority="70"/>
-    <w:lsdException w:name="Colorful Shading" w:uiPriority="71"/>
-    <w:lsdException w:name="Colorful List" w:uiPriority="72"/>
-    <w:lsdException w:name="Colorful Grid" w:uiPriority="73"/>
-    <w:lsdException w:name="Light Shading Accent 1" w:uiPriority="60"/>
-    <w:lsdException w:name="Light List Accent 1" w:uiPriority="61"/>
-    <w:lsdException w:name="Light Grid Accent 1" w:uiPriority="62"/>
-    <w:lsdException w:name="Medium Shading 1 Accent 1" w:uiPriority="63"/>
-    <w:lsdException w:name="Medium Shading 2 Accent 1" w:uiPriority="64"/>
-    <w:lsdException w:name="Medium List 1 Accent 1" w:uiPriority="65"/>
-    <w:lsdException w:name="Revision" w:semiHidden="1"/>
-    <w:lsdException w:name="List Paragraph" w:uiPriority="34" w:qFormat="1"/>
-    <w:lsdException w:name="Quote" w:uiPriority="29" w:qFormat="1"/>
-    <w:lsdException w:name="Intense Quote" w:uiPriority="30" w:qFormat="1"/>
-    <w:lsdException w:name="Medium List 2 Accent 1" w:uiPriority="66"/>
-    <w:lsdException w:name="Medium Grid 1 Accent 1" w:uiPriority="67"/>
-    <w:lsdException w:name="Medium Grid 2 Accent 1" w:uiPriority="68"/>
-    <w:lsdException w:name="Medium Grid 3 Accent 1" w:uiPriority="69"/>
-    <w:lsdException w:name="Dark List Accent 1" w:uiPriority="70"/>
-    <w:lsdException w:name="Colorful Shading Accent 1" w:uiPriority="71"/>
-    <w:lsdException w:name="Colorful List Accent 1" w:uiPriority="72"/>
-    <w:lsdException w:name="Colorful Grid Accent 1" w:uiPriority="73"/>
-    <w:lsdException w:name="Light Shading Accent 2" w:uiPriority="60"/>
-    <w:lsdException w:name="Light List Accent 2" w:uiPriority="61"/>
-    <w:lsdException w:name="Light Grid Accent 2" w:uiPriority="62"/>
-    <w:lsdException w:name="Medium Shading 1 Accent 2" w:uiPriority="63"/>
-    <w:lsdException w:name="Medium Shading 2 Accent 2" w:uiPriority="64"/>
-    <w:lsdException w:name="Medium List 1 Accent 2" w:uiPriority="65"/>
-    <w:lsdException w:name="Medium List 2 Accent 2" w:uiPriority="66"/>
-    <w:lsdException w:name="Medium Grid 1 Accent 2" w:uiPriority="67"/>
-    <w:lsdException w:name="Medium Grid 2 Accent 2" w:uiPriority="68"/>
-    <w:lsdException w:name="Medium Grid 3 Accent 2" w:uiPriority="69"/>
-    <w:lsdException w:name="Dark List Accent 2" w:uiPriority="70"/>
-    <w:lsdException w:name="Colorful Shading Accent 2" w:uiPriority="71"/>
-    <w:lsdException w:name="Colorful List Accent 2" w:uiPriority="72"/>
-    <w:lsdException w:name="Colorful Grid Accent 2" w:uiPriority="73"/>
-    <w:lsdException w:name="Light Shading Accent 3" w:uiPriority="60"/>
-    <w:lsdException w:name="Light List Accent 3" w:uiPriority="61"/>
-    <w:lsdException w:name="Light Grid Accent 3" w:uiPriority="62"/>
-    <w:lsdException w:name="Medium Shading 1 Accent 3" w:uiPriority="63"/>
-    <w:lsdException w:name="Medium Shading 2 Accent 3" w:uiPriority="64"/>
-    <w:lsdException w:name="Medium List 1 Accent 3" w:uiPriority="65"/>
-    <w:lsdException w:name="Medium List 2 Accent 3" w:uiPriority="66"/>
-    <w:lsdException w:name="Medium Grid 1 Accent 3" w:uiPriority="67"/>
-    <w:lsdException w:name="Medium Grid 2 Accent 3" w:uiPriority="68"/>
-    <w:lsdException w:name="Medium Grid 3 Accent 3" w:uiPriority="69"/>
-    <w:lsdException w:name="Dark List Accent 3" w:uiPriority="70"/>
-    <w:lsdException w:name="Colorful Shading Accent 3" w:uiPriority="71"/>
-    <w:lsdException w:name="Colorful List Accent 3" w:uiPriority="72"/>
-    <w:lsdException w:name="Colorful Grid Accent 3" w:uiPriority="73"/>
-    <w:lsdException w:name="Light Shading Accent 4" w:uiPriority="60"/>
-    <w:lsdException w:name="Light List Accent 4" w:uiPriority="61"/>
-    <w:lsdException w:name="Light Grid Accent 4" w:uiPriority="62"/>
-    <w:lsdException w:name="Medium Shading 1 Accent 4" w:uiPriority="63"/>
-    <w:lsdException w:name="Medium Shading 2 Accent 4" w:uiPriority="64"/>
-    <w:lsdException w:name="Medium List 1 Accent 4" w:uiPriority="65"/>
-    <w:lsdException w:name="Medium List 2 Accent 4" w:uiPriority="66"/>
-    <w:lsdException w:name="Medium Grid 1 Accent 4" w:uiPriority="67"/>
-    <w:lsdException w:name="Medium Grid 2 Accent 4" w:uiPriority="68"/>
-    <w:lsdException w:name="Medium Grid 3 Accent 4" w:uiPriority="69"/>
-    <w:lsdException w:name="Dark List Accent 4" w:uiPriority="70"/>
-    <w:lsdException w:name="Colorful Shading Accent 4" w:uiPriority="71"/>
-    <w:lsdException w:name="Colorful List Accent 4" w:uiPriority="72"/>
-    <w:lsdException w:name="Colorful Grid Accent 4" w:uiPriority="73"/>
-    <w:lsdException w:name="Light Shading Accent 5" w:uiPriority="60"/>
-    <w:lsdException w:name="Light List Accent 5" w:uiPriority="61"/>
-    <w:lsdException w:name="Light Grid Accent 5" w:uiPriority="62"/>
-    <w:lsdException w:name="Medium Shading 1 Accent 5" w:uiPriority="63"/>
-    <w:lsdException w:name="Medium Shading 2 Accent 5" w:uiPriority="64"/>
-    <w:lsdException w:name="Medium List 1 Accent 5" w:uiPriority="65"/>
-    <w:lsdException w:name="Medium List 2 Accent 5" w:uiPriority="66"/>
-    <w:lsdException w:name="Medium Grid 1 Accent 5" w:uiPriority="67"/>
-    <w:lsdException w:name="Medium Grid 2 Accent 5" w:uiPriority="68"/>
-    <w:lsdException w:name="Medium Grid 3 Accent 5" w:uiPriority="69"/>
-    <w:lsdException w:name="Dark List Accent 5" w:uiPriority="70"/>
-    <w:lsdException w:name="Colorful Shading Accent 5" w:uiPriority="71"/>
-    <w:lsdException w:name="Colorful List Accent 5" w:uiPriority="72"/>
-    <w:lsdException w:name="Colorful Grid Accent 5" w:uiPriority="73"/>
-    <w:lsdException w:name="Light Shading Accent 6" w:uiPriority="60"/>
-    <w:lsdException w:name="Light List Accent 6" w:uiPriority="61"/>
-    <w:lsdException w:name="Light Grid Accent 6" w:uiPriority="62"/>
-    <w:lsdException w:name="Medium Shading 1 Accent 6" w:uiPriority="63"/>
-    <w:lsdException w:name="Medium Shading 2 Accent 6" w:uiPriority="64"/>
-    <w:lsdException w:name="Medium List 1 Accent 6" w:uiPriority="65"/>
-    <w:lsdException w:name="Medium List 2 Accent 6" w:uiPriority="66"/>
-    <w:lsdException w:name="Medium Grid 1 Accent 6" w:uiPriority="67"/>
-    <w:lsdException w:name="Medium Grid 2 Accent 6" w:uiPriority="68"/>
-    <w:lsdException w:name="Medium Grid 3 Accent 6" w:uiPriority="69"/>
-    <w:lsdException w:name="Dark List Accent 6" w:uiPriority="70"/>
-    <w:lsdException w:name="Colorful Shading Accent 6" w:uiPriority="71"/>
-    <w:lsdException w:name="Colorful List Accent 6" w:uiPriority="72"/>
-    <w:lsdException w:name="Colorful Grid Accent 6" w:uiPriority="73"/>
-    <w:lsdException w:name="Subtle Emphasis" w:uiPriority="19" w:qFormat="1"/>
-    <w:lsdException w:name="Intense Emphasis" w:uiPriority="21" w:qFormat="1"/>
-    <w:lsdException w:name="Subtle Reference" w:uiPriority="31" w:qFormat="1"/>
-    <w:lsdException w:name="Intense Reference" w:uiPriority="32" w:qFormat="1"/>
-    <w:lsdException w:name="Book Title" w:uiPriority="33" w:qFormat="1"/>
-    <w:lsdException w:name="Bibliography" w:semiHidden="1" w:uiPriority="37" w:unhideWhenUsed="1"/>
-    <w:lsdException w:name="TOC Heading" w:semiHidden="1" w:uiPriority="39" w:unhideWhenUsed="1" w:qFormat="1"/>
-    <w:lsdException w:name="Plain Table 1" w:uiPriority="41"/>
-    <w:lsdException w:name="Plain Table 2" w:uiPriority="42"/>
-    <w:lsdException w:name="Plain Table 3" w:uiPriority="43"/>
-    <w:lsdException w:name="Plain Table 4" w:uiPriority="44"/>
-    <w:lsdException w:name="Plain Table 5" w:uiPriority="45"/>
-    <w:lsdException w:name="Grid Table Light" w:uiPriority="40"/>
-    <w:lsdException w:name="Grid Table 1 Light" w:uiPriority="46"/>
-    <w:lsdException w:name="Grid Table 2" w:uiPriority="47"/>
-    <w:lsdException w:name="Grid Table 3" w:uiPriority="48"/>
-    <w:lsdException w:name="Grid Table 4" w:uiPriority="49"/>
-    <w:lsdException w:name="Grid Table 5 Dark" w:uiPriority="50"/>
-    <w:lsdException w:name="Grid Table 6 Colorful" w:uiPriority="51"/>
-    <w:lsdException w:name="Grid Table 7 Colorful" w:uiPriority="52"/>
-    <w:lsdException w:name="Grid Table 1 Light Accent 1" w:uiPriority="46"/>
-    <w:lsdException w:name="Grid Table 2 Accent 1" w:uiPriority="47"/>
-    <w:lsdException w:name="Grid Table 3 Accent 1" w:uiPriority="48"/>
-    <w:lsdException w:name="Grid Table 4 Accent 1" w:uiPriority="49"/>
-    <w:lsdException w:name="Grid Table 5 Dark Accent 1" w:uiPriority="50"/>
-    <w:lsdException w:name="Grid Table 6 Colorful Accent 1" w:uiPriority="51"/>
-    <w:lsdException w:name="Grid Table 7 Colorful Accent 1" w:uiPriority="52"/>
-    <w:lsdException w:name="Grid Table 1 Light Accent 2" w:uiPriority="46"/>
-    <w:lsdException w:name="Grid Table 2 Accent 2" w:uiPriority="47"/>
-    <w:lsdException w:name="Grid Table 3 Accent 2" w:uiPriority="48"/>
-    <w:lsdException w:name="Grid Table 4 Accent 2" w:uiPriority="49"/>
-    <w:lsdException w:name="Grid Table 5 Dark Accent 2" w:uiPriority="50"/>
-    <w:lsdException w:name="Grid Table 6 Colorful Accent 2" w:uiPriority="51"/>
-    <w:lsdException w:name="Grid Table 7 Colorful Accent 2" w:uiPriority="52"/>
-    <w:lsdException w:name="Grid Table 1 Light Accent 3" w:uiPriority="46"/>
-    <w:lsdException w:name="Grid Table 2 Accent 3" w:uiPriority="47"/>
-    <w:lsdException w:name="Grid Table 3 Accent 3" w:uiPriority="48"/>
-    <w:lsdException w:name="Grid Table 4 Accent 3" w:uiPriority="49"/>
-    <w:lsdException w:name="Grid Table 5 Dark Accent 3" w:uiPriority="50"/>
-    <w:lsdException w:name="Grid Table 6 Colorful Accent 3" w:uiPriority="51"/>
-    <w:lsdException w:name="Grid Table 7 Colorful Accent 3" w:uiPriority="52"/>
-    <w:lsdException w:name="Grid Table 1 Light Accent 4" w:uiPriority="46"/>
-    <w:lsdException w:name="Grid Table 2 Accent 4" w:uiPriority="47"/>
-    <w:lsdException w:name="Grid Table 3 Accent 4" w:uiPriority="48"/>
-    <w:lsdException w:name="Grid Table 4 Accent 4" w:uiPriority="49"/>
-    <w:lsdException w:name="Grid Table 5 Dark Accent 4" w:uiPriority="50"/>
-    <w:lsdException w:name="Grid Table 6 Colorful Accent 4" w:uiPriority="51"/>
-    <w:lsdException w:name="Grid Table 7 Colorful Accent 4" w:uiPriority="52"/>
-    <w:lsdException w:name="Grid Table 1 Light Accent 5" w:uiPriority="46"/>
-    <w:lsdException w:name="Grid Table 2 Accent 5" w:uiPriority="47"/>
-    <w:lsdException w:name="Grid Table 3 Accent 5" w:uiPriority="48"/>
-    <w:lsdException w:name="Grid Table 4 Accent 5" w:uiPriority="49"/>
-    <w:lsdException w:name="Grid Table 5 Dark Accent 5" w:uiPriority="50"/>
-    <w:lsdException w:name="Grid Table 6 Colorful Accent 5" w:uiPriority="51"/>
-    <w:lsdException w:name="Grid Table 7 Colorful Accent 5" w:uiPriority="52"/>
-    <w:lsdException w:name="Grid Table 1 Light Accent 6" w:uiPriority="46"/>
-    <w:lsdException w:name="Grid Table 2 Accent 6" w:uiPriority="47"/>
-    <w:lsdException w:name="Grid Table 3 Accent 6" w:uiPriority="48"/>
-    <w:lsdException w:name="Grid Table 4 Accent 6" w:uiPriority="49"/>
-    <w:lsdException w:name="Grid Table 5 Dark Accent 6" w:uiPriority="50"/>
-    <w:lsdException w:name="Grid Table 6 Colorful Accent 6" w:uiPriority="51"/>
-    <w:lsdException w:name="Grid Table 7 Colorful Accent 6" w:uiPriority="52"/>
-    <w:lsdException w:name="List Table 1 Light" w:uiPriority="46"/>
-    <w:lsdException w:name="List Table 2" w:uiPriority="47"/>
-    <w:lsdException w:name="List Table 3" w:uiPriority="48"/>
-    <w:lsdException w:name="List Table 4" w:uiPriority="49"/>
-    <w:lsdException w:name="List Table 5 Dark" w:uiPriority="50"/>
-    <w:lsdException w:name="List Table 6 Colorful" w:uiPriority="51"/>
-    <w:lsdException w:name="List Table 7 Colorful" w:uiPriority="52"/>
-    <w:lsdException w:name="List Table 1 Light Accent 1" w:uiPriority="46"/>
-    <w:lsdException w:name="List Table 2 Accent 1" w:uiPriority="47"/>
-    <w:lsdException w:name="List Table 3 Accent 1" w:uiPriority="48"/>
-    <w:lsdException w:name="List Table 4 Accent 1" w:uiPriority="49"/>
-    <w:lsdException w:name="List Table 5 Dark Accent 1" w:uiPriority="50"/>
-    <w:lsdException w:name="List Table 6 Colorful Accent 1" w:uiPriority="51"/>
-    <w:lsdException w:name="List Table 7 Colorful Accent 1" w:uiPriority="52"/>
-    <w:lsdException w:name="List Table 1 Light Accent 2" w:uiPriority="46"/>
-    <w:lsdException w:name="List Table 2 Accent 2" w:uiPriority="47"/>
-    <w:lsdException w:name="List Table 3 Accent 2" w:uiPriority="48"/>
-    <w:lsdException w:name="List Table 4 Accent 2" w:uiPriority="49"/>
-    <w:lsdException w:name="List Table 5 Dark Accent 2" w:uiPriority="50"/>
-    <w:lsdException w:name="List Table 6 Colorful Accent 2" w:uiPriority="51"/>
-    <w:lsdException w:name="List Table 7 Colorful Accent 2" w:uiPriority="52"/>
-    <w:lsdException w:name="List Table 1 Light Accent 3" w:uiPriority="46"/>
-    <w:lsdException w:name="List Table 2 Accent 3" w:uiPriority="47"/>
-    <w:lsdException w:name="List Table 3 Accent 3" w:uiPriority="48"/>
-    <w:lsdException w:name="List Table 4 Accent 3" w:uiPriority="49"/>
-    <w:lsdException w:name="List Table 5 Dark Accent 3" w:uiPriority="50"/>
-    <w:lsdException w:name="List Table 6 Colorful Accent 3" w:uiPriority="51"/>
-    <w:lsdException w:name="List Table 7 Colorful Accent 3" w:uiPriority="52"/>
-    <w:lsdException w:name="List Table 1 Light Accent 4" w:uiPriority="46"/>
-    <w:lsdException w:name="List Table 2 Accent 4" w:uiPriority="47"/>
-    <w:lsdException w:name="List Table 3 Accent 4" w:uiPriority="48"/>
-    <w:lsdException w:name="List Table 4 Accent 4" w:uiPriority="49"/>
-    <w:lsdException w:name="List Table 5 Dark Accent 4" w:uiPriority="50"/>
-    <w:lsdException w:name="List Table 6 Colorful Accent 4" w:uiPriority="51"/>
-    <w:lsdException w:name="List Table 7 Colorful Accent 4" w:uiPriority="52"/>
-    <w:lsdException w:name="List Table 1 Light Accent 5" w:uiPriority="46"/>
-    <w:lsdException w:name="List Table 2 Accent 5" w:uiPriority="47"/>
-    <w:lsdException w:name="List Table 3 Accent 5" w:uiPriority="48"/>
-    <w:lsdException w:name="List Table 4 Accent 5" w:uiPriority="49"/>
-    <w:lsdException w:name="List Table 5 Dark Accent 5" w:uiPriority="50"/>
-    <w:lsdException w:name="List Table 6 Colorful Accent 5" w:uiPriority="51"/>
-    <w:lsdException w:name="List Table 7 Colorful Accent 5" w:uiPriority="52"/>
-    <w:lsdException w:name="List Table 1 Light Accent 6" w:uiPriority="46"/>
-    <w:lsdException w:name="List Table 2 Accent 6" w:uiPriority="47"/>
-    <w:lsdException w:name="List Table 3 Accent 6" w:uiPriority="48"/>
-    <w:lsdException w:name="List Table 4 Accent 6" w:uiPriority="49"/>
-    <w:lsdException w:name="List Table 5 Dark Accent 6" w:uiPriority="50"/>
-    <w:lsdException w:name="List Table 6 Colorful Accent 6" w:uiPriority="51"/>
-    <w:lsdException w:name="List Table 7 Colorful Accent 6" w:uiPriority="52"/>
+  <w:latentStyles w:defLockedState="0" w:defUIPriority="99" w:defSemiHidden="1" w:defUnhideWhenUsed="1" w:defQFormat="0" w:count="267">
+    <w:lsdException w:name="Normal" w:semiHidden="0" w:uiPriority="0" w:unhideWhenUsed="0" w:qFormat="1"/>
+    <w:lsdException w:name="heading 1" w:semiHidden="0" w:uiPriority="9" w:unhideWhenUsed="0" w:qFormat="1"/>
+    <w:lsdException w:name="heading 2" w:uiPriority="9" w:qFormat="1"/>
+    <w:lsdException w:name="heading 3" w:uiPriority="9" w:qFormat="1"/>
+    <w:lsdException w:name="heading 4" w:uiPriority="9" w:qFormat="1"/>
+    <w:lsdException w:name="heading 5" w:uiPriority="9" w:qFormat="1"/>
+    <w:lsdException w:name="heading 6" w:uiPriority="9" w:qFormat="1"/>
+    <w:lsdException w:name="heading 7" w:uiPriority="9" w:qFormat="1"/>
+    <w:lsdException w:name="heading 8" w:uiPriority="9" w:qFormat="1"/>
+    <w:lsdException w:name="heading 9" w:uiPriority="9" w:qFormat="1"/>
+    <w:lsdException w:name="toc 1" w:uiPriority="39"/>
+    <w:lsdException w:name="toc 2" w:uiPriority="39"/>
+    <w:lsdException w:name="toc 3" w:uiPriority="39"/>
+    <w:lsdException w:name="toc 4" w:uiPriority="39"/>
+    <w:lsdException w:name="toc 5" w:uiPriority="39"/>
+    <w:lsdException w:name="toc 6" w:uiPriority="39"/>
+    <w:lsdException w:name="toc 7" w:uiPriority="39"/>
+    <w:lsdException w:name="toc 8" w:uiPriority="39"/>
+    <w:lsdException w:name="toc 9" w:uiPriority="39"/>
+    <w:lsdException w:name="caption" w:uiPriority="35" w:qFormat="1"/>
+    <w:lsdException w:name="Title" w:semiHidden="0" w:uiPriority="10" w:unhideWhenUsed="0" w:qFormat="1"/>
+    <w:lsdException w:name="Default Paragraph Font" w:uiPriority="1"/>
+    <w:lsdException w:name="Subtitle" w:semiHidden="0" w:uiPriority="11" w:unhideWhenUsed="0" w:qFormat="1"/>
+    <w:lsdException w:name="Strong" w:semiHidden="0" w:uiPriority="22" w:unhideWhenUsed="0" w:qFormat="1"/>
+    <w:lsdException w:name="Emphasis" w:semiHidden="0" w:uiPriority="20" w:unhideWhenUsed="0" w:qFormat="1"/>
+    <w:lsdException w:name="Table Grid" w:semiHidden="0" w:uiPriority="39" w:unhideWhenUsed="0"/>
+    <w:lsdException w:name="Placeholder Text" w:unhideWhenUsed="0"/>
+    <w:lsdException w:name="No Spacing" w:semiHidden="0" w:uiPriority="1" w:unhideWhenUsed="0" w:qFormat="1"/>
+    <w:lsdException w:name="Light Shading" w:semiHidden="0" w:uiPriority="60" w:unhideWhenUsed="0"/>
+    <w:lsdException w:name="Light List" w:semiHidden="0" w:uiPriority="61" w:unhideWhenUsed="0"/>
+    <w:lsdException w:name="Light Grid" w:semiHidden="0" w:uiPriority="62" w:unhideWhenUsed="0"/>
+    <w:lsdException w:name="Medium Shading 1" w:semiHidden="0" w:uiPriority="63" w:unhideWhenUsed="0"/>
+    <w:lsdException w:name="Medium Shading 2" w:semiHidden="0" w:uiPriority="64" w:unhideWhenUsed="0"/>
+    <w:lsdException w:name="Medium List 1" w:semiHidden="0" w:uiPriority="65" w:unhideWhenUsed="0"/>
+    <w:lsdException w:name="Medium List 2" w:semiHidden="0" w:uiPriority="66" w:unhideWhenUsed="0"/>
+    <w:lsdException w:name="Medium Grid 1" w:semiHidden="0" w:uiPriority="67" w:unhideWhenUsed="0"/>
+    <w:lsdException w:name="Medium Grid 2" w:semiHidden="0" w:uiPriority="68" w:unhideWhenUsed="0"/>
+    <w:lsdException w:name="Medium Grid 3" w:semiHidden="0" w:uiPriority="69" w:unhideWhenUsed="0"/>
+    <w:lsdException w:name="Dark List" w:semiHidden="0" w:uiPriority="70" w:unhideWhenUsed="0"/>
+    <w:lsdException w:name="Colorful Shading" w:semiHidden="0" w:uiPriority="71" w:unhideWhenUsed="0"/>
+    <w:lsdException w:name="Colorful List" w:semiHidden="0" w:uiPriority="72" w:unhideWhenUsed="0"/>
+    <w:lsdException w:name="Colorful Grid" w:semiHidden="0" w:uiPriority="73" w:unhideWhenUsed="0"/>
+    <w:lsdException w:name="Light Shading Accent 1" w:semiHidden="0" w:uiPriority="60" w:unhideWhenUsed="0"/>
+    <w:lsdException w:name="Light List Accent 1" w:semiHidden="0" w:uiPriority="61" w:unhideWhenUsed="0"/>
+    <w:lsdException w:name="Light Grid Accent 1" w:semiHidden="0" w:uiPriority="62" w:unhideWhenUsed="0"/>
+    <w:lsdException w:name="Medium Shading 1 Accent 1" w:semiHidden="0" w:uiPriority="63" w:unhideWhenUsed="0"/>
+    <w:lsdException w:name="Medium Shading 2 Accent 1" w:semiHidden="0" w:uiPriority="64" w:unhideWhenUsed="0"/>
+    <w:lsdException w:name="Medium List 1 Accent 1" w:semiHidden="0" w:uiPriority="65" w:unhideWhenUsed="0"/>
+    <w:lsdException w:name="Revision" w:unhideWhenUsed="0"/>
+    <w:lsdException w:name="List Paragraph" w:semiHidden="0" w:uiPriority="34" w:unhideWhenUsed="0" w:qFormat="1"/>
+    <w:lsdException w:name="Quote" w:semiHidden="0" w:uiPriority="29" w:unhideWhenUsed="0" w:qFormat="1"/>
+    <w:lsdException w:name="Intense Quote" w:semiHidden="0" w:uiPriority="30" w:unhideWhenUsed="0" w:qFormat="1"/>
+    <w:lsdException w:name="Medium List 2 Accent 1" w:semiHidden="0" w:uiPriority="66" w:unhideWhenUsed="0"/>
+    <w:lsdException w:name="Medium Grid 1 Accent 1" w:semiHidden="0" w:uiPriority="67" w:unhideWhenUsed="0"/>
+    <w:lsdException w:name="Medium Grid 2 Accent 1" w:semiHidden="0" w:uiPriority="68" w:unhideWhenUsed="0"/>
+    <w:lsdException w:name="Medium Grid 3 Accent 1" w:semiHidden="0" w:uiPriority="69" w:unhideWhenUsed="0"/>
+    <w:lsdException w:name="Dark List Accent 1" w:semiHidden="0" w:uiPriority="70" w:unhideWhenUsed="0"/>
+    <w:lsdException w:name="Colorful Shading Accent 1" w:semiHidden="0" w:uiPriority="71" w:unhideWhenUsed="0"/>
+    <w:lsdException w:name="Colorful List Accent 1" w:semiHidden="0" w:uiPriority="72" w:unhideWhenUsed="0"/>
+    <w:lsdException w:name="Colorful Grid Accent 1" w:semiHidden="0" w:uiPriority="73" w:unhideWhenUsed="0"/>
+    <w:lsdException w:name="Light Shading Accent 2" w:semiHidden="0" w:uiPriority="60" w:unhideWhenUsed="0"/>
+    <w:lsdException w:name="Light List Accent 2" w:semiHidden="0" w:uiPriority="61" w:unhideWhenUsed="0"/>
+    <w:lsdException w:name="Light Grid Accent 2" w:semiHidden="0" w:uiPriority="62" w:unhideWhenUsed="0"/>
+    <w:lsdException w:name="Medium Shading 1 Accent 2" w:semiHidden="0" w:uiPriority="63" w:unhideWhenUsed="0"/>
+    <w:lsdException w:name="Medium Shading 2 Accent 2" w:semiHidden="0" w:uiPriority="64" w:unhideWhenUsed="0"/>
+    <w:lsdException w:name="Medium List 1 Accent 2" w:semiHidden="0" w:uiPriority="65" w:unhideWhenUsed="0"/>
+    <w:lsdException w:name="Medium List 2 Accent 2" w:semiHidden="0" w:uiPriority="66" w:unhideWhenUsed="0"/>
+    <w:lsdException w:name="Medium Grid 1 Accent 2" w:semiHidden="0" w:uiPriority="67" w:unhideWhenUsed="0"/>
+    <w:lsdException w:name="Medium Grid 2 Accent 2" w:semiHidden="0" w:uiPriority="68" w:unhideWhenUsed="0"/>
+    <w:lsdException w:name="Medium Grid 3 Accent 2" w:semiHidden="0" w:uiPriority="69" w:unhideWhenUsed="0"/>
+    <w:lsdException w:name="Dark List Accent 2" w:semiHidden="0" w:uiPriority="70" w:unhideWhenUsed="0"/>
+    <w:lsdException w:name="Colorful Shading Accent 2" w:semiHidden="0" w:uiPriority="71" w:unhideWhenUsed="0"/>
+    <w:lsdException w:name="Colorful List Accent 2" w:semiHidden="0" w:uiPriority="72" w:unhideWhenUsed="0"/>
+    <w:lsdException w:name="Colorful Grid Accent 2" w:semiHidden="0" w:uiPriority="73" w:unhideWhenUsed="0"/>
+    <w:lsdException w:name="Light Shading Accent 3" w:semiHidden="0" w:uiPriority="60" w:unhideWhenUsed="0"/>
+    <w:lsdException w:name="Light List Accent 3" w:semiHidden="0" w:uiPriority="61" w:unhideWhenUsed="0"/>
+    <w:lsdException w:name="Light Grid Accent 3" w:semiHidden="0" w:uiPriority="62" w:unhideWhenUsed="0"/>
+    <w:lsdException w:name="Medium Shading 1 Accent 3" w:semiHidden="0" w:uiPriority="63" w:unhideWhenUsed="0"/>
+    <w:lsdException w:name="Medium Shading 2 Accent 3" w:semiHidden="0" w:uiPriority="64" w:unhideWhenUsed="0"/>
+    <w:lsdException w:name="Medium List 1 Accent 3" w:semiHidden="0" w:uiPriority="65" w:unhideWhenUsed="0"/>
+    <w:lsdException w:name="Medium List 2 Accent 3" w:semiHidden="0" w:uiPriority="66" w:unhideWhenUsed="0"/>
+    <w:lsdException w:name="Medium Grid 1 Accent 3" w:semiHidden="0" w:uiPriority="67" w:unhideWhenUsed="0"/>
+    <w:lsdException w:name="Medium Grid 2 Accent 3" w:semiHidden="0" w:uiPriority="68" w:unhideWhenUsed="0"/>
+    <w:lsdException w:name="Medium Grid 3 Accent 3" w:semiHidden="0" w:uiPriority="69" w:unhideWhenUsed="0"/>
+    <w:lsdException w:name="Dark List Accent 3" w:semiHidden="0" w:uiPriority="70" w:unhideWhenUsed="0"/>
+    <w:lsdException w:name="Colorful Shading Accent 3" w:semiHidden="0" w:uiPriority="71" w:unhideWhenUsed="0"/>
+    <w:lsdException w:name="Colorful List Accent 3" w:semiHidden="0" w:uiPriority="72" w:unhideWhenUsed="0"/>
+    <w:lsdException w:name="Colorful Grid Accent 3" w:semiHidden="0" w:uiPriority="73" w:unhideWhenUsed="0"/>
+    <w:lsdException w:name="Light Shading Accent 4" w:semiHidden="0" w:uiPriority="60" w:unhideWhenUsed="0"/>
+    <w:lsdException w:name="Light List Accent 4" w:semiHidden="0" w:uiPriority="61" w:unhideWhenUsed="0"/>
+    <w:lsdException w:name="Light Grid Accent 4" w:semiHidden="0" w:uiPriority="62" w:unhideWhenUsed="0"/>
+    <w:lsdException w:name="Medium Shading 1 Accent 4" w:semiHidden="0" w:uiPriority="63" w:unhideWhenUsed="0"/>
+    <w:lsdException w:name="Medium Shading 2 Accent 4" w:semiHidden="0" w:uiPriority="64" w:unhideWhenUsed="0"/>
+    <w:lsdException w:name="Medium List 1 Accent 4" w:semiHidden="0" w:uiPriority="65" w:unhideWhenUsed="0"/>
+    <w:lsdException w:name="Medium List 2 Accent 4" w:semiHidden="0" w:uiPriority="66" w:unhideWhenUsed="0"/>
+    <w:lsdException w:name="Medium Grid 1 Accent 4" w:semiHidden="0" w:uiPriority="67" w:unhideWhenUsed="0"/>
+    <w:lsdException w:name="Medium Grid 2 Accent 4" w:semiHidden="0" w:uiPriority="68" w:unhideWhenUsed="0"/>
+    <w:lsdException w:name="Medium Grid 3 Accent 4" w:semiHidden="0" w:uiPriority="69" w:unhideWhenUsed="0"/>
+    <w:lsdException w:name="Dark List Accent 4" w:semiHidden="0" w:uiPriority="70" w:unhideWhenUsed="0"/>
+    <w:lsdException w:name="Colorful Shading Accent 4" w:semiHidden="0" w:uiPriority="71" w:unhideWhenUsed="0"/>
+    <w:lsdException w:name="Colorful List Accent 4" w:semiHidden="0" w:uiPriority="72" w:unhideWhenUsed="0"/>
+    <w:lsdException w:name="Colorful Grid Accent 4" w:semiHidden="0" w:uiPriority="73" w:unhideWhenUsed="0"/>
+    <w:lsdException w:name="Light Shading Accent 5" w:semiHidden="0" w:uiPriority="60" w:unhideWhenUsed="0"/>
+    <w:lsdException w:name="Light List Accent 5" w:semiHidden="0" w:uiPriority="61" w:unhideWhenUsed="0"/>
+    <w:lsdException w:name="Light Grid Accent 5" w:semiHidden="0" w:uiPriority="62" w:unhideWhenUsed="0"/>
+    <w:lsdException w:name="Medium Shading 1 Accent 5" w:semiHidden="0" w:uiPriority="63" w:unhideWhenUsed="0"/>
+    <w:lsdException w:name="Medium Shading 2 Accent 5" w:semiHidden="0" w:uiPriority="64" w:unhideWhenUsed="0"/>
+    <w:lsdException w:name="Medium List 1 Accent 5" w:semiHidden="0" w:uiPriority="65" w:unhideWhenUsed="0"/>
+    <w:lsdException w:name="Medium List 2 Accent 5" w:semiHidden="0" w:uiPriority="66" w:unhideWhenUsed="0"/>
+    <w:lsdException w:name="Medium Grid 1 Accent 5" w:semiHidden="0" w:uiPriority="67" w:unhideWhenUsed="0"/>
+    <w:lsdException w:name="Medium Grid 2 Accent 5" w:semiHidden="0" w:uiPriority="68" w:unhideWhenUsed="0"/>
+    <w:lsdException w:name="Medium Grid 3 Accent 5" w:semiHidden="0" w:uiPriority="69" w:unhideWhenUsed="0"/>
+    <w:lsdException w:name="Dark List Accent 5" w:semiHidden="0" w:uiPriority="70" w:unhideWhenUsed="0"/>
+    <w:lsdException w:name="Colorful Shading Accent 5" w:semiHidden="0" w:uiPriority="71" w:unhideWhenUsed="0"/>
+    <w:lsdException w:name="Colorful List Accent 5" w:semiHidden="0" w:uiPriority="72" w:unhideWhenUsed="0"/>
+    <w:lsdException w:name="Colorful Grid Accent 5" w:semiHidden="0" w:uiPriority="73" w:unhideWhenUsed="0"/>
+    <w:lsdException w:name="Light Shading Accent 6" w:semiHidden="0" w:uiPriority="60" w:unhideWhenUsed="0"/>
+    <w:lsdException w:name="Light List Accent 6" w:semiHidden="0" w:uiPriority="61" w:unhideWhenUsed="0"/>
+    <w:lsdException w:name="Light Grid Accent 6" w:semiHidden="0" w:uiPriority="62" w:unhideWhenUsed="0"/>
+    <w:lsdException w:name="Medium Shading 1 Accent 6" w:semiHidden="0" w:uiPriority="63" w:unhideWhenUsed="0"/>
+    <w:lsdException w:name="Medium Shading 2 Accent 6" w:semiHidden="0" w:uiPriority="64" w:unhideWhenUsed="0"/>
+    <w:lsdException w:name="Medium List 1 Accent 6" w:semiHidden="0" w:uiPriority="65" w:unhideWhenUsed="0"/>
+    <w:lsdException w:name="Medium List 2 Accent 6" w:semiHidden="0" w:uiPriority="66" w:unhideWhenUsed="0"/>
+    <w:lsdException w:name="Medium Grid 1 Accent 6" w:semiHidden="0" w:uiPriority="67" w:unhideWhenUsed="0"/>
+    <w:lsdException w:name="Medium Grid 2 Accent 6" w:semiHidden="0" w:uiPriority="68" w:unhideWhenUsed="0"/>
+    <w:lsdException w:name="Medium Grid 3 Accent 6" w:semiHidden="0" w:uiPriority="69" w:unhideWhenUsed="0"/>
+    <w:lsdException w:name="Dark List Accent 6" w:semiHidden="0" w:uiPriority="70" w:unhideWhenUsed="0"/>
+    <w:lsdException w:name="Colorful Shading Accent 6" w:semiHidden="0" w:uiPriority="71" w:unhideWhenUsed="0"/>
+    <w:lsdException w:name="Colorful List Accent 6" w:semiHidden="0" w:uiPriority="72" w:unhideWhenUsed="0"/>
+    <w:lsdException w:name="Colorful Grid Accent 6" w:semiHidden="0" w:uiPriority="73" w:unhideWhenUsed="0"/>
+    <w:lsdException w:name="Subtle Emphasis" w:semiHidden="0" w:uiPriority="19" w:unhideWhenUsed="0" w:qFormat="1"/>
+    <w:lsdException w:name="Intense Emphasis" w:semiHidden="0" w:uiPriority="21" w:unhideWhenUsed="0" w:qFormat="1"/>
+    <w:lsdException w:name="Subtle Reference" w:semiHidden="0" w:uiPriority="31" w:unhideWhenUsed="0" w:qFormat="1"/>
+    <w:lsdException w:name="Intense Reference" w:semiHidden="0" w:uiPriority="32" w:unhideWhenUsed="0" w:qFormat="1"/>
+    <w:lsdException w:name="Book Title" w:semiHidden="0" w:uiPriority="33" w:unhideWhenUsed="0" w:qFormat="1"/>
+    <w:lsdException w:name="Bibliography" w:uiPriority="37"/>
+    <w:lsdException w:name="TOC Heading" w:uiPriority="39" w:qFormat="1"/>
   </w:latentStyles>
   <w:style w:type="paragraph" w:default="1" w:styleId="Normal">
     <w:name w:val="Normal"/>
     <w:qFormat/>
+    <w:rsid w:val="00D26860"/>
   </w:style>
   <w:style w:type="character" w:default="1" w:styleId="Fuentedeprrafopredeter">
     <w:name w:val="Default Paragraph Font"/>
@@ -5147,6 +3971,7 @@
     <w:uiPriority w:val="99"/>
     <w:semiHidden/>
     <w:unhideWhenUsed/>
+    <w:qFormat/>
     <w:tblPr>
       <w:tblInd w:w="0" w:type="dxa"/>
       <w:tblCellMar>
@@ -5243,6 +4068,36 @@
     <w:uiPriority w:val="99"/>
     <w:rsid w:val="006C7BE1"/>
   </w:style>
+  <w:style w:type="paragraph" w:styleId="Textodeglobo">
+    <w:name w:val="Balloon Text"/>
+    <w:basedOn w:val="Normal"/>
+    <w:link w:val="TextodegloboCar"/>
+    <w:uiPriority w:val="99"/>
+    <w:semiHidden/>
+    <w:unhideWhenUsed/>
+    <w:rsid w:val="005D3A2D"/>
+    <w:pPr>
+      <w:spacing w:after="0" w:line="240" w:lineRule="auto"/>
+    </w:pPr>
+    <w:rPr>
+      <w:rFonts w:ascii="Tahoma" w:hAnsi="Tahoma" w:cs="Tahoma"/>
+      <w:sz w:val="16"/>
+      <w:szCs w:val="16"/>
+    </w:rPr>
+  </w:style>
+  <w:style w:type="character" w:customStyle="1" w:styleId="TextodegloboCar">
+    <w:name w:val="Texto de globo Car"/>
+    <w:basedOn w:val="Fuentedeprrafopredeter"/>
+    <w:link w:val="Textodeglobo"/>
+    <w:uiPriority w:val="99"/>
+    <w:semiHidden/>
+    <w:rsid w:val="005D3A2D"/>
+    <w:rPr>
+      <w:rFonts w:ascii="Tahoma" w:hAnsi="Tahoma" w:cs="Tahoma"/>
+      <w:sz w:val="16"/>
+      <w:szCs w:val="16"/>
+    </w:rPr>
+  </w:style>
 </w:styles>
 </file>
 
@@ -5289,7 +4144,7 @@
     </a:clrScheme>
     <a:fontScheme name="Office">
       <a:majorFont>
-        <a:latin typeface="Calibri Light" panose="020F0302020204030204"/>
+        <a:latin typeface="Calibri Light"/>
         <a:ea typeface=""/>
         <a:cs typeface=""/>
         <a:font script="Jpan" typeface="ＭＳ ゴシック"/>
@@ -5324,7 +4179,7 @@
         <a:font script="Geor" typeface="Sylfaen"/>
       </a:majorFont>
       <a:minorFont>
-        <a:latin typeface="Calibri" panose="020F0502020204030204"/>
+        <a:latin typeface="Calibri"/>
         <a:ea typeface=""/>
         <a:cs typeface=""/>
         <a:font script="Jpan" typeface="ＭＳ 明朝"/>
@@ -5501,7 +4356,7 @@
   <a:extraClrSchemeLst/>
   <a:extLst>
     <a:ext uri="{05A4C25C-085E-4340-85A3-A5531E510DB2}">
-      <thm15:themeFamily xmlns:thm15="http://schemas.microsoft.com/office/thememl/2012/main" name="Office Theme" id="{62F939B6-93AF-4DB8-9C6B-D6C7DFDC589F}" vid="{4A3C46E8-61CC-4603-A589-7422A47A8E4A}"/>
+      <thm15:themeFamily xmlns:thm15="http://schemas.microsoft.com/office/thememl/2012/main" xmlns="" name="Office Theme" id="{62F939B6-93AF-4DB8-9C6B-D6C7DFDC589F}" vid="{4A3C46E8-61CC-4603-A589-7422A47A8E4A}"/>
     </a:ext>
   </a:extLst>
 </a:theme>

</xml_diff>

<commit_message>
Añadida frasespara incluir nueva foto PEEEEEEEEEEEETEEEEER
</commit_message>
<xml_diff>
--- a/MEMORIA.docx
+++ b/MEMORIA.docx
@@ -289,7 +289,7 @@
               <w:lang w:eastAsia="es-ES"/>
             </w:rPr>
             <w:pict>
-              <v:rect id="Rectángulo 130" o:spid="_x0000_s1031" style="position:absolute;margin-left:2.4pt;margin-top:0;width:46.8pt;height:77.75pt;z-index:251660288;visibility:visible;mso-width-percent:76;mso-height-percent:98;mso-top-percent:23;mso-position-horizontal:right;mso-position-horizontal-relative:margin;mso-position-vertical-relative:page;mso-width-percent:76;mso-height-percent:98;mso-top-percent:23;v-text-anchor:bottom" o:gfxdata="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" fillcolor="#5b9bd5 [3204]" stroked="f" strokeweight="1pt">
+              <v:rect id="Rectángulo 130" o:spid="_x0000_s1031" style="position:absolute;margin-left:9.2pt;margin-top:0;width:46.8pt;height:77.75pt;z-index:251660288;visibility:visible;mso-width-percent:76;mso-height-percent:98;mso-top-percent:23;mso-position-horizontal:right;mso-position-horizontal-relative:margin;mso-position-vertical-relative:page;mso-width-percent:76;mso-height-percent:98;mso-top-percent:23;v-text-anchor:bottom" o:gfxdata="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" fillcolor="#5b9bd5 [3204]" stroked="f" strokeweight="1pt">
                 <v:path arrowok="t"/>
                 <o:lock v:ext="edit" aspectratio="t"/>
                 <v:textbox inset="3.6pt,,3.6pt">
@@ -985,7 +985,7 @@
                     <a:blip r:embed="rId8">
                       <a:extLst>
                         <a:ext uri="{28A0092B-C50C-407E-A947-70E740481C1C}">
-                          <a14:useLocalDpi xmlns:a14="http://schemas.microsoft.com/office/drawing/2010/main" xmlns:wps="http://schemas.microsoft.com/office/word/2010/wordprocessingShape" xmlns:wpi="http://schemas.microsoft.com/office/word/2010/wordprocessingInk" xmlns:wpg="http://schemas.microsoft.com/office/word/2010/wordprocessingGroup" xmlns:w15="http://schemas.microsoft.com/office/word/2012/wordml" xmlns:w14="http://schemas.microsoft.com/office/word/2010/wordml" xmlns:w="http://schemas.openxmlformats.org/wordprocessingml/2006/main" xmlns:w10="urn:schemas-microsoft-com:office:word" xmlns:wp14="http://schemas.microsoft.com/office/word/2010/wordprocessingDrawing" xmlns:v="urn:schemas-microsoft-com:vml" xmlns:o="urn:schemas-microsoft-com:office:office" xmlns:mc="http://schemas.openxmlformats.org/markup-compatibility/2006" xmlns:wpc="http://schemas.microsoft.com/office/word/2010/wordprocessingCanvas" xmlns="" val="0"/>
+                          <a14:useLocalDpi xmlns="" xmlns:wpc="http://schemas.microsoft.com/office/word/2010/wordprocessingCanvas" xmlns:mc="http://schemas.openxmlformats.org/markup-compatibility/2006" xmlns:o="urn:schemas-microsoft-com:office:office" xmlns:v="urn:schemas-microsoft-com:vml" xmlns:wp14="http://schemas.microsoft.com/office/word/2010/wordprocessingDrawing" xmlns:w10="urn:schemas-microsoft-com:office:word" xmlns:w="http://schemas.openxmlformats.org/wordprocessingml/2006/main" xmlns:w14="http://schemas.microsoft.com/office/word/2010/wordml" xmlns:w15="http://schemas.microsoft.com/office/word/2012/wordml" xmlns:wpg="http://schemas.microsoft.com/office/word/2010/wordprocessingGroup" xmlns:wpi="http://schemas.microsoft.com/office/word/2010/wordprocessingInk" xmlns:wps="http://schemas.microsoft.com/office/word/2010/wordprocessingShape" xmlns:a14="http://schemas.microsoft.com/office/drawing/2010/main" val="0"/>
                         </a:ext>
                       </a:extLst>
                     </a:blip>
@@ -1095,7 +1095,7 @@
                     <a:blip r:embed="rId9">
                       <a:extLst>
                         <a:ext uri="{28A0092B-C50C-407E-A947-70E740481C1C}">
-                          <a14:useLocalDpi xmlns:a14="http://schemas.microsoft.com/office/drawing/2010/main" xmlns:wps="http://schemas.microsoft.com/office/word/2010/wordprocessingShape" xmlns:wpi="http://schemas.microsoft.com/office/word/2010/wordprocessingInk" xmlns:wpg="http://schemas.microsoft.com/office/word/2010/wordprocessingGroup" xmlns:w15="http://schemas.microsoft.com/office/word/2012/wordml" xmlns:w14="http://schemas.microsoft.com/office/word/2010/wordml" xmlns:w="http://schemas.openxmlformats.org/wordprocessingml/2006/main" xmlns:w10="urn:schemas-microsoft-com:office:word" xmlns:wp14="http://schemas.microsoft.com/office/word/2010/wordprocessingDrawing" xmlns:v="urn:schemas-microsoft-com:vml" xmlns:o="urn:schemas-microsoft-com:office:office" xmlns:mc="http://schemas.openxmlformats.org/markup-compatibility/2006" xmlns:wpc="http://schemas.microsoft.com/office/word/2010/wordprocessingCanvas" xmlns="" val="0"/>
+                          <a14:useLocalDpi xmlns="" xmlns:wpc="http://schemas.microsoft.com/office/word/2010/wordprocessingCanvas" xmlns:mc="http://schemas.openxmlformats.org/markup-compatibility/2006" xmlns:o="urn:schemas-microsoft-com:office:office" xmlns:v="urn:schemas-microsoft-com:vml" xmlns:wp14="http://schemas.microsoft.com/office/word/2010/wordprocessingDrawing" xmlns:w10="urn:schemas-microsoft-com:office:word" xmlns:w="http://schemas.openxmlformats.org/wordprocessingml/2006/main" xmlns:w14="http://schemas.microsoft.com/office/word/2010/wordml" xmlns:w15="http://schemas.microsoft.com/office/word/2012/wordml" xmlns:wpg="http://schemas.microsoft.com/office/word/2010/wordprocessingGroup" xmlns:wpi="http://schemas.microsoft.com/office/word/2010/wordprocessingInk" xmlns:wps="http://schemas.microsoft.com/office/word/2010/wordprocessingShape" xmlns:a14="http://schemas.microsoft.com/office/drawing/2010/main" val="0"/>
                         </a:ext>
                       </a:extLst>
                     </a:blip>
@@ -1839,16 +1839,19 @@
         <w:t>La obtención del prototipo de alta fidelidad ha sido una tarea que se ha realizado en varios pasos una vez obtuvimos los requisitos. Primero como podemos encontrar en el apartado 2, realizamos un análisis de tareas y a continuación realizamos el primero prototipo de baja fidelidad (v</w:t>
       </w:r>
       <w:r>
-        <w:t>éase en la figura 6</w:t>
-      </w:r>
-      <w:r>
-        <w:t xml:space="preserve">), a continuación procedimos a aplicar los principios de usabilidad, las guías de usabilidad y las guías de accesibilidad, y en cada aplicación fuimos añadiendo o modificando distintas características del prototipo de baja fidelidad y </w:t>
-      </w:r>
-      <w:r>
-        <w:t>tras evaluarlo nosotros solos como con los usuarios,</w:t>
-      </w:r>
-      <w:r>
-        <w:t xml:space="preserve"> nos pusimos a implementar el prototipo de alta fidelidad de la interfaz en el lenguaje de programación JAVA. </w:t>
+        <w:t xml:space="preserve">éase en la figura </w:t>
+      </w:r>
+      <w:r>
+        <w:t>7</w:t>
+      </w:r>
+      <w:r>
+        <w:t xml:space="preserve">), a continuación procedimos a aplicar los principios de usabilidad, las guías de usabilidad y las guías de accesibilidad, y en cada aplicación fuimos añadiendo o modificando distintas características </w:t>
+      </w:r>
+      <w:r>
+        <w:t>del prototipo de baja fidelidad. Una vez hecho esto tuvimos una nueva reunión con los usuarios e implantamos en un nuevo modelo de baja fidelidad los cambios que nos propusieron (véase en la figura 8). Una vez obtenido este modelo decidimos empezar a implementar</w:t>
+      </w:r>
+      <w:r>
+        <w:t xml:space="preserve"> el prototipo de alta fidelidad de la interfaz en el lenguaje de programación JAVA. </w:t>
       </w:r>
     </w:p>
     <w:p>
@@ -1882,10 +1885,10 @@
               <wp:align>center</wp:align>
             </wp:positionH>
             <wp:positionV relativeFrom="paragraph">
-              <wp:posOffset>2804160</wp:posOffset>
+              <wp:posOffset>2975610</wp:posOffset>
             </wp:positionV>
-            <wp:extent cx="5397500" cy="2755900"/>
-            <wp:effectExtent l="19050" t="19050" r="12700" b="25400"/>
+            <wp:extent cx="5403850" cy="2768600"/>
+            <wp:effectExtent l="19050" t="19050" r="25400" b="12700"/>
             <wp:wrapSquare wrapText="bothSides"/>
             <wp:docPr id="6" name="Imagen 6" descr="C:\Users\Pedro\AppData\Local\Microsoft\Windows\INetCache\Content.Word\Presentacion IPO.PNG"/>
             <wp:cNvGraphicFramePr>
@@ -1904,7 +1907,7 @@
                     <a:blip r:embed="rId10">
                       <a:extLst>
                         <a:ext uri="{28A0092B-C50C-407E-A947-70E740481C1C}">
-                          <a14:useLocalDpi xmlns:a14="http://schemas.microsoft.com/office/drawing/2010/main" xmlns:wps="http://schemas.microsoft.com/office/word/2010/wordprocessingShape" xmlns:wpi="http://schemas.microsoft.com/office/word/2010/wordprocessingInk" xmlns:wpg="http://schemas.microsoft.com/office/word/2010/wordprocessingGroup" xmlns:w15="http://schemas.microsoft.com/office/word/2012/wordml" xmlns:w14="http://schemas.microsoft.com/office/word/2010/wordml" xmlns:w="http://schemas.openxmlformats.org/wordprocessingml/2006/main" xmlns:w10="urn:schemas-microsoft-com:office:word" xmlns:wp14="http://schemas.microsoft.com/office/word/2010/wordprocessingDrawing" xmlns:v="urn:schemas-microsoft-com:vml" xmlns:o="urn:schemas-microsoft-com:office:office" xmlns:mc="http://schemas.openxmlformats.org/markup-compatibility/2006" xmlns:wpc="http://schemas.microsoft.com/office/word/2010/wordprocessingCanvas" xmlns="" val="0"/>
+                          <a14:useLocalDpi xmlns="" xmlns:wpc="http://schemas.microsoft.com/office/word/2010/wordprocessingCanvas" xmlns:mc="http://schemas.openxmlformats.org/markup-compatibility/2006" xmlns:o="urn:schemas-microsoft-com:office:office" xmlns:v="urn:schemas-microsoft-com:vml" xmlns:wp14="http://schemas.microsoft.com/office/word/2010/wordprocessingDrawing" xmlns:w10="urn:schemas-microsoft-com:office:word" xmlns:w="http://schemas.openxmlformats.org/wordprocessingml/2006/main" xmlns:w14="http://schemas.microsoft.com/office/word/2010/wordml" xmlns:w15="http://schemas.microsoft.com/office/word/2012/wordml" xmlns:wpg="http://schemas.microsoft.com/office/word/2010/wordprocessingGroup" xmlns:wpi="http://schemas.microsoft.com/office/word/2010/wordprocessingInk" xmlns:wps="http://schemas.microsoft.com/office/word/2010/wordprocessingShape" xmlns:a14="http://schemas.microsoft.com/office/drawing/2010/main" val="0"/>
                         </a:ext>
                       </a:extLst>
                     </a:blip>
@@ -1916,7 +1919,7 @@
                   <pic:spPr bwMode="auto">
                     <a:xfrm>
                       <a:off x="0" y="0"/>
-                      <a:ext cx="5397500" cy="2755900"/>
+                      <a:ext cx="5403850" cy="2768600"/>
                     </a:xfrm>
                     <a:prstGeom prst="rect">
                       <a:avLst/>
@@ -2097,19 +2100,6 @@
     <w:p>
       <w:pPr>
         <w:jc w:val="both"/>
-      </w:pPr>
-      <w:r>
-        <w:tab/>
-        <w:t xml:space="preserve">Por otra parte, nos hemos percatado que si se crea un buen diseño al principio, </w:t>
-      </w:r>
-      <w:r>
-        <w:t>todo es mucho más fácil de hacer, modificar o arreglar; ya que, si se tienen unas ideas claras puedes observar con más claridad que no funciona como tu querías o que esta fallando.</w:t>
-      </w:r>
-    </w:p>
-    <w:p>
-      <w:pPr>
-        <w:ind w:firstLine="708"/>
-        <w:jc w:val="both"/>
         <w:rPr>
           <w:rFonts w:ascii="Times New Roman" w:eastAsia="Times New Roman" w:hAnsi="Times New Roman" w:cs="Times New Roman"/>
           <w:snapToGrid w:val="0"/>
@@ -2120,10 +2110,20 @@
           <w:u w:color="000000"/>
           <w:bdr w:val="none" w:sz="0" w:space="0" w:color="000000"/>
           <w:shd w:val="clear" w:color="000000" w:fill="000000"/>
-          <w:lang/>
-        </w:rPr>
-      </w:pPr>
-      <w:r>
+        </w:rPr>
+      </w:pPr>
+      <w:r>
+        <w:tab/>
+        <w:t xml:space="preserve">Por otra parte, nos hemos percatado que si se crea un buen diseño al principio, </w:t>
+      </w:r>
+      <w:r>
+        <w:t>todo es mucho más fácil de hacer, modificar o arreglar; ya que, si se tienen unas ideas claras puedes observar con más claridad que no funciona como tu querías o que esta fallando.</w:t>
+      </w:r>
+    </w:p>
+    <w:p>
+      <w:pPr>
+        <w:ind w:left="708"/>
+        <w:jc w:val="both"/>
         <w:rPr>
           <w:rFonts w:ascii="Times New Roman" w:eastAsia="Times New Roman" w:hAnsi="Times New Roman" w:cs="Times New Roman"/>
           <w:snapToGrid w:val="0"/>
@@ -2134,273 +2134,8 @@
           <w:u w:color="000000"/>
           <w:bdr w:val="none" w:sz="0" w:space="0" w:color="000000"/>
           <w:shd w:val="clear" w:color="000000" w:fill="000000"/>
-          <w:lang/>
-        </w:rPr>
-        <w:t>sdasdsa</w:t>
-      </w:r>
-      <w:r>
-        <w:rPr>
-          <w:rFonts w:ascii="Times New Roman" w:eastAsia="Times New Roman" w:hAnsi="Times New Roman" w:cs="Times New Roman"/>
-          <w:snapToGrid w:val="0"/>
-          <w:color w:val="000000"/>
-          <w:w w:val="0"/>
-          <w:sz w:val="0"/>
-          <w:szCs w:val="0"/>
-          <w:u w:color="000000"/>
-          <w:bdr w:val="none" w:sz="0" w:space="0" w:color="000000"/>
-          <w:shd w:val="clear" w:color="000000" w:fill="000000"/>
-          <w:lang/>
-        </w:rPr>
-        <w:t>asd</w:t>
-      </w:r>
-    </w:p>
-    <w:p>
-      <w:pPr>
-        <w:ind w:left="708"/>
-        <w:jc w:val="both"/>
-        <w:rPr>
-          <w:rFonts w:ascii="Times New Roman" w:eastAsia="Times New Roman" w:hAnsi="Times New Roman" w:cs="Times New Roman"/>
-          <w:snapToGrid w:val="0"/>
-          <w:color w:val="000000"/>
-          <w:w w:val="0"/>
-          <w:sz w:val="0"/>
-          <w:szCs w:val="0"/>
-          <w:u w:color="000000"/>
-          <w:bdr w:val="none" w:sz="0" w:space="0" w:color="000000"/>
-          <w:shd w:val="clear" w:color="000000" w:fill="000000"/>
-          <w:lang/>
-        </w:rPr>
-      </w:pPr>
-    </w:p>
-    <w:p>
-      <w:pPr>
-        <w:jc w:val="both"/>
-        <w:rPr>
-          <w:rFonts w:ascii="Times New Roman" w:eastAsia="Times New Roman" w:hAnsi="Times New Roman" w:cs="Times New Roman"/>
-          <w:snapToGrid w:val="0"/>
-          <w:color w:val="000000"/>
-          <w:w w:val="0"/>
-          <w:sz w:val="0"/>
-          <w:szCs w:val="0"/>
-          <w:u w:color="000000"/>
-          <w:bdr w:val="none" w:sz="0" w:space="0" w:color="000000"/>
-          <w:shd w:val="clear" w:color="000000" w:fill="000000"/>
-          <w:lang/>
-        </w:rPr>
-      </w:pPr>
-    </w:p>
-    <w:p>
-      <w:pPr>
-        <w:ind w:left="708"/>
-        <w:jc w:val="both"/>
-        <w:rPr>
-          <w:rFonts w:ascii="Times New Roman" w:eastAsia="Times New Roman" w:hAnsi="Times New Roman" w:cs="Times New Roman"/>
-          <w:snapToGrid w:val="0"/>
-          <w:color w:val="000000"/>
-          <w:w w:val="0"/>
-          <w:sz w:val="0"/>
-          <w:szCs w:val="0"/>
-          <w:u w:color="000000"/>
-          <w:bdr w:val="none" w:sz="0" w:space="0" w:color="000000"/>
-          <w:shd w:val="clear" w:color="000000" w:fill="000000"/>
-          <w:lang/>
-        </w:rPr>
-      </w:pPr>
-    </w:p>
-    <w:p>
-      <w:pPr>
-        <w:ind w:left="708"/>
-        <w:jc w:val="both"/>
-        <w:rPr>
-          <w:rFonts w:ascii="Times New Roman" w:eastAsia="Times New Roman" w:hAnsi="Times New Roman" w:cs="Times New Roman"/>
-          <w:snapToGrid w:val="0"/>
-          <w:color w:val="000000"/>
-          <w:w w:val="0"/>
-          <w:sz w:val="0"/>
-          <w:szCs w:val="0"/>
-          <w:u w:color="000000"/>
-          <w:bdr w:val="none" w:sz="0" w:space="0" w:color="000000"/>
-          <w:shd w:val="clear" w:color="000000" w:fill="000000"/>
-          <w:lang/>
-        </w:rPr>
-      </w:pPr>
-    </w:p>
-    <w:p>
-      <w:pPr>
-        <w:ind w:left="708"/>
-        <w:jc w:val="both"/>
-        <w:rPr>
-          <w:rFonts w:ascii="Times New Roman" w:eastAsia="Times New Roman" w:hAnsi="Times New Roman" w:cs="Times New Roman"/>
-          <w:snapToGrid w:val="0"/>
-          <w:color w:val="000000"/>
-          <w:w w:val="0"/>
-          <w:sz w:val="0"/>
-          <w:szCs w:val="0"/>
-          <w:u w:color="000000"/>
-          <w:bdr w:val="none" w:sz="0" w:space="0" w:color="000000"/>
-          <w:shd w:val="clear" w:color="000000" w:fill="000000"/>
-          <w:lang/>
-        </w:rPr>
-      </w:pPr>
-    </w:p>
-    <w:p>
-      <w:pPr>
-        <w:ind w:left="708"/>
-        <w:jc w:val="both"/>
-        <w:rPr>
-          <w:rFonts w:ascii="Times New Roman" w:eastAsia="Times New Roman" w:hAnsi="Times New Roman" w:cs="Times New Roman"/>
-          <w:snapToGrid w:val="0"/>
-          <w:color w:val="000000"/>
-          <w:w w:val="0"/>
-          <w:sz w:val="0"/>
-          <w:szCs w:val="0"/>
-          <w:u w:color="000000"/>
-          <w:bdr w:val="none" w:sz="0" w:space="0" w:color="000000"/>
-          <w:shd w:val="clear" w:color="000000" w:fill="000000"/>
-          <w:lang/>
-        </w:rPr>
-      </w:pPr>
-    </w:p>
-    <w:p>
-      <w:pPr>
-        <w:ind w:left="708"/>
-        <w:jc w:val="both"/>
-        <w:rPr>
-          <w:rFonts w:ascii="Times New Roman" w:eastAsia="Times New Roman" w:hAnsi="Times New Roman" w:cs="Times New Roman"/>
-          <w:snapToGrid w:val="0"/>
-          <w:color w:val="000000"/>
-          <w:w w:val="0"/>
-          <w:sz w:val="0"/>
-          <w:szCs w:val="0"/>
-          <w:u w:color="000000"/>
-          <w:bdr w:val="none" w:sz="0" w:space="0" w:color="000000"/>
-          <w:shd w:val="clear" w:color="000000" w:fill="000000"/>
-          <w:lang/>
-        </w:rPr>
-      </w:pPr>
-    </w:p>
-    <w:p>
-      <w:pPr>
-        <w:ind w:left="708"/>
-        <w:jc w:val="both"/>
-        <w:rPr>
-          <w:rFonts w:ascii="Times New Roman" w:eastAsia="Times New Roman" w:hAnsi="Times New Roman" w:cs="Times New Roman"/>
-          <w:snapToGrid w:val="0"/>
-          <w:color w:val="000000"/>
-          <w:w w:val="0"/>
-          <w:sz w:val="0"/>
-          <w:szCs w:val="0"/>
-          <w:u w:color="000000"/>
-          <w:bdr w:val="none" w:sz="0" w:space="0" w:color="000000"/>
-          <w:shd w:val="clear" w:color="000000" w:fill="000000"/>
-          <w:lang/>
-        </w:rPr>
-      </w:pPr>
-    </w:p>
-    <w:p>
-      <w:pPr>
-        <w:ind w:left="708"/>
-        <w:jc w:val="both"/>
-        <w:rPr>
-          <w:rFonts w:ascii="Times New Roman" w:eastAsia="Times New Roman" w:hAnsi="Times New Roman" w:cs="Times New Roman"/>
-          <w:snapToGrid w:val="0"/>
-          <w:color w:val="000000"/>
-          <w:w w:val="0"/>
-          <w:sz w:val="0"/>
-          <w:szCs w:val="0"/>
-          <w:u w:color="000000"/>
-          <w:bdr w:val="none" w:sz="0" w:space="0" w:color="000000"/>
-          <w:shd w:val="clear" w:color="000000" w:fill="000000"/>
-          <w:lang/>
-        </w:rPr>
-      </w:pPr>
-    </w:p>
-    <w:p>
-      <w:pPr>
-        <w:ind w:left="708"/>
-        <w:jc w:val="both"/>
-        <w:rPr>
-          <w:rFonts w:ascii="Times New Roman" w:eastAsia="Times New Roman" w:hAnsi="Times New Roman" w:cs="Times New Roman"/>
-          <w:snapToGrid w:val="0"/>
-          <w:color w:val="000000"/>
-          <w:w w:val="0"/>
-          <w:sz w:val="0"/>
-          <w:szCs w:val="0"/>
-          <w:u w:color="000000"/>
-          <w:bdr w:val="none" w:sz="0" w:space="0" w:color="000000"/>
-          <w:shd w:val="clear" w:color="000000" w:fill="000000"/>
-          <w:lang/>
-        </w:rPr>
-      </w:pPr>
-    </w:p>
-    <w:p>
-      <w:pPr>
-        <w:ind w:left="708"/>
-        <w:jc w:val="both"/>
-        <w:rPr>
-          <w:rFonts w:ascii="Times New Roman" w:eastAsia="Times New Roman" w:hAnsi="Times New Roman" w:cs="Times New Roman"/>
-          <w:snapToGrid w:val="0"/>
-          <w:color w:val="000000"/>
-          <w:w w:val="0"/>
-          <w:sz w:val="0"/>
-          <w:szCs w:val="0"/>
-          <w:u w:color="000000"/>
-          <w:bdr w:val="none" w:sz="0" w:space="0" w:color="000000"/>
-          <w:shd w:val="clear" w:color="000000" w:fill="000000"/>
-          <w:lang/>
-        </w:rPr>
-      </w:pPr>
-    </w:p>
-    <w:p>
-      <w:pPr>
-        <w:ind w:left="708"/>
-        <w:jc w:val="both"/>
-        <w:rPr>
-          <w:rFonts w:ascii="Times New Roman" w:eastAsia="Times New Roman" w:hAnsi="Times New Roman" w:cs="Times New Roman"/>
-          <w:snapToGrid w:val="0"/>
-          <w:color w:val="000000"/>
-          <w:w w:val="0"/>
-          <w:sz w:val="0"/>
-          <w:szCs w:val="0"/>
-          <w:u w:color="000000"/>
-          <w:bdr w:val="none" w:sz="0" w:space="0" w:color="000000"/>
-          <w:shd w:val="clear" w:color="000000" w:fill="000000"/>
-          <w:lang/>
-        </w:rPr>
-      </w:pPr>
-    </w:p>
-    <w:p>
-      <w:pPr>
-        <w:ind w:left="708"/>
-        <w:jc w:val="both"/>
-        <w:rPr>
-          <w:rFonts w:ascii="Times New Roman" w:eastAsia="Times New Roman" w:hAnsi="Times New Roman" w:cs="Times New Roman"/>
-          <w:snapToGrid w:val="0"/>
-          <w:color w:val="000000"/>
-          <w:w w:val="0"/>
-          <w:sz w:val="0"/>
-          <w:szCs w:val="0"/>
-          <w:u w:color="000000"/>
-          <w:bdr w:val="none" w:sz="0" w:space="0" w:color="000000"/>
-          <w:shd w:val="clear" w:color="000000" w:fill="000000"/>
-          <w:lang/>
-        </w:rPr>
-      </w:pPr>
-      <w:r>
-        <w:rPr>
-          <w:rFonts w:ascii="Times New Roman" w:eastAsia="Times New Roman" w:hAnsi="Times New Roman" w:cs="Times New Roman"/>
-          <w:snapToGrid w:val="0"/>
-          <w:color w:val="000000"/>
-          <w:w w:val="0"/>
-          <w:sz w:val="0"/>
-          <w:szCs w:val="0"/>
-          <w:u w:color="000000"/>
-          <w:bdr w:val="none" w:sz="0" w:space="0" w:color="000000"/>
-          <w:shd w:val="clear" w:color="000000" w:fill="000000"/>
-          <w:lang/>
-        </w:rPr>
-        <w:t>Aasd</w:t>
-      </w:r>
+        </w:rPr>
+      </w:pPr>
     </w:p>
     <w:sectPr>
       <w:footerReference w:type="default" r:id="rId15"/>
@@ -2461,7 +2196,7 @@
             <w:lang w:eastAsia="es-ES"/>
           </w:rPr>
           <w:pict>
-            <v:group id="Grupo 1" o:spid="_x0000_s4097" style="position:absolute;margin-left:-22.4pt;margin-top:0;width:34.4pt;height:56.45pt;z-index:251659264;mso-position-horizontal:right;mso-position-horizontal-relative:margin;mso-position-vertical:bottom;mso-position-vertical-relative:page" coordorigin="1743,14699" coordsize="688,1129" o:gfxdata="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">
+            <v:group id="Grupo 1" o:spid="_x0000_s4097" style="position:absolute;margin-left:-28pt;margin-top:0;width:34.4pt;height:56.45pt;z-index:251659264;mso-position-horizontal:right;mso-position-horizontal-relative:margin;mso-position-vertical:bottom;mso-position-vertical-relative:page" coordorigin="1743,14699" coordsize="688,1129" o:gfxdata="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">
               <v:shapetype id="_x0000_t32" coordsize="21600,21600" o:spt="32" o:oned="t" path="m,l21600,21600e" filled="f">
                 <v:path arrowok="t" fillok="f" o:connecttype="none"/>
                 <o:lock v:ext="edit" shapetype="t"/>
@@ -2494,7 +2229,7 @@
                           <w:sz w:val="16"/>
                           <w:szCs w:val="16"/>
                         </w:rPr>
-                        <w:t>8</w:t>
+                        <w:t>9</w:t>
                       </w:r>
                       <w:r>
                         <w:rPr>
@@ -4356,7 +4091,7 @@
   <a:extraClrSchemeLst/>
   <a:extLst>
     <a:ext uri="{05A4C25C-085E-4340-85A3-A5531E510DB2}">
-      <thm15:themeFamily xmlns:thm15="http://schemas.microsoft.com/office/thememl/2012/main" xmlns="" name="Office Theme" id="{62F939B6-93AF-4DB8-9C6B-D6C7DFDC589F}" vid="{4A3C46E8-61CC-4603-A589-7422A47A8E4A}"/>
+      <thm15:themeFamily xmlns="" xmlns:thm15="http://schemas.microsoft.com/office/thememl/2012/main" name="Office Theme" id="{62F939B6-93AF-4DB8-9C6B-D6C7DFDC589F}" vid="{4A3C46E8-61CC-4603-A589-7422A47A8E4A}"/>
     </a:ext>
   </a:extLst>
 </a:theme>

</xml_diff>